<commit_message>
add rand pick as benchmark
</commit_message>
<xml_diff>
--- a/AppDescription/App_Descript.docx
+++ b/AppDescription/App_Descript.docx
@@ -4,7 +4,7 @@
   <w:body>
     <w:p>
       <w:pPr>
-        <w:pStyle w:val="Titel"/>
+        <w:pStyle w:val="Title"/>
         <w:spacing w:line="360" w:lineRule="auto"/>
         <w:rPr>
           <w:rFonts w:ascii="Arial" w:hAnsi="Arial" w:cs="Arial"/>
@@ -137,6 +137,7 @@
       <w:r>
         <w:rPr>
           <w:rFonts w:ascii="Arial" w:hAnsi="Arial" w:cs="Arial"/>
+          <w:noProof/>
           <w:color w:val="000000" w:themeColor="text1"/>
           <w:sz w:val="22"/>
           <w:szCs w:val="22"/>
@@ -193,6 +194,7 @@
       <w:r>
         <w:rPr>
           <w:rFonts w:ascii="Arial" w:hAnsi="Arial" w:cs="Arial"/>
+          <w:noProof/>
           <w:color w:val="000000" w:themeColor="text1"/>
           <w:sz w:val="22"/>
           <w:szCs w:val="22"/>
@@ -249,12 +251,12 @@
       <w:r>
         <w:rPr>
           <w:rFonts w:ascii="Arial" w:hAnsi="Arial" w:cs="Arial"/>
-          <w:color w:val="000000" w:themeColor="text1"/>
-          <w:sz w:val="22"/>
-          <w:szCs w:val="22"/>
-          <w:lang w:val="en-US"/>
-        </w:rPr>
-        <w:lastRenderedPageBreak/>
+          <w:noProof/>
+          <w:color w:val="000000" w:themeColor="text1"/>
+          <w:sz w:val="22"/>
+          <w:szCs w:val="22"/>
+          <w:lang w:val="en-US"/>
+        </w:rPr>
         <w:drawing>
           <wp:inline distT="0" distB="0" distL="0" distR="0" wp14:anchorId="6C9F2A79" wp14:editId="29FA1640">
             <wp:extent cx="5760720" cy="3840480"/>
@@ -306,6 +308,7 @@
       <w:r>
         <w:rPr>
           <w:rFonts w:ascii="Arial" w:hAnsi="Arial" w:cs="Arial"/>
+          <w:noProof/>
           <w:color w:val="000000" w:themeColor="text1"/>
           <w:sz w:val="22"/>
           <w:szCs w:val="22"/>
@@ -483,7 +486,6 @@
           <w:id w:val="1511716591"/>
           <w:citation/>
         </w:sdtPr>
-        <w:sdtEndPr/>
         <w:sdtContent>
           <w:r>
             <w:rPr>
@@ -636,18 +638,7 @@
           <w:szCs w:val="22"/>
           <w:lang w:val="en-US"/>
         </w:rPr>
-        <w:t xml:space="preserve">. This is </w:t>
-      </w:r>
-      <w:r>
-        <w:rPr>
-          <w:rFonts w:ascii="Arial" w:hAnsi="Arial" w:cs="Arial"/>
-          <w:color w:val="000000" w:themeColor="text1"/>
-          <w:sz w:val="22"/>
-          <w:szCs w:val="22"/>
-          <w:lang w:val="en-US"/>
-        </w:rPr>
-        <w:lastRenderedPageBreak/>
-        <w:t xml:space="preserve">accomplished by coupling a </w:t>
+        <w:t xml:space="preserve">. This is accomplished by coupling a </w:t>
       </w:r>
       <w:r>
         <w:rPr>
@@ -759,7 +750,7 @@
         <mc:AlternateContent>
           <mc:Choice Requires="wps">
             <w:drawing>
-              <wp:anchor distT="0" distB="0" distL="114300" distR="114300" simplePos="0" relativeHeight="251677696" behindDoc="0" locked="0" layoutInCell="1" allowOverlap="1" wp14:anchorId="06B75B32" wp14:editId="5AD0B94E">
+              <wp:anchor distT="0" distB="0" distL="114300" distR="114300" simplePos="0" relativeHeight="251658258" behindDoc="0" locked="0" layoutInCell="1" allowOverlap="1" wp14:anchorId="06B75B32" wp14:editId="5AD0B94E">
                 <wp:simplePos x="0" y="0"/>
                 <wp:positionH relativeFrom="column">
                   <wp:posOffset>1640094</wp:posOffset>
@@ -813,7 +804,7 @@
               </wp:anchor>
             </w:drawing>
           </mc:Choice>
-          <mc:Fallback xmlns:w16sdtdh="http://schemas.microsoft.com/office/word/2020/wordml/sdtdatahash">
+          <mc:Fallback xmlns:arto="http://schemas.microsoft.com/office/word/2006/arto" xmlns:w16sdtdh="http://schemas.microsoft.com/office/word/2020/wordml/sdtdatahash">
             <w:pict>
               <v:oval w14:anchorId="2E775076" id="Oval 72" o:spid="_x0000_s1026" style="position:absolute;margin-left:129.15pt;margin-top:27.75pt;width:6.55pt;height:6.1pt;z-index:251677696;visibility:visible;mso-wrap-style:square;mso-wrap-distance-left:9pt;mso-wrap-distance-top:0;mso-wrap-distance-right:9pt;mso-wrap-distance-bottom:0;mso-position-horizontal:absolute;mso-position-horizontal-relative:text;mso-position-vertical:absolute;mso-position-vertical-relative:text;v-text-anchor:middle" o:gfxdata="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" fillcolor="black [3200]" strokecolor="black [1600]" strokeweight="1pt">
                 <v:stroke joinstyle="miter"/>
@@ -831,7 +822,7 @@
         <mc:AlternateContent>
           <mc:Choice Requires="wps">
             <w:drawing>
-              <wp:anchor distT="0" distB="0" distL="114300" distR="114300" simplePos="0" relativeHeight="251671552" behindDoc="0" locked="0" layoutInCell="1" allowOverlap="1" wp14:anchorId="5C2FB384" wp14:editId="11827153">
+              <wp:anchor distT="0" distB="0" distL="114300" distR="114300" simplePos="0" relativeHeight="251658254" behindDoc="0" locked="0" layoutInCell="1" allowOverlap="1" wp14:anchorId="5C2FB384" wp14:editId="11827153">
                 <wp:simplePos x="0" y="0"/>
                 <wp:positionH relativeFrom="column">
                   <wp:posOffset>1186773</wp:posOffset>
@@ -885,7 +876,7 @@
               </wp:anchor>
             </w:drawing>
           </mc:Choice>
-          <mc:Fallback xmlns:w16sdtdh="http://schemas.microsoft.com/office/word/2020/wordml/sdtdatahash">
+          <mc:Fallback xmlns:arto="http://schemas.microsoft.com/office/word/2006/arto" xmlns:w16sdtdh="http://schemas.microsoft.com/office/word/2020/wordml/sdtdatahash">
             <w:pict>
               <v:oval w14:anchorId="22E2AA91" id="Oval 64" o:spid="_x0000_s1026" style="position:absolute;margin-left:93.45pt;margin-top:18.5pt;width:6.55pt;height:6.1pt;z-index:251671552;visibility:visible;mso-wrap-style:square;mso-wrap-distance-left:9pt;mso-wrap-distance-top:0;mso-wrap-distance-right:9pt;mso-wrap-distance-bottom:0;mso-position-horizontal:absolute;mso-position-horizontal-relative:text;mso-position-vertical:absolute;mso-position-vertical-relative:text;v-text-anchor:middle" o:gfxdata="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" fillcolor="black [3200]" strokecolor="black [1600]" strokeweight="1pt">
                 <v:stroke joinstyle="miter"/>
@@ -903,7 +894,7 @@
         <mc:AlternateContent>
           <mc:Choice Requires="wps">
             <w:drawing>
-              <wp:anchor distT="0" distB="0" distL="114300" distR="114300" simplePos="0" relativeHeight="251676672" behindDoc="0" locked="0" layoutInCell="1" allowOverlap="1" wp14:anchorId="7B898DD8" wp14:editId="346F905B">
+              <wp:anchor distT="0" distB="0" distL="114300" distR="114300" simplePos="0" relativeHeight="251658257" behindDoc="0" locked="0" layoutInCell="1" allowOverlap="1" wp14:anchorId="7B898DD8" wp14:editId="346F905B">
                 <wp:simplePos x="0" y="0"/>
                 <wp:positionH relativeFrom="column">
                   <wp:posOffset>1745114</wp:posOffset>
@@ -957,7 +948,7 @@
               </wp:anchor>
             </w:drawing>
           </mc:Choice>
-          <mc:Fallback xmlns:w16sdtdh="http://schemas.microsoft.com/office/word/2020/wordml/sdtdatahash">
+          <mc:Fallback xmlns:arto="http://schemas.microsoft.com/office/word/2006/arto" xmlns:w16sdtdh="http://schemas.microsoft.com/office/word/2020/wordml/sdtdatahash">
             <w:pict>
               <v:oval w14:anchorId="6A124854" id="Oval 70" o:spid="_x0000_s1026" style="position:absolute;margin-left:137.4pt;margin-top:132.6pt;width:6.55pt;height:6.1pt;z-index:251676672;visibility:visible;mso-wrap-style:square;mso-wrap-distance-left:9pt;mso-wrap-distance-top:0;mso-wrap-distance-right:9pt;mso-wrap-distance-bottom:0;mso-position-horizontal:absolute;mso-position-horizontal-relative:text;mso-position-vertical:absolute;mso-position-vertical-relative:text;v-text-anchor:middle" o:gfxdata="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" fillcolor="black [3200]" strokecolor="black [1600]" strokeweight="1pt">
                 <v:stroke joinstyle="miter"/>
@@ -975,7 +966,7 @@
         <mc:AlternateContent>
           <mc:Choice Requires="wps">
             <w:drawing>
-              <wp:anchor distT="0" distB="0" distL="114300" distR="114300" simplePos="0" relativeHeight="251686912" behindDoc="0" locked="0" layoutInCell="1" allowOverlap="1" wp14:anchorId="1ED67D56" wp14:editId="144E723E">
+              <wp:anchor distT="0" distB="0" distL="114300" distR="114300" simplePos="0" relativeHeight="251658264" behindDoc="0" locked="0" layoutInCell="1" allowOverlap="1" wp14:anchorId="1ED67D56" wp14:editId="144E723E">
                 <wp:simplePos x="0" y="0"/>
                 <wp:positionH relativeFrom="column">
                   <wp:posOffset>2190087</wp:posOffset>
@@ -1029,7 +1020,7 @@
               </wp:anchor>
             </w:drawing>
           </mc:Choice>
-          <mc:Fallback xmlns:w16sdtdh="http://schemas.microsoft.com/office/word/2020/wordml/sdtdatahash">
+          <mc:Fallback xmlns:arto="http://schemas.microsoft.com/office/word/2006/arto" xmlns:w16sdtdh="http://schemas.microsoft.com/office/word/2020/wordml/sdtdatahash">
             <w:pict>
               <v:oval w14:anchorId="62AD43B8" id="Oval 83" o:spid="_x0000_s1026" style="position:absolute;margin-left:172.45pt;margin-top:91.55pt;width:6.55pt;height:6.1pt;z-index:251686912;visibility:visible;mso-wrap-style:square;mso-wrap-distance-left:9pt;mso-wrap-distance-top:0;mso-wrap-distance-right:9pt;mso-wrap-distance-bottom:0;mso-position-horizontal:absolute;mso-position-horizontal-relative:text;mso-position-vertical:absolute;mso-position-vertical-relative:text;v-text-anchor:middle" o:gfxdata="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" fillcolor="black [3200]" strokecolor="black [1600]" strokeweight="1pt">
                 <v:stroke joinstyle="miter"/>
@@ -1047,7 +1038,7 @@
         <mc:AlternateContent>
           <mc:Choice Requires="wps">
             <w:drawing>
-              <wp:anchor distT="0" distB="0" distL="114300" distR="114300" simplePos="0" relativeHeight="251668480" behindDoc="0" locked="0" layoutInCell="1" allowOverlap="1" wp14:anchorId="5DC67D4C" wp14:editId="0C1BB527">
+              <wp:anchor distT="0" distB="0" distL="114300" distR="114300" simplePos="0" relativeHeight="251658252" behindDoc="0" locked="0" layoutInCell="1" allowOverlap="1" wp14:anchorId="5DC67D4C" wp14:editId="0C1BB527">
                 <wp:simplePos x="0" y="0"/>
                 <wp:positionH relativeFrom="column">
                   <wp:posOffset>802784</wp:posOffset>
@@ -1101,7 +1092,7 @@
               </wp:anchor>
             </w:drawing>
           </mc:Choice>
-          <mc:Fallback xmlns:w16sdtdh="http://schemas.microsoft.com/office/word/2020/wordml/sdtdatahash">
+          <mc:Fallback xmlns:arto="http://schemas.microsoft.com/office/word/2006/arto" xmlns:w16sdtdh="http://schemas.microsoft.com/office/word/2020/wordml/sdtdatahash">
             <w:pict>
               <v:oval w14:anchorId="6F45636D" id="Oval 59" o:spid="_x0000_s1026" style="position:absolute;margin-left:63.2pt;margin-top:106.45pt;width:6.55pt;height:6.1pt;z-index:251668480;visibility:visible;mso-wrap-style:square;mso-wrap-distance-left:9pt;mso-wrap-distance-top:0;mso-wrap-distance-right:9pt;mso-wrap-distance-bottom:0;mso-position-horizontal:absolute;mso-position-horizontal-relative:text;mso-position-vertical:absolute;mso-position-vertical-relative:text;v-text-anchor:middle" o:gfxdata="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" fillcolor="black [3200]" strokecolor="black [1600]" strokeweight="1pt">
                 <v:stroke joinstyle="miter"/>
@@ -1119,7 +1110,7 @@
         <mc:AlternateContent>
           <mc:Choice Requires="wps">
             <w:drawing>
-              <wp:anchor distT="0" distB="0" distL="114300" distR="114300" simplePos="0" relativeHeight="251674624" behindDoc="0" locked="0" layoutInCell="1" allowOverlap="1" wp14:anchorId="6D0F0A08" wp14:editId="2A7C1C51">
+              <wp:anchor distT="0" distB="0" distL="114300" distR="114300" simplePos="0" relativeHeight="251658256" behindDoc="0" locked="0" layoutInCell="1" allowOverlap="1" wp14:anchorId="6D0F0A08" wp14:editId="2A7C1C51">
                 <wp:simplePos x="0" y="0"/>
                 <wp:positionH relativeFrom="column">
                   <wp:posOffset>1226319</wp:posOffset>
@@ -1173,7 +1164,7 @@
               </wp:anchor>
             </w:drawing>
           </mc:Choice>
-          <mc:Fallback xmlns:w16sdtdh="http://schemas.microsoft.com/office/word/2020/wordml/sdtdatahash">
+          <mc:Fallback xmlns:arto="http://schemas.microsoft.com/office/word/2006/arto" xmlns:w16sdtdh="http://schemas.microsoft.com/office/word/2020/wordml/sdtdatahash">
             <w:pict>
               <v:oval w14:anchorId="280CA63E" id="Oval 67" o:spid="_x0000_s1026" style="position:absolute;margin-left:96.55pt;margin-top:100.3pt;width:6.55pt;height:6.1pt;z-index:251674624;visibility:visible;mso-wrap-style:square;mso-wrap-distance-left:9pt;mso-wrap-distance-top:0;mso-wrap-distance-right:9pt;mso-wrap-distance-bottom:0;mso-position-horizontal:absolute;mso-position-horizontal-relative:text;mso-position-vertical:absolute;mso-position-vertical-relative:text;v-text-anchor:middle" o:gfxdata="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" fillcolor="black [3200]" strokecolor="black [1600]" strokeweight="1pt">
                 <v:stroke joinstyle="miter"/>
@@ -1191,7 +1182,7 @@
         <mc:AlternateContent>
           <mc:Choice Requires="wps">
             <w:drawing>
-              <wp:anchor distT="0" distB="0" distL="114300" distR="114300" simplePos="0" relativeHeight="251670528" behindDoc="0" locked="0" layoutInCell="1" allowOverlap="1" wp14:anchorId="5767CC4B" wp14:editId="1D3AE420">
+              <wp:anchor distT="0" distB="0" distL="114300" distR="114300" simplePos="0" relativeHeight="251658253" behindDoc="0" locked="0" layoutInCell="1" allowOverlap="1" wp14:anchorId="5767CC4B" wp14:editId="1D3AE420">
                 <wp:simplePos x="0" y="0"/>
                 <wp:positionH relativeFrom="column">
                   <wp:posOffset>1249680</wp:posOffset>
@@ -1245,7 +1236,7 @@
               </wp:anchor>
             </w:drawing>
           </mc:Choice>
-          <mc:Fallback xmlns:w16sdtdh="http://schemas.microsoft.com/office/word/2020/wordml/sdtdatahash">
+          <mc:Fallback xmlns:arto="http://schemas.microsoft.com/office/word/2006/arto" xmlns:w16sdtdh="http://schemas.microsoft.com/office/word/2020/wordml/sdtdatahash">
             <w:pict>
               <v:oval w14:anchorId="0AE5CBBA" id="Oval 62" o:spid="_x0000_s1026" style="position:absolute;margin-left:98.4pt;margin-top:140.65pt;width:6.55pt;height:6.1pt;z-index:251670528;visibility:visible;mso-wrap-style:square;mso-wrap-distance-left:9pt;mso-wrap-distance-top:0;mso-wrap-distance-right:9pt;mso-wrap-distance-bottom:0;mso-position-horizontal:absolute;mso-position-horizontal-relative:text;mso-position-vertical:absolute;mso-position-vertical-relative:text;v-text-anchor:middle" o:gfxdata="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" fillcolor="black [3200]" strokecolor="black [1600]" strokeweight="1pt">
                 <v:stroke joinstyle="miter"/>
@@ -1263,7 +1254,7 @@
         <mc:AlternateContent>
           <mc:Choice Requires="wps">
             <w:drawing>
-              <wp:anchor distT="0" distB="0" distL="114300" distR="114300" simplePos="0" relativeHeight="251685888" behindDoc="0" locked="0" layoutInCell="1" allowOverlap="1" wp14:anchorId="63F78619" wp14:editId="580A738B">
+              <wp:anchor distT="0" distB="0" distL="114300" distR="114300" simplePos="0" relativeHeight="251658263" behindDoc="0" locked="0" layoutInCell="1" allowOverlap="1" wp14:anchorId="63F78619" wp14:editId="580A738B">
                 <wp:simplePos x="0" y="0"/>
                 <wp:positionH relativeFrom="column">
                   <wp:posOffset>2243598</wp:posOffset>
@@ -1317,7 +1308,7 @@
               </wp:anchor>
             </w:drawing>
           </mc:Choice>
-          <mc:Fallback xmlns:w16sdtdh="http://schemas.microsoft.com/office/word/2020/wordml/sdtdatahash">
+          <mc:Fallback xmlns:arto="http://schemas.microsoft.com/office/word/2006/arto" xmlns:w16sdtdh="http://schemas.microsoft.com/office/word/2020/wordml/sdtdatahash">
             <w:pict>
               <v:oval w14:anchorId="357C2DCB" id="Oval 82" o:spid="_x0000_s1026" style="position:absolute;margin-left:176.65pt;margin-top:57.45pt;width:6.55pt;height:6.1pt;z-index:251685888;visibility:visible;mso-wrap-style:square;mso-wrap-distance-left:9pt;mso-wrap-distance-top:0;mso-wrap-distance-right:9pt;mso-wrap-distance-bottom:0;mso-position-horizontal:absolute;mso-position-horizontal-relative:text;mso-position-vertical:absolute;mso-position-vertical-relative:text;v-text-anchor:middle" o:gfxdata="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" fillcolor="black [3200]" strokecolor="black [1600]" strokeweight="1pt">
                 <v:stroke joinstyle="miter"/>
@@ -1335,7 +1326,7 @@
         <mc:AlternateContent>
           <mc:Choice Requires="wps">
             <w:drawing>
-              <wp:anchor distT="0" distB="0" distL="114300" distR="114300" simplePos="0" relativeHeight="251703296" behindDoc="0" locked="0" layoutInCell="1" allowOverlap="1" wp14:anchorId="1EE751C3" wp14:editId="144F8362">
+              <wp:anchor distT="0" distB="0" distL="114300" distR="114300" simplePos="0" relativeHeight="251658266" behindDoc="0" locked="0" layoutInCell="1" allowOverlap="1" wp14:anchorId="1EE751C3" wp14:editId="144F8362">
                 <wp:simplePos x="0" y="0"/>
                 <wp:positionH relativeFrom="column">
                   <wp:posOffset>755956</wp:posOffset>
@@ -1395,7 +1386,7 @@
               </wp:anchor>
             </w:drawing>
           </mc:Choice>
-          <mc:Fallback xmlns:w16sdtdh="http://schemas.microsoft.com/office/word/2020/wordml/sdtdatahash">
+          <mc:Fallback xmlns:arto="http://schemas.microsoft.com/office/word/2006/arto" xmlns:w16sdtdh="http://schemas.microsoft.com/office/word/2020/wordml/sdtdatahash">
             <w:pict>
               <v:oval w14:anchorId="64A8DA98" id="Oval 101" o:spid="_x0000_s1026" style="position:absolute;margin-left:59.5pt;margin-top:59.6pt;width:6.55pt;height:6.1pt;z-index:251703296;visibility:visible;mso-wrap-style:square;mso-width-percent:0;mso-height-percent:0;mso-wrap-distance-left:9pt;mso-wrap-distance-top:0;mso-wrap-distance-right:9pt;mso-wrap-distance-bottom:0;mso-position-horizontal:absolute;mso-position-horizontal-relative:text;mso-position-vertical:absolute;mso-position-vertical-relative:text;mso-width-percent:0;mso-height-percent:0;mso-width-relative:margin;mso-height-relative:margin;v-text-anchor:middle" o:gfxdata="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" fillcolor="black [3200]" strokecolor="black [1600]" strokeweight="1pt">
                 <v:stroke joinstyle="miter"/>
@@ -1413,7 +1404,7 @@
         <mc:AlternateContent>
           <mc:Choice Requires="wps">
             <w:drawing>
-              <wp:anchor distT="0" distB="0" distL="114300" distR="114300" simplePos="0" relativeHeight="251673600" behindDoc="0" locked="0" layoutInCell="1" allowOverlap="1" wp14:anchorId="0B31CF5E" wp14:editId="42D3F599">
+              <wp:anchor distT="0" distB="0" distL="114300" distR="114300" simplePos="0" relativeHeight="251658255" behindDoc="0" locked="0" layoutInCell="1" allowOverlap="1" wp14:anchorId="0B31CF5E" wp14:editId="42D3F599">
                 <wp:simplePos x="0" y="0"/>
                 <wp:positionH relativeFrom="column">
                   <wp:posOffset>1224915</wp:posOffset>
@@ -1467,7 +1458,7 @@
               </wp:anchor>
             </w:drawing>
           </mc:Choice>
-          <mc:Fallback xmlns:w16sdtdh="http://schemas.microsoft.com/office/word/2020/wordml/sdtdatahash">
+          <mc:Fallback xmlns:arto="http://schemas.microsoft.com/office/word/2006/arto" xmlns:w16sdtdh="http://schemas.microsoft.com/office/word/2020/wordml/sdtdatahash">
             <w:pict>
               <v:oval w14:anchorId="22458297" id="Oval 66" o:spid="_x0000_s1026" style="position:absolute;margin-left:96.45pt;margin-top:62.15pt;width:6.55pt;height:6.1pt;z-index:251673600;visibility:visible;mso-wrap-style:square;mso-wrap-distance-left:9pt;mso-wrap-distance-top:0;mso-wrap-distance-right:9pt;mso-wrap-distance-bottom:0;mso-position-horizontal:absolute;mso-position-horizontal-relative:text;mso-position-vertical:absolute;mso-position-vertical-relative:text;v-text-anchor:middle" o:gfxdata="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" fillcolor="black [3200]" strokecolor="black [1600]" strokeweight="1pt">
                 <v:stroke joinstyle="miter"/>
@@ -1485,7 +1476,7 @@
         <mc:AlternateContent>
           <mc:Choice Requires="wps">
             <w:drawing>
-              <wp:anchor distT="0" distB="0" distL="114300" distR="114300" simplePos="0" relativeHeight="251679744" behindDoc="0" locked="0" layoutInCell="1" allowOverlap="1" wp14:anchorId="230B52C0" wp14:editId="5FCA162E">
+              <wp:anchor distT="0" distB="0" distL="114300" distR="114300" simplePos="0" relativeHeight="251658259" behindDoc="0" locked="0" layoutInCell="1" allowOverlap="1" wp14:anchorId="230B52C0" wp14:editId="5FCA162E">
                 <wp:simplePos x="0" y="0"/>
                 <wp:positionH relativeFrom="column">
                   <wp:posOffset>1714535</wp:posOffset>
@@ -1539,7 +1530,7 @@
               </wp:anchor>
             </w:drawing>
           </mc:Choice>
-          <mc:Fallback xmlns:w16sdtdh="http://schemas.microsoft.com/office/word/2020/wordml/sdtdatahash">
+          <mc:Fallback xmlns:arto="http://schemas.microsoft.com/office/word/2006/arto" xmlns:w16sdtdh="http://schemas.microsoft.com/office/word/2020/wordml/sdtdatahash">
             <w:pict>
               <v:oval w14:anchorId="3140AE95" id="Oval 74" o:spid="_x0000_s1026" style="position:absolute;margin-left:135pt;margin-top:65.6pt;width:6.55pt;height:6.1pt;z-index:251679744;visibility:visible;mso-wrap-style:square;mso-wrap-distance-left:9pt;mso-wrap-distance-top:0;mso-wrap-distance-right:9pt;mso-wrap-distance-bottom:0;mso-position-horizontal:absolute;mso-position-horizontal-relative:text;mso-position-vertical:absolute;mso-position-vertical-relative:text;v-text-anchor:middle" o:gfxdata="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" fillcolor="black [3200]" strokecolor="black [1600]" strokeweight="1pt">
                 <v:stroke joinstyle="miter"/>
@@ -1557,7 +1548,7 @@
         <mc:AlternateContent>
           <mc:Choice Requires="wpg">
             <w:drawing>
-              <wp:anchor distT="0" distB="0" distL="114300" distR="114300" simplePos="0" relativeHeight="251701248" behindDoc="0" locked="0" layoutInCell="1" allowOverlap="1" wp14:anchorId="62C37CE4" wp14:editId="0AFA08DD">
+              <wp:anchor distT="0" distB="0" distL="114300" distR="114300" simplePos="0" relativeHeight="251658265" behindDoc="0" locked="0" layoutInCell="1" allowOverlap="1" wp14:anchorId="62C37CE4" wp14:editId="0AFA08DD">
                 <wp:simplePos x="0" y="0"/>
                 <wp:positionH relativeFrom="column">
                   <wp:posOffset>3710305</wp:posOffset>
@@ -2068,7 +2059,7 @@
               </wp:anchor>
             </w:drawing>
           </mc:Choice>
-          <mc:Fallback xmlns:w16sdtdh="http://schemas.microsoft.com/office/word/2020/wordml/sdtdatahash">
+          <mc:Fallback xmlns:arto="http://schemas.microsoft.com/office/word/2006/arto" xmlns:w16sdtdh="http://schemas.microsoft.com/office/word/2020/wordml/sdtdatahash">
             <w:pict>
               <v:group w14:anchorId="369063C3" id="Gruppieren 99" o:spid="_x0000_s1026" style="position:absolute;margin-left:292.15pt;margin-top:27.4pt;width:68pt;height:126.8pt;z-index:251701248" coordsize="8636,16103" o:gfxdata="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">
                 <v:oval id="Oval 85" o:spid="_x0000_s1027" style="position:absolute;top:13335;width:825;height:768;visibility:visible;mso-wrap-style:square;v-text-anchor:middle" o:gfxdata="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" fillcolor="black [3213]" strokecolor="black [3213]" strokeweight="1pt">
@@ -2125,7 +2116,7 @@
         <mc:AlternateContent>
           <mc:Choice Requires="wps">
             <w:drawing>
-              <wp:anchor distT="0" distB="0" distL="114300" distR="114300" simplePos="0" relativeHeight="251664384" behindDoc="0" locked="0" layoutInCell="1" allowOverlap="1" wp14:anchorId="786E176F" wp14:editId="4FEE18C0">
+              <wp:anchor distT="0" distB="0" distL="114300" distR="114300" simplePos="0" relativeHeight="251658250" behindDoc="0" locked="0" layoutInCell="1" allowOverlap="1" wp14:anchorId="786E176F" wp14:editId="4FEE18C0">
                 <wp:simplePos x="0" y="0"/>
                 <wp:positionH relativeFrom="column">
                   <wp:posOffset>777608</wp:posOffset>
@@ -2179,7 +2170,7 @@
               </wp:anchor>
             </w:drawing>
           </mc:Choice>
-          <mc:Fallback xmlns:w16sdtdh="http://schemas.microsoft.com/office/word/2020/wordml/sdtdatahash">
+          <mc:Fallback xmlns:arto="http://schemas.microsoft.com/office/word/2006/arto" xmlns:w16sdtdh="http://schemas.microsoft.com/office/word/2020/wordml/sdtdatahash">
             <w:pict>
               <v:oval w14:anchorId="4E1E1930" id="Oval 54" o:spid="_x0000_s1026" style="position:absolute;margin-left:61.25pt;margin-top:146.95pt;width:6.55pt;height:6.1pt;z-index:251664384;visibility:visible;mso-wrap-style:square;mso-wrap-distance-left:9pt;mso-wrap-distance-top:0;mso-wrap-distance-right:9pt;mso-wrap-distance-bottom:0;mso-position-horizontal:absolute;mso-position-horizontal-relative:text;mso-position-vertical:absolute;mso-position-vertical-relative:text;v-text-anchor:middle" o:gfxdata="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" fillcolor="black [3200]" strokecolor="black [1600]" strokeweight="1pt">
                 <v:stroke joinstyle="miter"/>
@@ -2197,7 +2188,7 @@
         <mc:AlternateContent>
           <mc:Choice Requires="wps">
             <w:drawing>
-              <wp:anchor distT="0" distB="0" distL="114300" distR="114300" simplePos="0" relativeHeight="251662336" behindDoc="0" locked="0" layoutInCell="1" allowOverlap="1" wp14:anchorId="33C949E4" wp14:editId="5D3B3770">
+              <wp:anchor distT="0" distB="0" distL="114300" distR="114300" simplePos="0" relativeHeight="251658249" behindDoc="0" locked="0" layoutInCell="1" allowOverlap="1" wp14:anchorId="33C949E4" wp14:editId="5D3B3770">
                 <wp:simplePos x="0" y="0"/>
                 <wp:positionH relativeFrom="column">
                   <wp:posOffset>230539</wp:posOffset>
@@ -2251,7 +2242,7 @@
               </wp:anchor>
             </w:drawing>
           </mc:Choice>
-          <mc:Fallback xmlns:w16sdtdh="http://schemas.microsoft.com/office/word/2020/wordml/sdtdatahash">
+          <mc:Fallback xmlns:arto="http://schemas.microsoft.com/office/word/2006/arto" xmlns:w16sdtdh="http://schemas.microsoft.com/office/word/2020/wordml/sdtdatahash">
             <w:pict>
               <v:oval w14:anchorId="326E5068" id="Oval 36" o:spid="_x0000_s1026" style="position:absolute;margin-left:18.15pt;margin-top:97.3pt;width:6.55pt;height:6.1pt;z-index:251662336;visibility:visible;mso-wrap-style:square;mso-wrap-distance-left:9pt;mso-wrap-distance-top:0;mso-wrap-distance-right:9pt;mso-wrap-distance-bottom:0;mso-position-horizontal:absolute;mso-position-horizontal-relative:text;mso-position-vertical:absolute;mso-position-vertical-relative:text;v-text-anchor:middle" o:gfxdata="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" fillcolor="black [3200]" strokecolor="black [1600]" strokeweight="1pt">
                 <v:stroke joinstyle="miter"/>
@@ -2269,7 +2260,7 @@
         <mc:AlternateContent>
           <mc:Choice Requires="wps">
             <w:drawing>
-              <wp:anchor distT="0" distB="0" distL="114300" distR="114300" simplePos="0" relativeHeight="251682816" behindDoc="0" locked="0" layoutInCell="1" allowOverlap="1" wp14:anchorId="73782CC8" wp14:editId="386BCC09">
+              <wp:anchor distT="0" distB="0" distL="114300" distR="114300" simplePos="0" relativeHeight="251658261" behindDoc="0" locked="0" layoutInCell="1" allowOverlap="1" wp14:anchorId="73782CC8" wp14:editId="386BCC09">
                 <wp:simplePos x="0" y="0"/>
                 <wp:positionH relativeFrom="column">
                   <wp:posOffset>2160905</wp:posOffset>
@@ -2323,7 +2314,7 @@
               </wp:anchor>
             </w:drawing>
           </mc:Choice>
-          <mc:Fallback xmlns:w16sdtdh="http://schemas.microsoft.com/office/word/2020/wordml/sdtdatahash">
+          <mc:Fallback xmlns:arto="http://schemas.microsoft.com/office/word/2006/arto" xmlns:w16sdtdh="http://schemas.microsoft.com/office/word/2020/wordml/sdtdatahash">
             <w:pict>
               <v:oval w14:anchorId="53244E31" id="Oval 78" o:spid="_x0000_s1026" style="position:absolute;margin-left:170.15pt;margin-top:139.25pt;width:6.55pt;height:6.1pt;z-index:251682816;visibility:visible;mso-wrap-style:square;mso-wrap-distance-left:9pt;mso-wrap-distance-top:0;mso-wrap-distance-right:9pt;mso-wrap-distance-bottom:0;mso-position-horizontal:absolute;mso-position-horizontal-relative:text;mso-position-vertical:absolute;mso-position-vertical-relative:text;v-text-anchor:middle" o:gfxdata="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" fillcolor="black [3200]" strokecolor="black [1600]" strokeweight="1pt">
                 <v:stroke joinstyle="miter"/>
@@ -2341,7 +2332,7 @@
         <mc:AlternateContent>
           <mc:Choice Requires="wps">
             <w:drawing>
-              <wp:anchor distT="0" distB="0" distL="114300" distR="114300" simplePos="0" relativeHeight="251680768" behindDoc="0" locked="0" layoutInCell="1" allowOverlap="1" wp14:anchorId="333E438E" wp14:editId="72601A3B">
+              <wp:anchor distT="0" distB="0" distL="114300" distR="114300" simplePos="0" relativeHeight="251658260" behindDoc="0" locked="0" layoutInCell="1" allowOverlap="1" wp14:anchorId="333E438E" wp14:editId="72601A3B">
                 <wp:simplePos x="0" y="0"/>
                 <wp:positionH relativeFrom="column">
                   <wp:posOffset>1677370</wp:posOffset>
@@ -2395,7 +2386,7 @@
               </wp:anchor>
             </w:drawing>
           </mc:Choice>
-          <mc:Fallback xmlns:w16sdtdh="http://schemas.microsoft.com/office/word/2020/wordml/sdtdatahash">
+          <mc:Fallback xmlns:arto="http://schemas.microsoft.com/office/word/2006/arto" xmlns:w16sdtdh="http://schemas.microsoft.com/office/word/2020/wordml/sdtdatahash">
             <w:pict>
               <v:oval w14:anchorId="3BCC34D7" id="Oval 75" o:spid="_x0000_s1026" style="position:absolute;margin-left:132.1pt;margin-top:97.5pt;width:6.55pt;height:6.1pt;z-index:251680768;visibility:visible;mso-wrap-style:square;mso-wrap-distance-left:9pt;mso-wrap-distance-top:0;mso-wrap-distance-right:9pt;mso-wrap-distance-bottom:0;mso-position-horizontal:absolute;mso-position-horizontal-relative:text;mso-position-vertical:absolute;mso-position-vertical-relative:text;v-text-anchor:middle" o:gfxdata="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" fillcolor="black [3200]" strokecolor="black [1600]" strokeweight="1pt">
                 <v:stroke joinstyle="miter"/>
@@ -2413,7 +2404,7 @@
         <mc:AlternateContent>
           <mc:Choice Requires="wps">
             <w:drawing>
-              <wp:anchor distT="0" distB="0" distL="114300" distR="114300" simplePos="0" relativeHeight="251683840" behindDoc="0" locked="0" layoutInCell="1" allowOverlap="1" wp14:anchorId="4F512B5E" wp14:editId="74C77FB1">
+              <wp:anchor distT="0" distB="0" distL="114300" distR="114300" simplePos="0" relativeHeight="251658262" behindDoc="0" locked="0" layoutInCell="1" allowOverlap="1" wp14:anchorId="4F512B5E" wp14:editId="74C77FB1">
                 <wp:simplePos x="0" y="0"/>
                 <wp:positionH relativeFrom="column">
                   <wp:posOffset>2216518</wp:posOffset>
@@ -2467,7 +2458,7 @@
               </wp:anchor>
             </w:drawing>
           </mc:Choice>
-          <mc:Fallback xmlns:w16sdtdh="http://schemas.microsoft.com/office/word/2020/wordml/sdtdatahash">
+          <mc:Fallback xmlns:arto="http://schemas.microsoft.com/office/word/2006/arto" xmlns:w16sdtdh="http://schemas.microsoft.com/office/word/2020/wordml/sdtdatahash">
             <w:pict>
               <v:oval w14:anchorId="21CA02F7" id="Oval 80" o:spid="_x0000_s1026" style="position:absolute;margin-left:174.55pt;margin-top:25.3pt;width:6.55pt;height:6.1pt;z-index:251683840;visibility:visible;mso-wrap-style:square;mso-wrap-distance-left:9pt;mso-wrap-distance-top:0;mso-wrap-distance-right:9pt;mso-wrap-distance-bottom:0;mso-position-horizontal:absolute;mso-position-horizontal-relative:text;mso-position-vertical:absolute;mso-position-vertical-relative:text;v-text-anchor:middle" o:gfxdata="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" fillcolor="black [3200]" strokecolor="black [1600]" strokeweight="1pt">
                 <v:stroke joinstyle="miter"/>
@@ -2485,7 +2476,7 @@
         <mc:AlternateContent>
           <mc:Choice Requires="wps">
             <w:drawing>
-              <wp:anchor distT="0" distB="0" distL="114300" distR="114300" simplePos="0" relativeHeight="251665408" behindDoc="0" locked="0" layoutInCell="1" allowOverlap="1" wp14:anchorId="76057560" wp14:editId="7529E2F0">
+              <wp:anchor distT="0" distB="0" distL="114300" distR="114300" simplePos="0" relativeHeight="251658251" behindDoc="0" locked="0" layoutInCell="1" allowOverlap="1" wp14:anchorId="76057560" wp14:editId="7529E2F0">
                 <wp:simplePos x="0" y="0"/>
                 <wp:positionH relativeFrom="column">
                   <wp:posOffset>718820</wp:posOffset>
@@ -2539,7 +2530,7 @@
               </wp:anchor>
             </w:drawing>
           </mc:Choice>
-          <mc:Fallback xmlns:w16sdtdh="http://schemas.microsoft.com/office/word/2020/wordml/sdtdatahash">
+          <mc:Fallback xmlns:arto="http://schemas.microsoft.com/office/word/2006/arto" xmlns:w16sdtdh="http://schemas.microsoft.com/office/word/2020/wordml/sdtdatahash">
             <w:pict>
               <v:oval w14:anchorId="059F48E8" id="Oval 56" o:spid="_x0000_s1026" style="position:absolute;margin-left:56.6pt;margin-top:24.9pt;width:6.55pt;height:6.1pt;z-index:251665408;visibility:visible;mso-wrap-style:square;mso-wrap-distance-left:9pt;mso-wrap-distance-top:0;mso-wrap-distance-right:9pt;mso-wrap-distance-bottom:0;mso-position-horizontal:absolute;mso-position-horizontal-relative:text;mso-position-vertical:absolute;mso-position-vertical-relative:text;v-text-anchor:middle" o:gfxdata="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" fillcolor="black [3200]" strokecolor="black [1600]" strokeweight="1pt">
                 <v:stroke joinstyle="miter"/>
@@ -2557,7 +2548,7 @@
         <mc:AlternateContent>
           <mc:Choice Requires="wps">
             <w:drawing>
-              <wp:anchor distT="0" distB="0" distL="114300" distR="114300" simplePos="0" relativeHeight="251659264" behindDoc="0" locked="0" layoutInCell="1" allowOverlap="1" wp14:anchorId="45A1D262" wp14:editId="62F408FF">
+              <wp:anchor distT="0" distB="0" distL="114300" distR="114300" simplePos="0" relativeHeight="251658247" behindDoc="0" locked="0" layoutInCell="1" allowOverlap="1" wp14:anchorId="45A1D262" wp14:editId="62F408FF">
                 <wp:simplePos x="0" y="0"/>
                 <wp:positionH relativeFrom="column">
                   <wp:posOffset>244475</wp:posOffset>
@@ -2611,7 +2602,7 @@
               </wp:anchor>
             </w:drawing>
           </mc:Choice>
-          <mc:Fallback xmlns:w16sdtdh="http://schemas.microsoft.com/office/word/2020/wordml/sdtdatahash">
+          <mc:Fallback xmlns:arto="http://schemas.microsoft.com/office/word/2006/arto" xmlns:w16sdtdh="http://schemas.microsoft.com/office/word/2020/wordml/sdtdatahash">
             <w:pict>
               <v:oval w14:anchorId="1046C4DF" id="Oval 18" o:spid="_x0000_s1026" style="position:absolute;margin-left:19.25pt;margin-top:20.95pt;width:6.55pt;height:6.1pt;z-index:251659264;visibility:visible;mso-wrap-style:square;mso-wrap-distance-left:9pt;mso-wrap-distance-top:0;mso-wrap-distance-right:9pt;mso-wrap-distance-bottom:0;mso-position-horizontal:absolute;mso-position-horizontal-relative:text;mso-position-vertical:absolute;mso-position-vertical-relative:text;v-text-anchor:middle" o:gfxdata="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" fillcolor="black [3200]" strokecolor="black [1600]" strokeweight="1pt">
                 <v:stroke joinstyle="miter"/>
@@ -2629,7 +2620,7 @@
         <mc:AlternateContent>
           <mc:Choice Requires="wps">
             <w:drawing>
-              <wp:anchor distT="0" distB="0" distL="114300" distR="114300" simplePos="0" relativeHeight="251661312" behindDoc="0" locked="0" layoutInCell="1" allowOverlap="1" wp14:anchorId="00631A86" wp14:editId="79131963">
+              <wp:anchor distT="0" distB="0" distL="114300" distR="114300" simplePos="0" relativeHeight="251658248" behindDoc="0" locked="0" layoutInCell="1" allowOverlap="1" wp14:anchorId="00631A86" wp14:editId="79131963">
                 <wp:simplePos x="0" y="0"/>
                 <wp:positionH relativeFrom="column">
                   <wp:posOffset>244542</wp:posOffset>
@@ -2683,7 +2674,7 @@
               </wp:anchor>
             </w:drawing>
           </mc:Choice>
-          <mc:Fallback xmlns:w16sdtdh="http://schemas.microsoft.com/office/word/2020/wordml/sdtdatahash">
+          <mc:Fallback xmlns:arto="http://schemas.microsoft.com/office/word/2006/arto" xmlns:w16sdtdh="http://schemas.microsoft.com/office/word/2020/wordml/sdtdatahash">
             <w:pict>
               <v:oval w14:anchorId="748DFE78" id="Oval 33" o:spid="_x0000_s1026" style="position:absolute;margin-left:19.25pt;margin-top:70.7pt;width:6.55pt;height:6.1pt;z-index:251661312;visibility:visible;mso-wrap-style:square;mso-wrap-distance-left:9pt;mso-wrap-distance-top:0;mso-wrap-distance-right:9pt;mso-wrap-distance-bottom:0;mso-position-horizontal:absolute;mso-position-horizontal-relative:text;mso-position-vertical:absolute;mso-position-vertical-relative:text;v-text-anchor:middle" o:gfxdata="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" fillcolor="black [3200]" strokecolor="black [1600]" strokeweight="1pt">
                 <v:stroke joinstyle="miter"/>
@@ -2701,7 +2692,7 @@
         <mc:AlternateContent>
           <mc:Choice Requires="wps">
             <w:drawing>
-              <wp:anchor distT="0" distB="0" distL="114300" distR="114300" simplePos="0" relativeHeight="251658240" behindDoc="0" locked="0" layoutInCell="1" allowOverlap="1" wp14:anchorId="198BBE4A" wp14:editId="0FE3AD74">
+              <wp:anchor distT="0" distB="0" distL="114300" distR="114300" simplePos="0" relativeHeight="251658246" behindDoc="0" locked="0" layoutInCell="1" allowOverlap="1" wp14:anchorId="198BBE4A" wp14:editId="0FE3AD74">
                 <wp:simplePos x="0" y="0"/>
                 <wp:positionH relativeFrom="column">
                   <wp:posOffset>250118</wp:posOffset>
@@ -2755,7 +2746,7 @@
               </wp:anchor>
             </w:drawing>
           </mc:Choice>
-          <mc:Fallback xmlns:w16sdtdh="http://schemas.microsoft.com/office/word/2020/wordml/sdtdatahash">
+          <mc:Fallback xmlns:arto="http://schemas.microsoft.com/office/word/2006/arto" xmlns:w16sdtdh="http://schemas.microsoft.com/office/word/2020/wordml/sdtdatahash">
             <w:pict>
               <v:oval w14:anchorId="61D7C408" id="Oval 34" o:spid="_x0000_s1026" style="position:absolute;margin-left:19.7pt;margin-top:140.95pt;width:6.55pt;height:6.1pt;z-index:251658240;visibility:visible;mso-wrap-style:square;mso-wrap-distance-left:9pt;mso-wrap-distance-top:0;mso-wrap-distance-right:9pt;mso-wrap-distance-bottom:0;mso-position-horizontal:absolute;mso-position-horizontal-relative:text;mso-position-vertical:absolute;mso-position-vertical-relative:text;v-text-anchor:middle" o:gfxdata="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" fillcolor="black [3200]" strokecolor="black [1600]" strokeweight="1pt">
                 <v:stroke joinstyle="miter"/>
@@ -2887,7 +2878,7 @@
     </w:p>
     <w:p>
       <w:pPr>
-        <w:pStyle w:val="Untertitel"/>
+        <w:pStyle w:val="Subtitle"/>
         <w:rPr>
           <w:rFonts w:ascii="Arial" w:hAnsi="Arial" w:cs="Arial"/>
           <w:color w:val="000000" w:themeColor="text1"/>
@@ -3502,7 +3493,6 @@
         </w:rPr>
         <w:t xml:space="preserve">However, serial data collection of </w:t>
       </w:r>
-      <w:proofErr w:type="gramStart"/>
       <w:r>
         <w:rPr>
           <w:rFonts w:ascii="Arial" w:hAnsi="Arial" w:cs="Arial"/>
@@ -3513,7 +3503,6 @@
         </w:rPr>
         <w:t>SL</w:t>
       </w:r>
-      <w:proofErr w:type="gramEnd"/>
       <w:r>
         <w:rPr>
           <w:rFonts w:ascii="Arial" w:hAnsi="Arial" w:cs="Arial"/>
@@ -3938,7 +3927,6 @@
           <w:szCs w:val="22"/>
           <w:lang w:val="en-US"/>
         </w:rPr>
-        <w:lastRenderedPageBreak/>
         <w:t>Based on this data</w:t>
       </w:r>
       <w:r>
@@ -3999,30 +3987,8 @@
           <w:szCs w:val="22"/>
           <w:lang w:val="en-US"/>
         </w:rPr>
-        <w:t>SL-</w:t>
-      </w:r>
-      <w:proofErr w:type="gramStart"/>
-      <w:r>
-        <w:rPr>
-          <w:rFonts w:ascii="Arial" w:hAnsi="Arial" w:cs="Arial"/>
-          <w:color w:val="000000" w:themeColor="text1"/>
-          <w:sz w:val="22"/>
-          <w:szCs w:val="22"/>
-          <w:lang w:val="en-US"/>
-        </w:rPr>
-        <w:t>approach,</w:t>
-      </w:r>
-      <w:r>
-        <w:rPr>
-          <w:rFonts w:ascii="Arial" w:hAnsi="Arial" w:cs="Arial"/>
-          <w:color w:val="000000" w:themeColor="text1"/>
-          <w:sz w:val="22"/>
-          <w:szCs w:val="22"/>
-          <w:lang w:val="en-US"/>
-        </w:rPr>
-        <w:t>,</w:t>
-      </w:r>
-      <w:proofErr w:type="gramEnd"/>
+        <w:t>SL-approach,</w:t>
+      </w:r>
       <w:r>
         <w:rPr>
           <w:rFonts w:ascii="Arial" w:hAnsi="Arial" w:cs="Arial"/>
@@ -4328,7 +4294,7 @@
     </w:p>
     <w:p>
       <w:pPr>
-        <w:pStyle w:val="berschrift2"/>
+        <w:pStyle w:val="Heading2"/>
         <w:numPr>
           <w:ilvl w:val="1"/>
           <w:numId w:val="17"/>
@@ -4784,7 +4750,7 @@
     </w:p>
     <w:p>
       <w:pPr>
-        <w:pStyle w:val="berschrift1"/>
+        <w:pStyle w:val="Heading1"/>
         <w:numPr>
           <w:ilvl w:val="0"/>
           <w:numId w:val="13"/>
@@ -4949,7 +4915,6 @@
           <w:id w:val="528383665"/>
           <w:citation/>
         </w:sdtPr>
-        <w:sdtEndPr/>
         <w:sdtContent>
           <w:r>
             <w:rPr>
@@ -5032,29 +4997,7 @@
           <w:szCs w:val="22"/>
           <w:lang w:val="en-US"/>
         </w:rPr>
-        <w:t xml:space="preserve"> an overview of the SL landscape in materials science. </w:t>
-      </w:r>
-      <w:proofErr w:type="gramStart"/>
-      <w:r>
-        <w:rPr>
-          <w:rFonts w:ascii="Arial" w:hAnsi="Arial" w:cs="Arial"/>
-          <w:color w:val="000000" w:themeColor="text1"/>
-          <w:sz w:val="22"/>
-          <w:szCs w:val="22"/>
-          <w:lang w:val="en-US"/>
-        </w:rPr>
-        <w:t>Despite the fact that</w:t>
-      </w:r>
-      <w:proofErr w:type="gramEnd"/>
-      <w:r>
-        <w:rPr>
-          <w:rFonts w:ascii="Arial" w:hAnsi="Arial" w:cs="Arial"/>
-          <w:color w:val="000000" w:themeColor="text1"/>
-          <w:sz w:val="22"/>
-          <w:szCs w:val="22"/>
-          <w:lang w:val="en-US"/>
-        </w:rPr>
-        <w:t xml:space="preserve"> SL regularly starts with a machine learning model based on only a few very high-dimensional data points and requires relatively little additional data from the lab, it often outperforms baseline benchmarks. However, these benchmarks are mostly statistically </w:t>
+        <w:t xml:space="preserve"> an overview of the SL landscape in materials science. Despite the fact that SL regularly starts with a machine learning model based on only a few very high-dimensional data points and requires relatively little additional data from the lab, it often outperforms baseline benchmarks. However, these benchmarks are mostly statistically </w:t>
       </w:r>
       <w:r>
         <w:rPr>
@@ -5088,7 +5031,6 @@
           <w:id w:val="-909154767"/>
           <w:citation/>
         </w:sdtPr>
-        <w:sdtEndPr/>
         <w:sdtContent>
           <w:r>
             <w:rPr>
@@ -5178,7 +5120,7 @@
     </w:p>
     <w:p>
       <w:pPr>
-        <w:pStyle w:val="berschrift2"/>
+        <w:pStyle w:val="Heading2"/>
         <w:spacing w:line="360" w:lineRule="auto"/>
         <w:rPr>
           <w:rFonts w:ascii="Arial" w:hAnsi="Arial" w:cs="Arial"/>
@@ -5327,7 +5269,6 @@
           <w:id w:val="-503278745"/>
           <w:citation/>
         </w:sdtPr>
-        <w:sdtEndPr/>
         <w:sdtContent>
           <w:r>
             <w:rPr>
@@ -5409,7 +5350,6 @@
           <w:szCs w:val="22"/>
           <w:lang w:val="en-US"/>
         </w:rPr>
-        <w:lastRenderedPageBreak/>
         <w:t xml:space="preserve">Figure </w:t>
       </w:r>
       <w:r>
@@ -5554,7 +5494,6 @@
           <w:id w:val="672685938"/>
           <w:citation/>
         </w:sdtPr>
-        <w:sdtEndPr/>
         <w:sdtContent>
           <w:r>
             <w:rPr>
@@ -5834,7 +5773,7 @@
         <mc:AlternateContent>
           <mc:Choice Requires="wps">
             <w:drawing>
-              <wp:anchor distT="0" distB="0" distL="114300" distR="114300" simplePos="0" relativeHeight="251619328" behindDoc="0" locked="0" layoutInCell="1" allowOverlap="1" wp14:anchorId="65D719A2" wp14:editId="6369F342">
+              <wp:anchor distT="0" distB="0" distL="114300" distR="114300" simplePos="0" relativeHeight="251658240" behindDoc="0" locked="0" layoutInCell="1" allowOverlap="1" wp14:anchorId="65D719A2" wp14:editId="6369F342">
                 <wp:simplePos x="0" y="0"/>
                 <wp:positionH relativeFrom="column">
                   <wp:posOffset>2278380</wp:posOffset>
@@ -5998,9 +5937,9 @@
               </wp:anchor>
             </w:drawing>
           </mc:Choice>
-          <mc:Fallback xmlns:w16sdtdh="http://schemas.microsoft.com/office/word/2020/wordml/sdtdatahash">
+          <mc:Fallback>
             <w:pict>
-              <v:roundrect w14:anchorId="65D719A2" id="Abgerundetes Rechteck 23" o:spid="_x0000_s1026" style="position:absolute;margin-left:179.4pt;margin-top:15.8pt;width:255.2pt;height:101.7pt;z-index:251619328;visibility:visible;mso-wrap-style:square;mso-width-percent:0;mso-height-percent:0;mso-wrap-distance-left:9pt;mso-wrap-distance-top:0;mso-wrap-distance-right:9pt;mso-wrap-distance-bottom:0;mso-position-horizontal:absolute;mso-position-horizontal-relative:text;mso-position-vertical:absolute;mso-position-vertical-relative:text;mso-width-percent:0;mso-height-percent:0;mso-width-relative:margin;mso-height-relative:margin;v-text-anchor:middle" arcsize="5358f" o:gfxdata="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" filled="f" strokecolor="black [3213]" strokeweight="1.5pt">
+              <v:roundrect w14:anchorId="65D719A2" id="Abgerundetes Rechteck 23" o:spid="_x0000_s1026" style="position:absolute;margin-left:179.4pt;margin-top:15.8pt;width:255.2pt;height:101.7pt;z-index:251658240;visibility:visible;mso-wrap-style:square;mso-width-percent:0;mso-height-percent:0;mso-wrap-distance-left:9pt;mso-wrap-distance-top:0;mso-wrap-distance-right:9pt;mso-wrap-distance-bottom:0;mso-position-horizontal:absolute;mso-position-horizontal-relative:text;mso-position-vertical:absolute;mso-position-vertical-relative:text;mso-width-percent:0;mso-height-percent:0;mso-width-relative:margin;mso-height-relative:margin;v-text-anchor:middle" arcsize="5358f" o:gfxdata="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" filled="f" strokecolor="black [3213]" strokeweight="1.5pt">
                 <v:stroke dashstyle="1 1" joinstyle="miter"/>
                 <v:textbox>
                   <w:txbxContent>
@@ -6114,7 +6053,7 @@
         <mc:AlternateContent>
           <mc:Choice Requires="wpg">
             <w:drawing>
-              <wp:anchor distT="0" distB="0" distL="114300" distR="114300" simplePos="0" relativeHeight="251619330" behindDoc="0" locked="0" layoutInCell="1" allowOverlap="1" wp14:anchorId="3B74D1D8" wp14:editId="72A60C02">
+              <wp:anchor distT="0" distB="0" distL="114300" distR="114300" simplePos="0" relativeHeight="251658242" behindDoc="0" locked="0" layoutInCell="1" allowOverlap="1" wp14:anchorId="3B74D1D8" wp14:editId="72A60C02">
                 <wp:simplePos x="0" y="0"/>
                 <wp:positionH relativeFrom="column">
                   <wp:posOffset>2709010</wp:posOffset>
@@ -6326,9 +6265,9 @@
               </wp:anchor>
             </w:drawing>
           </mc:Choice>
-          <mc:Fallback xmlns:w16sdtdh="http://schemas.microsoft.com/office/word/2020/wordml/sdtdatahash">
+          <mc:Fallback>
             <w:pict>
-              <v:group w14:anchorId="3B74D1D8" id="Gruppieren 14" o:spid="_x0000_s1027" style="position:absolute;margin-left:213.3pt;margin-top:12.35pt;width:216.65pt;height:32pt;z-index:251619330;mso-width-relative:margin;mso-height-relative:margin" coordsize="27514,4064" o:gfxdata="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">
+              <v:group w14:anchorId="3B74D1D8" id="Gruppieren 14" o:spid="_x0000_s1027" style="position:absolute;margin-left:213.3pt;margin-top:12.35pt;width:216.65pt;height:32pt;z-index:251658242;mso-width-relative:margin;mso-height-relative:margin" coordsize="27514,4064" o:gfxdata="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">
                 <v:shapetype id="_x0000_t32" coordsize="21600,21600" o:spt="32" o:oned="t" path="m,l21600,21600e" filled="f">
                   <v:path arrowok="t" fillok="f" o:connecttype="none"/>
                   <o:lock v:ext="edit" shapetype="t"/>
@@ -6406,7 +6345,7 @@
         <mc:AlternateContent>
           <mc:Choice Requires="wps">
             <w:drawing>
-              <wp:anchor distT="0" distB="0" distL="114300" distR="114300" simplePos="0" relativeHeight="251619331" behindDoc="0" locked="0" layoutInCell="1" allowOverlap="1" wp14:anchorId="4F93D234" wp14:editId="67278B2E">
+              <wp:anchor distT="0" distB="0" distL="114300" distR="114300" simplePos="0" relativeHeight="251658243" behindDoc="0" locked="0" layoutInCell="1" allowOverlap="1" wp14:anchorId="4F93D234" wp14:editId="67278B2E">
                 <wp:simplePos x="0" y="0"/>
                 <wp:positionH relativeFrom="column">
                   <wp:posOffset>5061734</wp:posOffset>
@@ -6460,9 +6399,9 @@
               </wp:anchor>
             </w:drawing>
           </mc:Choice>
-          <mc:Fallback xmlns:w16sdtdh="http://schemas.microsoft.com/office/word/2020/wordml/sdtdatahash">
+          <mc:Fallback>
             <w:pict>
-              <v:shape w14:anchorId="4F93D234" id="Textfeld 15" o:spid="_x0000_s1033" type="#_x0000_t202" style="position:absolute;margin-left:398.55pt;margin-top:75.65pt;width:29pt;height:21.05pt;z-index:251619331;visibility:visible;mso-wrap-style:none;mso-height-percent:0;mso-wrap-distance-left:9pt;mso-wrap-distance-top:0;mso-wrap-distance-right:9pt;mso-wrap-distance-bottom:0;mso-position-horizontal:absolute;mso-position-horizontal-relative:text;mso-position-vertical:absolute;mso-position-vertical-relative:text;mso-height-percent:0;mso-height-relative:margin;v-text-anchor:top" o:gfxdata="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" filled="f" stroked="f" strokeweight=".5pt">
+              <v:shape w14:anchorId="4F93D234" id="Textfeld 15" o:spid="_x0000_s1033" type="#_x0000_t202" style="position:absolute;margin-left:398.55pt;margin-top:75.65pt;width:29pt;height:21.05pt;z-index:251658243;visibility:visible;mso-wrap-style:none;mso-height-percent:0;mso-wrap-distance-left:9pt;mso-wrap-distance-top:0;mso-wrap-distance-right:9pt;mso-wrap-distance-bottom:0;mso-position-horizontal:absolute;mso-position-horizontal-relative:text;mso-position-vertical:absolute;mso-position-vertical-relative:text;mso-height-percent:0;mso-height-relative:margin;v-text-anchor:top" o:gfxdata="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" filled="f" stroked="f" strokeweight=".5pt">
                 <v:textbox>
                   <w:txbxContent>
                     <w:p>
@@ -6489,7 +6428,7 @@
         <mc:AlternateContent>
           <mc:Choice Requires="wps">
             <w:drawing>
-              <wp:anchor distT="0" distB="0" distL="114300" distR="114300" simplePos="0" relativeHeight="251619329" behindDoc="0" locked="0" layoutInCell="1" allowOverlap="1" wp14:anchorId="1C39D3ED" wp14:editId="7313579F">
+              <wp:anchor distT="0" distB="0" distL="114300" distR="114300" simplePos="0" relativeHeight="251658241" behindDoc="0" locked="0" layoutInCell="1" allowOverlap="1" wp14:anchorId="1C39D3ED" wp14:editId="7313579F">
                 <wp:simplePos x="0" y="0"/>
                 <wp:positionH relativeFrom="column">
                   <wp:posOffset>-37231</wp:posOffset>
@@ -6615,9 +6554,9 @@
               </wp:anchor>
             </w:drawing>
           </mc:Choice>
-          <mc:Fallback xmlns:w16sdtdh="http://schemas.microsoft.com/office/word/2020/wordml/sdtdatahash">
+          <mc:Fallback>
             <w:pict>
-              <v:roundrect w14:anchorId="1C39D3ED" id="Abgerundetes Rechteck 22" o:spid="_x0000_s1034" style="position:absolute;margin-left:-2.95pt;margin-top:22.1pt;width:162.65pt;height:74.8pt;z-index:251619329;visibility:visible;mso-wrap-style:square;mso-width-percent:0;mso-height-percent:0;mso-wrap-distance-left:9pt;mso-wrap-distance-top:0;mso-wrap-distance-right:9pt;mso-wrap-distance-bottom:0;mso-position-horizontal:absolute;mso-position-horizontal-relative:text;mso-position-vertical:absolute;mso-position-vertical-relative:text;mso-width-percent:0;mso-height-percent:0;mso-width-relative:margin;mso-height-relative:margin;v-text-anchor:middle" arcsize="5212f" o:gfxdata="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" filled="f" strokecolor="black [3213]" strokeweight="1.5pt">
+              <v:roundrect w14:anchorId="1C39D3ED" id="Abgerundetes Rechteck 22" o:spid="_x0000_s1034" style="position:absolute;margin-left:-2.95pt;margin-top:22.1pt;width:162.65pt;height:74.8pt;z-index:251658241;visibility:visible;mso-wrap-style:square;mso-width-percent:0;mso-height-percent:0;mso-wrap-distance-left:9pt;mso-wrap-distance-top:0;mso-wrap-distance-right:9pt;mso-wrap-distance-bottom:0;mso-position-horizontal:absolute;mso-position-horizontal-relative:text;mso-position-vertical:absolute;mso-position-vertical-relative:text;mso-width-percent:0;mso-height-percent:0;mso-width-relative:margin;mso-height-relative:margin;v-text-anchor:middle" arcsize="5212f" o:gfxdata="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" filled="f" strokecolor="black [3213]" strokeweight="1.5pt">
                 <v:stroke dashstyle="1 1" joinstyle="miter"/>
                 <v:textbox>
                   <w:txbxContent>
@@ -6693,7 +6632,7 @@
         <mc:AlternateContent>
           <mc:Choice Requires="wps">
             <w:drawing>
-              <wp:anchor distT="0" distB="0" distL="114300" distR="114300" simplePos="0" relativeHeight="251619333" behindDoc="0" locked="0" layoutInCell="1" allowOverlap="1" wp14:anchorId="2B8BA23D" wp14:editId="48156EE4">
+              <wp:anchor distT="0" distB="0" distL="114300" distR="114300" simplePos="0" relativeHeight="251658245" behindDoc="0" locked="0" layoutInCell="1" allowOverlap="1" wp14:anchorId="2B8BA23D" wp14:editId="48156EE4">
                 <wp:simplePos x="0" y="0"/>
                 <wp:positionH relativeFrom="column">
                   <wp:posOffset>5083175</wp:posOffset>
@@ -6746,7 +6685,7 @@
               </wp:anchor>
             </w:drawing>
           </mc:Choice>
-          <mc:Fallback xmlns:w16sdtdh="http://schemas.microsoft.com/office/word/2020/wordml/sdtdatahash">
+          <mc:Fallback xmlns:arto="http://schemas.microsoft.com/office/word/2006/arto" xmlns:w16sdtdh="http://schemas.microsoft.com/office/word/2020/wordml/sdtdatahash">
             <w:pict>
               <v:shape w14:anchorId="1FA73581" id="Gerade Verbindung mit Pfeil 24" o:spid="_x0000_s1026" type="#_x0000_t32" style="position:absolute;margin-left:400.25pt;margin-top:74.5pt;width:0;height:37.5pt;z-index:251619333;visibility:visible;mso-wrap-style:square;mso-wrap-distance-left:9pt;mso-wrap-distance-top:0;mso-wrap-distance-right:9pt;mso-wrap-distance-bottom:0;mso-position-horizontal:absolute;mso-position-horizontal-relative:text;mso-position-vertical:absolute;mso-position-vertical-relative:text" o:gfxdata="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" strokecolor="black [3213]" strokeweight="1pt">
                 <v:stroke endarrow="block" joinstyle="miter"/>
@@ -6799,7 +6738,7 @@
         <mc:AlternateContent>
           <mc:Choice Requires="wps">
             <w:drawing>
-              <wp:anchor distT="0" distB="0" distL="114300" distR="114300" simplePos="0" relativeHeight="251619332" behindDoc="0" locked="0" layoutInCell="1" allowOverlap="1" wp14:anchorId="7A5E6403" wp14:editId="709D5DA8">
+              <wp:anchor distT="0" distB="0" distL="114300" distR="114300" simplePos="0" relativeHeight="251658244" behindDoc="0" locked="0" layoutInCell="1" allowOverlap="1" wp14:anchorId="7A5E6403" wp14:editId="709D5DA8">
                 <wp:simplePos x="0" y="0"/>
                 <wp:positionH relativeFrom="column">
                   <wp:posOffset>4726071</wp:posOffset>
@@ -6889,9 +6828,9 @@
               </wp:anchor>
             </w:drawing>
           </mc:Choice>
-          <mc:Fallback xmlns:w16sdtdh="http://schemas.microsoft.com/office/word/2020/wordml/sdtdatahash">
+          <mc:Fallback>
             <w:pict>
-              <v:roundrect w14:anchorId="7A5E6403" id="Abgerundetes Rechteck 20" o:spid="_x0000_s1035" style="position:absolute;margin-left:372.15pt;margin-top:7.05pt;width:56.9pt;height:22pt;z-index:251619332;visibility:visible;mso-wrap-style:square;mso-width-percent:0;mso-height-percent:0;mso-wrap-distance-left:9pt;mso-wrap-distance-top:0;mso-wrap-distance-right:9pt;mso-wrap-distance-bottom:0;mso-position-horizontal:absolute;mso-position-horizontal-relative:text;mso-position-vertical:absolute;mso-position-vertical-relative:text;mso-width-percent:0;mso-height-percent:0;mso-width-relative:margin;mso-height-relative:margin;v-text-anchor:middle" arcsize="10923f" o:gfxdata="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" fillcolor="white [3201]" strokecolor="black [3213]" strokeweight="1pt">
+              <v:roundrect w14:anchorId="7A5E6403" id="Abgerundetes Rechteck 20" o:spid="_x0000_s1035" style="position:absolute;margin-left:372.15pt;margin-top:7.05pt;width:56.9pt;height:22pt;z-index:251658244;visibility:visible;mso-wrap-style:square;mso-width-percent:0;mso-height-percent:0;mso-wrap-distance-left:9pt;mso-wrap-distance-top:0;mso-wrap-distance-right:9pt;mso-wrap-distance-bottom:0;mso-position-horizontal:absolute;mso-position-horizontal-relative:text;mso-position-vertical:absolute;mso-position-vertical-relative:text;mso-width-percent:0;mso-height-percent:0;mso-width-relative:margin;mso-height-relative:margin;v-text-anchor:middle" arcsize="10923f" o:gfxdata="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" fillcolor="white [3201]" strokecolor="black [3213]" strokeweight="1pt">
                 <v:stroke joinstyle="miter"/>
                 <v:textbox>
                   <w:txbxContent>
@@ -6928,7 +6867,7 @@
     </w:p>
     <w:p>
       <w:pPr>
-        <w:pStyle w:val="Untertitel"/>
+        <w:pStyle w:val="Subtitle"/>
         <w:rPr>
           <w:rFonts w:ascii="Arial" w:hAnsi="Arial" w:cs="Arial"/>
           <w:color w:val="000000" w:themeColor="text1"/>
@@ -6938,7 +6877,7 @@
     </w:p>
     <w:p>
       <w:pPr>
-        <w:pStyle w:val="Untertitel"/>
+        <w:pStyle w:val="Subtitle"/>
         <w:rPr>
           <w:rFonts w:ascii="Arial" w:hAnsi="Arial" w:cs="Arial"/>
           <w:color w:val="000000" w:themeColor="text1"/>
@@ -7130,7 +7069,6 @@
           <w:id w:val="2010409902"/>
           <w:citation/>
         </w:sdtPr>
-        <w:sdtEndPr/>
         <w:sdtContent>
           <w:r>
             <w:rPr>
@@ -7229,7 +7167,6 @@
           <w:id w:val="-32273238"/>
           <w:citation/>
         </w:sdtPr>
-        <w:sdtEndPr/>
         <w:sdtContent>
           <w:r>
             <w:rPr>
@@ -7481,7 +7418,7 @@
     </w:p>
     <w:p>
       <w:pPr>
-        <w:pStyle w:val="berschrift2"/>
+        <w:pStyle w:val="Heading2"/>
         <w:spacing w:line="360" w:lineRule="auto"/>
         <w:rPr>
           <w:rFonts w:ascii="Arial" w:hAnsi="Arial" w:cs="Arial"/>
@@ -7503,7 +7440,6 @@
           <w:szCs w:val="22"/>
           <w:lang w:val="en-US"/>
         </w:rPr>
-        <w:lastRenderedPageBreak/>
         <w:t>2.2</w:t>
       </w:r>
       <w:r>
@@ -7615,7 +7551,6 @@
           <w:id w:val="870573843"/>
           <w:citation/>
         </w:sdtPr>
-        <w:sdtEndPr/>
         <w:sdtContent>
           <w:r>
             <w:rPr>
@@ -8060,7 +7995,6 @@
           <w:id w:val="1357316387"/>
           <w:citation/>
         </w:sdtPr>
-        <w:sdtEndPr/>
         <w:sdtContent>
           <w:r>
             <w:rPr>
@@ -8319,7 +8253,6 @@
           <w:id w:val="-1485849346"/>
           <w:citation/>
         </w:sdtPr>
-        <w:sdtEndPr/>
         <w:sdtContent>
           <w:r>
             <w:rPr>
@@ -8438,7 +8371,6 @@
           <w:id w:val="-2141715826"/>
           <w:citation/>
         </w:sdtPr>
-        <w:sdtEndPr/>
         <w:sdtContent>
           <w:r>
             <w:rPr>
@@ -8649,7 +8581,6 @@
           <w:id w:val="1500931533"/>
           <w:citation/>
         </w:sdtPr>
-        <w:sdtEndPr/>
         <w:sdtContent>
           <w:r>
             <w:rPr>
@@ -8834,7 +8765,6 @@
           <w:id w:val="-1373222675"/>
           <w:citation/>
         </w:sdtPr>
-        <w:sdtEndPr/>
         <w:sdtContent>
           <w:r>
             <w:rPr>
@@ -8997,18 +8927,7 @@
           <w:szCs w:val="22"/>
           <w:lang w:val="en-US"/>
         </w:rPr>
-        <w:t xml:space="preserve">Unlike DT and TE, which learn exact values for each </w:t>
-      </w:r>
-      <w:r>
-        <w:rPr>
-          <w:rFonts w:ascii="Arial" w:hAnsi="Arial" w:cs="Arial"/>
-          <w:color w:val="000000" w:themeColor="text1"/>
-          <w:sz w:val="22"/>
-          <w:szCs w:val="22"/>
-          <w:lang w:val="en-US"/>
-        </w:rPr>
-        <w:lastRenderedPageBreak/>
-        <w:t xml:space="preserve">parameter in a function, GPR derives a probability distribution using Bayes' rule. </w:t>
+        <w:t xml:space="preserve">Unlike DT and TE, which learn exact values for each parameter in a function, GPR derives a probability distribution using Bayes' rule. </w:t>
       </w:r>
       <w:r>
         <w:rPr>
@@ -9362,7 +9281,6 @@
           <w:id w:val="-98564555"/>
           <w:citation/>
         </w:sdtPr>
-        <w:sdtEndPr/>
         <w:sdtContent>
           <w:r>
             <w:rPr>
@@ -9820,7 +9738,6 @@
           <w:id w:val="165525265"/>
           <w:citation/>
         </w:sdtPr>
-        <w:sdtEndPr/>
         <w:sdtContent>
           <w:r>
             <w:rPr>
@@ -9948,7 +9865,7 @@
     </w:p>
     <w:p>
       <w:pPr>
-        <w:pStyle w:val="berschrift2"/>
+        <w:pStyle w:val="Heading2"/>
         <w:spacing w:line="360" w:lineRule="auto"/>
         <w:rPr>
           <w:rFonts w:ascii="Arial" w:hAnsi="Arial" w:cs="Arial"/>
@@ -9961,7 +9878,7 @@
     </w:p>
     <w:p>
       <w:pPr>
-        <w:pStyle w:val="berschrift2"/>
+        <w:pStyle w:val="Heading2"/>
         <w:spacing w:line="360" w:lineRule="auto"/>
         <w:rPr>
           <w:rFonts w:ascii="Arial" w:hAnsi="Arial" w:cs="Arial"/>
@@ -10664,7 +10581,6 @@
           <w:szCs w:val="22"/>
           <w:lang w:val="en-US"/>
         </w:rPr>
-        <w:lastRenderedPageBreak/>
         <w:t xml:space="preserve">The </w:t>
       </w:r>
       <w:r>
@@ -10719,7 +10635,6 @@
           <w:id w:val="327571322"/>
           <w:citation/>
         </w:sdtPr>
-        <w:sdtEndPr/>
         <w:sdtContent>
           <w:r>
             <w:rPr>
@@ -11283,29 +11198,7 @@
           <w:szCs w:val="22"/>
           <w:lang w:val="en-US"/>
         </w:rPr>
-        <w:t xml:space="preserve"> </w:t>
-      </w:r>
-      <w:proofErr w:type="gramStart"/>
-      <w:r>
-        <w:rPr>
-          <w:rFonts w:ascii="Arial" w:hAnsi="Arial" w:cs="Arial"/>
-          <w:color w:val="000000" w:themeColor="text1"/>
-          <w:sz w:val="22"/>
-          <w:szCs w:val="22"/>
-          <w:lang w:val="en-US"/>
-        </w:rPr>
-        <w:t>candidate.</w:t>
-      </w:r>
-      <w:proofErr w:type="gramEnd"/>
-      <w:r>
-        <w:rPr>
-          <w:rFonts w:ascii="Arial" w:hAnsi="Arial" w:cs="Arial"/>
-          <w:color w:val="000000" w:themeColor="text1"/>
-          <w:sz w:val="22"/>
-          <w:szCs w:val="22"/>
-          <w:lang w:val="en-US"/>
-        </w:rPr>
-        <w:t xml:space="preserve"> </w:t>
+        <w:t xml:space="preserve"> candidate. </w:t>
       </w:r>
     </w:p>
     <w:p>
@@ -11497,7 +11390,6 @@
           <w:id w:val="-160620655"/>
           <w:citation/>
         </w:sdtPr>
-        <w:sdtEndPr/>
         <w:sdtContent>
           <w:r>
             <w:rPr>
@@ -12504,7 +12396,7 @@
     </w:p>
     <w:p>
       <w:pPr>
-        <w:pStyle w:val="berschrift3"/>
+        <w:pStyle w:val="Heading3"/>
         <w:spacing w:line="360" w:lineRule="auto"/>
         <w:rPr>
           <w:rFonts w:ascii="Arial" w:hAnsi="Arial" w:cs="Arial"/>
@@ -12674,29 +12566,7 @@
           <w:szCs w:val="22"/>
           <w:lang w:val="en-US"/>
         </w:rPr>
-        <w:t xml:space="preserve"> a situation where many candidates yield the same prediction and uncertainty value, </w:t>
-      </w:r>
-      <w:proofErr w:type="gramStart"/>
-      <w:r>
-        <w:rPr>
-          <w:rFonts w:ascii="Arial" w:hAnsi="Arial" w:cs="Arial"/>
-          <w:color w:val="000000" w:themeColor="text1"/>
-          <w:sz w:val="22"/>
-          <w:szCs w:val="22"/>
-          <w:lang w:val="en-US"/>
-        </w:rPr>
-        <w:t>despite the fact that</w:t>
-      </w:r>
-      <w:proofErr w:type="gramEnd"/>
-      <w:r>
-        <w:rPr>
-          <w:rFonts w:ascii="Arial" w:hAnsi="Arial" w:cs="Arial"/>
-          <w:color w:val="000000" w:themeColor="text1"/>
-          <w:sz w:val="22"/>
-          <w:szCs w:val="22"/>
-          <w:lang w:val="en-US"/>
-        </w:rPr>
-        <w:t xml:space="preserve"> their composition and </w:t>
+        <w:t xml:space="preserve"> a situation where many candidates yield the same prediction and uncertainty value, despite the fact that their composition and </w:t>
       </w:r>
       <w:r>
         <w:rPr>
@@ -12796,29 +12666,7 @@
           <w:szCs w:val="22"/>
           <w:lang w:val="en-US"/>
         </w:rPr>
-        <w:t xml:space="preserve"> the data </w:t>
-      </w:r>
-      <w:proofErr w:type="gramStart"/>
-      <w:r>
-        <w:rPr>
-          <w:rFonts w:ascii="Arial" w:hAnsi="Arial" w:cs="Arial"/>
-          <w:color w:val="000000" w:themeColor="text1"/>
-          <w:sz w:val="22"/>
-          <w:szCs w:val="22"/>
-          <w:lang w:val="en-US"/>
-        </w:rPr>
-        <w:t>variability</w:t>
-      </w:r>
-      <w:proofErr w:type="gramEnd"/>
-      <w:r>
-        <w:rPr>
-          <w:rFonts w:ascii="Arial" w:hAnsi="Arial" w:cs="Arial"/>
-          <w:color w:val="000000" w:themeColor="text1"/>
-          <w:sz w:val="22"/>
-          <w:szCs w:val="22"/>
-          <w:lang w:val="en-US"/>
-        </w:rPr>
-        <w:t xml:space="preserve"> </w:t>
+        <w:t xml:space="preserve"> the data variability </w:t>
       </w:r>
       <w:r>
         <w:rPr>
@@ -14106,7 +13954,6 @@
           <w:szCs w:val="22"/>
           <w:lang w:val="en-US"/>
         </w:rPr>
-        <w:lastRenderedPageBreak/>
         <w:t xml:space="preserve">where </w:t>
       </w:r>
       <m:oMath>
@@ -14692,7 +14539,7 @@
     </w:p>
     <w:p>
       <w:pPr>
-        <w:pStyle w:val="berschrift2"/>
+        <w:pStyle w:val="Heading2"/>
         <w:spacing w:line="360" w:lineRule="auto"/>
         <w:rPr>
           <w:rFonts w:ascii="Arial" w:hAnsi="Arial" w:cs="Arial"/>
@@ -15066,7 +14913,6 @@
           <w:id w:val="-1584980700"/>
           <w:citation/>
         </w:sdtPr>
-        <w:sdtEndPr/>
         <w:sdtContent>
           <w:r>
             <w:rPr>
@@ -15201,29 +15047,7 @@
           <w:szCs w:val="22"/>
           <w:lang w:val="en-US"/>
         </w:rPr>
-        <w:t xml:space="preserve">Thus, the goal is not to </w:t>
-      </w:r>
-      <w:proofErr w:type="gramStart"/>
-      <w:r>
-        <w:rPr>
-          <w:rFonts w:ascii="Arial" w:hAnsi="Arial" w:cs="Arial"/>
-          <w:color w:val="000000" w:themeColor="text1"/>
-          <w:sz w:val="22"/>
-          <w:szCs w:val="22"/>
-          <w:lang w:val="en-US"/>
-        </w:rPr>
-        <w:t>actually discover</w:t>
-      </w:r>
-      <w:proofErr w:type="gramEnd"/>
-      <w:r>
-        <w:rPr>
-          <w:rFonts w:ascii="Arial" w:hAnsi="Arial" w:cs="Arial"/>
-          <w:color w:val="000000" w:themeColor="text1"/>
-          <w:sz w:val="22"/>
-          <w:szCs w:val="22"/>
-          <w:lang w:val="en-US"/>
-        </w:rPr>
-        <w:t xml:space="preserve"> new materials using all available data, but to validate material discovery methods for scenarios where fewer labels are known (e.g., for new materials). </w:t>
+        <w:t xml:space="preserve">Thus, the goal is not to actually discover new materials using all available data, but to validate material discovery methods for scenarios where fewer labels are known (e.g., for new materials). </w:t>
       </w:r>
       <w:r>
         <w:rPr>
@@ -15329,7 +15153,6 @@
           <w:id w:val="-650595149"/>
           <w:citation/>
         </w:sdtPr>
-        <w:sdtEndPr/>
         <w:sdtContent>
           <w:r>
             <w:rPr>
@@ -15564,18 +15387,7 @@
           <w:szCs w:val="22"/>
           <w:lang w:val="en-US"/>
         </w:rPr>
-        <w:t xml:space="preserve">. RPs consider each candidate equally likely to succeed </w:t>
-      </w:r>
-      <w:r>
-        <w:rPr>
-          <w:rFonts w:ascii="Arial" w:hAnsi="Arial" w:cs="Arial"/>
-          <w:color w:val="000000" w:themeColor="text1"/>
-          <w:sz w:val="22"/>
-          <w:szCs w:val="22"/>
-          <w:lang w:val="en-US"/>
-        </w:rPr>
-        <w:lastRenderedPageBreak/>
-        <w:t>(uniform distribution). The average number of draws necessary to find the maximum target property is 50</w:t>
+        <w:t>. RPs consider each candidate equally likely to succeed (uniform distribution). The average number of draws necessary to find the maximum target property is 50</w:t>
       </w:r>
       <w:r>
         <w:rPr>
@@ -15669,27 +15481,15 @@
           <w:lang w:val="en-US"/>
         </w:rPr>
       </w:pPr>
-      <w:proofErr w:type="gramStart"/>
-      <w:r>
-        <w:rPr>
-          <w:rFonts w:ascii="Arial" w:hAnsi="Arial" w:cs="Arial"/>
-          <w:color w:val="000000" w:themeColor="text1"/>
-          <w:sz w:val="22"/>
-          <w:szCs w:val="22"/>
-          <w:lang w:val="en-US"/>
-        </w:rPr>
-        <w:t>Despite the fact that</w:t>
-      </w:r>
-      <w:proofErr w:type="gramEnd"/>
-      <w:r>
-        <w:rPr>
-          <w:rFonts w:ascii="Arial" w:hAnsi="Arial" w:cs="Arial"/>
-          <w:color w:val="000000" w:themeColor="text1"/>
-          <w:sz w:val="22"/>
-          <w:szCs w:val="22"/>
-          <w:lang w:val="en-US"/>
-        </w:rPr>
-        <w:t xml:space="preserve"> this benchmark is often surpassed by SL, a significant use of SL cannot be found in practice. One reason for this may be the significantly higher effort that is caused by the sequentialization of the experimental procedure</w:t>
+      <w:r>
+        <w:rPr>
+          <w:rFonts w:ascii="Arial" w:hAnsi="Arial" w:cs="Arial"/>
+          <w:color w:val="000000" w:themeColor="text1"/>
+          <w:sz w:val="22"/>
+          <w:szCs w:val="22"/>
+          <w:lang w:val="en-US"/>
+        </w:rPr>
+        <w:t>Despite the fact that this benchmark is often surpassed by SL, a significant use of SL cannot be found in practice. One reason for this may be the significantly higher effort that is caused by the sequentialization of the experimental procedure</w:t>
       </w:r>
       <w:r>
         <w:rPr>
@@ -17412,7 +17212,6 @@
           <w:shd w:val="clear" w:color="auto" w:fill="FFFFFF"/>
           <w:lang w:val="en-US" w:eastAsia="de-DE"/>
         </w:rPr>
-        <w:lastRenderedPageBreak/>
         <w:t xml:space="preserve">This means </w:t>
       </w:r>
       <w:r>
@@ -17744,7 +17543,7 @@
     </w:p>
     <w:p>
       <w:pPr>
-        <w:pStyle w:val="Listenabsatz"/>
+        <w:pStyle w:val="ListParagraph"/>
         <w:numPr>
           <w:ilvl w:val="1"/>
           <w:numId w:val="14"/>
@@ -17866,29 +17665,7 @@
           <w:szCs w:val="22"/>
           <w:lang w:val="en-US"/>
         </w:rPr>
-        <w:t xml:space="preserve">, with SL performed in a common DS containing the 131 data points and a </w:t>
-      </w:r>
-      <w:proofErr w:type="gramStart"/>
-      <w:r>
-        <w:rPr>
-          <w:rFonts w:ascii="Arial" w:hAnsi="Arial" w:cs="Arial"/>
-          <w:color w:val="000000" w:themeColor="text1"/>
-          <w:sz w:val="22"/>
-          <w:szCs w:val="22"/>
-          <w:lang w:val="en-US"/>
-        </w:rPr>
-        <w:t>segmented DS</w:t>
-      </w:r>
-      <w:proofErr w:type="gramEnd"/>
-      <w:r>
-        <w:rPr>
-          <w:rFonts w:ascii="Arial" w:hAnsi="Arial" w:cs="Arial"/>
-          <w:color w:val="000000" w:themeColor="text1"/>
-          <w:sz w:val="22"/>
-          <w:szCs w:val="22"/>
-          <w:lang w:val="en-US"/>
-        </w:rPr>
-        <w:t xml:space="preserve">. The segmentation breaks the complex optimization problem into separate, expectedly simpler problems - potentially creating better predictability and possibly further speed-up. </w:t>
+        <w:t xml:space="preserve">, with SL performed in a common DS containing the 131 data points and a segmented DS. The segmentation breaks the complex optimization problem into separate, expectedly simpler problems - potentially creating better predictability and possibly further speed-up. </w:t>
       </w:r>
       <w:r>
         <w:rPr>
@@ -17960,7 +17737,6 @@
           <w:id w:val="1529671307"/>
           <w:citation/>
         </w:sdtPr>
-        <w:sdtEndPr/>
         <w:sdtContent>
           <w:r>
             <w:rPr>
@@ -18229,29 +18005,7 @@
           <w:szCs w:val="22"/>
           <w:lang w:val="en-US"/>
         </w:rPr>
-        <w:t xml:space="preserve">of the </w:t>
-      </w:r>
-      <w:proofErr w:type="gramStart"/>
-      <w:r>
-        <w:rPr>
-          <w:rFonts w:ascii="Arial" w:hAnsi="Arial" w:cs="Arial"/>
-          <w:color w:val="000000" w:themeColor="text1"/>
-          <w:sz w:val="22"/>
-          <w:szCs w:val="22"/>
-          <w:lang w:val="en-US"/>
-        </w:rPr>
-        <w:t>sought after</w:t>
-      </w:r>
-      <w:proofErr w:type="gramEnd"/>
-      <w:r>
-        <w:rPr>
-          <w:rFonts w:ascii="Arial" w:hAnsi="Arial" w:cs="Arial"/>
-          <w:color w:val="000000" w:themeColor="text1"/>
-          <w:sz w:val="22"/>
-          <w:szCs w:val="22"/>
-          <w:lang w:val="en-US"/>
-        </w:rPr>
-        <w:t xml:space="preserve"> target</w:t>
+        <w:t>of the sought after target</w:t>
       </w:r>
       <w:r>
         <w:rPr>
@@ -18425,40 +18179,17 @@
           <w:szCs w:val="22"/>
           <w:lang w:val="en-US"/>
         </w:rPr>
-        <w:t xml:space="preserve">, </w:t>
-      </w:r>
-      <w:proofErr w:type="gramStart"/>
-      <w:r>
-        <w:rPr>
-          <w:rFonts w:ascii="Arial" w:hAnsi="Arial" w:cs="Arial"/>
-          <w:color w:val="000000" w:themeColor="text1"/>
-          <w:sz w:val="22"/>
-          <w:szCs w:val="22"/>
-          <w:lang w:val="en-US"/>
-        </w:rPr>
-        <w:t>e.g.</w:t>
-      </w:r>
-      <w:proofErr w:type="gramEnd"/>
-      <w:r>
-        <w:rPr>
-          <w:rFonts w:ascii="Arial" w:hAnsi="Arial" w:cs="Arial"/>
-          <w:color w:val="000000" w:themeColor="text1"/>
-          <w:sz w:val="22"/>
-          <w:szCs w:val="22"/>
-          <w:lang w:val="en-US"/>
-        </w:rPr>
-        <w:t xml:space="preserve"> to the lower half (50% quantile) of the strengths to enforce a significant improvement in the discovery process. Since extrapolation is much more difficult than interpolation for many learning algorithms, it is hoped that this will provide a more realistic understanding of SL performance. It is acknowledged that this restriction has a considerable influence on the performance of </w:t>
-      </w:r>
-      <w:r>
-        <w:rPr>
-          <w:rFonts w:ascii="Arial" w:hAnsi="Arial" w:cs="Arial"/>
-          <w:color w:val="000000" w:themeColor="text1"/>
-          <w:sz w:val="22"/>
-          <w:szCs w:val="22"/>
-          <w:lang w:val="en-US"/>
-        </w:rPr>
-        <w:lastRenderedPageBreak/>
-        <w:t xml:space="preserve">SL. However, in practice, whether the increased performance would be achieved remains largely unknown and depends on the given candidate group (see further details in </w:t>
+        <w:t>, e.g.</w:t>
+      </w:r>
+      <w:r>
+        <w:rPr>
+          <w:rFonts w:ascii="Arial" w:hAnsi="Arial" w:cs="Arial"/>
+          <w:color w:val="000000" w:themeColor="text1"/>
+          <w:sz w:val="22"/>
+          <w:szCs w:val="22"/>
+          <w:lang w:val="en-US"/>
+        </w:rPr>
+        <w:t xml:space="preserve"> to the lower half (50% quantile) of the strengths to enforce a significant improvement in the discovery process. Since extrapolation is much more difficult than interpolation for many learning algorithms, it is hoped that this will provide a more realistic understanding of SL performance. It is acknowledged that this restriction has a considerable influence on the performance of SL. However, in practice, whether the increased performance would be achieved remains largely unknown and depends on the given candidate group (see further details in </w:t>
       </w:r>
       <w:sdt>
         <w:sdtPr>
@@ -18472,7 +18203,6 @@
           <w:id w:val="1196586148"/>
           <w:citation/>
         </w:sdtPr>
-        <w:sdtEndPr/>
         <w:sdtContent>
           <w:r>
             <w:rPr>
@@ -18552,7 +18282,7 @@
     </w:p>
     <w:p>
       <w:pPr>
-        <w:pStyle w:val="Untertitel"/>
+        <w:pStyle w:val="Subtitle"/>
         <w:rPr>
           <w:rFonts w:ascii="Arial" w:hAnsi="Arial" w:cs="Arial"/>
           <w:color w:val="000000" w:themeColor="text1"/>
@@ -18578,7 +18308,7 @@
     </w:p>
     <w:tbl>
       <w:tblPr>
-        <w:tblStyle w:val="Tabellenraster"/>
+        <w:tblStyle w:val="TableGrid"/>
         <w:tblW w:w="0" w:type="auto"/>
         <w:tblLook w:val="04A0" w:firstRow="1" w:lastRow="0" w:firstColumn="1" w:lastColumn="0" w:noHBand="0" w:noVBand="1"/>
       </w:tblPr>
@@ -19270,29 +19000,7 @@
           <w:szCs w:val="22"/>
           <w:lang w:val="en-US"/>
         </w:rPr>
-        <w:t xml:space="preserve"> be repeated for each new material. Both aspects limit the applicability of current ML models in practice. Although the specific course of the feasibility boundary depends on the respective laboratory capacity and the complexity of the underlying material, </w:t>
-      </w:r>
-      <w:proofErr w:type="gramStart"/>
-      <w:r>
-        <w:rPr>
-          <w:rFonts w:ascii="Arial" w:hAnsi="Arial" w:cs="Arial"/>
-          <w:color w:val="000000" w:themeColor="text1"/>
-          <w:sz w:val="22"/>
-          <w:szCs w:val="22"/>
-          <w:lang w:val="en-US"/>
-        </w:rPr>
-        <w:t>it is clear that the</w:t>
-      </w:r>
-      <w:proofErr w:type="gramEnd"/>
-      <w:r>
-        <w:rPr>
-          <w:rFonts w:ascii="Arial" w:hAnsi="Arial" w:cs="Arial"/>
-          <w:color w:val="000000" w:themeColor="text1"/>
-          <w:sz w:val="22"/>
-          <w:szCs w:val="22"/>
-          <w:lang w:val="en-US"/>
-        </w:rPr>
-        <w:t xml:space="preserve"> presented SL approach (blue cross) is much more effective than the state-of-the-art ML models (black dots). </w:t>
+        <w:t xml:space="preserve"> be repeated for each new material. Both aspects limit the applicability of current ML models in practice. Although the specific course of the feasibility boundary depends on the respective laboratory capacity and the complexity of the underlying material, it is clear that the presented SL approach (blue cross) is much more effective than the state-of-the-art ML models (black dots). </w:t>
       </w:r>
     </w:p>
     <w:p>
@@ -19330,7 +19038,7 @@
         <mc:AlternateContent>
           <mc:Choice Requires="wps">
             <w:drawing>
-              <wp:anchor distT="0" distB="0" distL="114300" distR="114300" simplePos="0" relativeHeight="251710464" behindDoc="0" locked="0" layoutInCell="1" allowOverlap="1" wp14:anchorId="1D8F40FC" wp14:editId="03C38E71">
+              <wp:anchor distT="0" distB="0" distL="114300" distR="114300" simplePos="0" relativeHeight="251658272" behindDoc="0" locked="0" layoutInCell="1" allowOverlap="1" wp14:anchorId="1D8F40FC" wp14:editId="03C38E71">
                 <wp:simplePos x="0" y="0"/>
                 <wp:positionH relativeFrom="column">
                   <wp:posOffset>2557145</wp:posOffset>
@@ -19402,11 +19110,7 @@
           </mc:Choice>
           <mc:Fallback>
             <w:pict>
-              <v:shapetype w14:anchorId="1D8F40FC" id="_x0000_t202" coordsize="21600,21600" o:spt="202" path="m,l,21600r21600,l21600,xe">
-                <v:stroke joinstyle="miter"/>
-                <v:path gradientshapeok="t" o:connecttype="rect"/>
-              </v:shapetype>
-              <v:shape id="Textfeld 41" o:spid="_x0000_s1040" type="#_x0000_t202" style="position:absolute;margin-left:201.35pt;margin-top:19.3pt;width:20.15pt;height:22.95pt;z-index:251710464;visibility:visible;mso-wrap-style:square;mso-width-percent:0;mso-height-percent:0;mso-wrap-distance-left:9pt;mso-wrap-distance-top:0;mso-wrap-distance-right:9pt;mso-wrap-distance-bottom:0;mso-position-horizontal:absolute;mso-position-horizontal-relative:text;mso-position-vertical:absolute;mso-position-vertical-relative:text;mso-width-percent:0;mso-height-percent:0;mso-width-relative:margin;mso-height-relative:margin;v-text-anchor:top" o:gfxdata="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" filled="f" stroked="f" strokeweight=".5pt">
+              <v:shape w14:anchorId="1D8F40FC" id="Textfeld 41" o:spid="_x0000_s1036" type="#_x0000_t202" style="position:absolute;margin-left:201.35pt;margin-top:19.3pt;width:20.15pt;height:22.95pt;z-index:251658272;visibility:visible;mso-wrap-style:square;mso-width-percent:0;mso-height-percent:0;mso-wrap-distance-left:9pt;mso-wrap-distance-top:0;mso-wrap-distance-right:9pt;mso-wrap-distance-bottom:0;mso-position-horizontal:absolute;mso-position-horizontal-relative:text;mso-position-vertical:absolute;mso-position-vertical-relative:text;mso-width-percent:0;mso-height-percent:0;mso-width-relative:margin;mso-height-relative:margin;v-text-anchor:top" o:gfxdata="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" filled="f" stroked="f" strokeweight=".5pt">
                 <v:textbox>
                   <w:txbxContent>
                     <w:p>
@@ -19446,7 +19150,7 @@
         <mc:AlternateContent>
           <mc:Choice Requires="wps">
             <w:drawing>
-              <wp:anchor distT="0" distB="0" distL="114300" distR="114300" simplePos="0" relativeHeight="251709440" behindDoc="0" locked="0" layoutInCell="1" allowOverlap="1" wp14:anchorId="323EED6C" wp14:editId="37175D3C">
+              <wp:anchor distT="0" distB="0" distL="114300" distR="114300" simplePos="0" relativeHeight="251658271" behindDoc="0" locked="0" layoutInCell="1" allowOverlap="1" wp14:anchorId="323EED6C" wp14:editId="37175D3C">
                 <wp:simplePos x="0" y="0"/>
                 <wp:positionH relativeFrom="column">
                   <wp:posOffset>2621780</wp:posOffset>
@@ -19506,9 +19210,9 @@
               </wp:anchor>
             </w:drawing>
           </mc:Choice>
-          <mc:Fallback>
+          <mc:Fallback xmlns:arto="http://schemas.microsoft.com/office/word/2006/arto">
             <w:pict>
-              <v:rect w14:anchorId="35B36B5D" id="Rechteck 42" o:spid="_x0000_s1026" style="position:absolute;margin-left:206.45pt;margin-top:27.95pt;width:9.75pt;height:7.65pt;z-index:251709440;visibility:visible;mso-wrap-style:square;mso-wrap-distance-left:9pt;mso-wrap-distance-top:0;mso-wrap-distance-right:9pt;mso-wrap-distance-bottom:0;mso-position-horizontal:absolute;mso-position-horizontal-relative:text;mso-position-vertical:absolute;mso-position-vertical-relative:text;v-text-anchor:middle" o:gfxdata="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" fillcolor="white [3212]" stroked="f" strokeweight="1pt"/>
+              <v:rect w14:anchorId="35B36B5D" id="Rechteck 42" o:spid="_x0000_s1026" style="position:absolute;margin-left:206.45pt;margin-top:27.95pt;width:9.75pt;height:7.65pt;z-index:251709440;visibility:visible;mso-wrap-style:square;mso-wrap-distance-left:9pt;mso-wrap-distance-top:0;mso-wrap-distance-right:9pt;mso-wrap-distance-bottom:0;mso-position-horizontal:absolute;mso-position-horizontal-relative:text;mso-position-vertical:absolute;mso-position-vertical-relative:text;v-text-anchor:middle" o:gfxdata="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" fillcolor="white [3212]" stroked="f" strokeweight="1pt"/>
             </w:pict>
           </mc:Fallback>
         </mc:AlternateContent>
@@ -19535,7 +19239,7 @@
         <mc:AlternateContent>
           <mc:Choice Requires="wps">
             <w:drawing>
-              <wp:anchor distT="0" distB="0" distL="114300" distR="114300" simplePos="0" relativeHeight="251706368" behindDoc="0" locked="0" layoutInCell="1" allowOverlap="1" wp14:anchorId="01B7BE46" wp14:editId="010B3D5B">
+              <wp:anchor distT="0" distB="0" distL="114300" distR="114300" simplePos="0" relativeHeight="251658268" behindDoc="0" locked="0" layoutInCell="1" allowOverlap="1" wp14:anchorId="01B7BE46" wp14:editId="010B3D5B">
                 <wp:simplePos x="0" y="0"/>
                 <wp:positionH relativeFrom="column">
                   <wp:posOffset>2008303</wp:posOffset>
@@ -19658,7 +19362,7 @@
                   <v:h position="#1,#0" xrange="0,10800" yrange="0,21600"/>
                 </v:handles>
               </v:shapetype>
-              <v:shape id="Pfeil nach oben 35" o:spid="_x0000_s1037" type="#_x0000_t68" style="position:absolute;margin-left:158.15pt;margin-top:119.4pt;width:90.4pt;height:47.9pt;rotation:-2191362fd;z-index:251706368;visibility:visible;mso-wrap-style:square;mso-width-percent:0;mso-height-percent:0;mso-wrap-distance-left:9pt;mso-wrap-distance-top:0;mso-wrap-distance-right:9pt;mso-wrap-distance-bottom:0;mso-position-horizontal:absolute;mso-position-horizontal-relative:text;mso-position-vertical:absolute;mso-position-vertical-relative:text;mso-width-percent:0;mso-height-percent:0;mso-width-relative:margin;mso-height-relative:margin;v-text-anchor:middle" o:gfxdata="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" adj="4185,2066" filled="f" stroked="f" strokeweight="1pt">
+              <v:shape id="Pfeil nach oben 35" o:spid="_x0000_s1037" type="#_x0000_t68" style="position:absolute;margin-left:158.15pt;margin-top:119.4pt;width:90.4pt;height:47.9pt;rotation:-2191362fd;z-index:251658268;visibility:visible;mso-wrap-style:square;mso-width-percent:0;mso-height-percent:0;mso-wrap-distance-left:9pt;mso-wrap-distance-top:0;mso-wrap-distance-right:9pt;mso-wrap-distance-bottom:0;mso-position-horizontal:absolute;mso-position-horizontal-relative:text;mso-position-vertical:absolute;mso-position-vertical-relative:text;mso-width-percent:0;mso-height-percent:0;mso-width-relative:margin;mso-height-relative:margin;v-text-anchor:middle" o:gfxdata="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" adj="4185,2066" filled="f" stroked="f" strokeweight="1pt">
                 <v:textbox>
                   <w:txbxContent>
                     <w:p>
@@ -19718,7 +19422,7 @@
         <mc:AlternateContent>
           <mc:Choice Requires="wps">
             <w:drawing>
-              <wp:anchor distT="0" distB="0" distL="114300" distR="114300" simplePos="0" relativeHeight="251707392" behindDoc="0" locked="0" layoutInCell="1" allowOverlap="1" wp14:anchorId="273D7735" wp14:editId="7C12F7D1">
+              <wp:anchor distT="0" distB="0" distL="114300" distR="114300" simplePos="0" relativeHeight="251658269" behindDoc="0" locked="0" layoutInCell="1" allowOverlap="1" wp14:anchorId="273D7735" wp14:editId="7C12F7D1">
                 <wp:simplePos x="0" y="0"/>
                 <wp:positionH relativeFrom="column">
                   <wp:posOffset>2392044</wp:posOffset>
@@ -19826,7 +19530,7 @@
                   <v:h position="#1,#0" xrange="0,10800" yrange="0,21600"/>
                 </v:handles>
               </v:shapetype>
-              <v:shape id="Pfeil nach unten 37" o:spid="_x0000_s1038" type="#_x0000_t67" style="position:absolute;margin-left:188.35pt;margin-top:167.15pt;width:90.9pt;height:47.6pt;rotation:-2141761fd;z-index:251707392;visibility:visible;mso-wrap-style:square;mso-width-percent:0;mso-height-percent:0;mso-wrap-distance-left:9pt;mso-wrap-distance-top:0;mso-wrap-distance-right:9pt;mso-wrap-distance-bottom:0;mso-position-horizontal:absolute;mso-position-horizontal-relative:text;mso-position-vertical:absolute;mso-position-vertical-relative:text;mso-width-percent:0;mso-height-percent:0;mso-width-relative:margin;mso-height-relative:margin;v-text-anchor:middle" o:gfxdata="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" adj="17630,1739" filled="f" stroked="f" strokeweight="1pt">
+              <v:shape id="Pfeil nach unten 37" o:spid="_x0000_s1038" type="#_x0000_t67" style="position:absolute;margin-left:188.35pt;margin-top:167.15pt;width:90.9pt;height:47.6pt;rotation:-2141761fd;z-index:251658269;visibility:visible;mso-wrap-style:square;mso-width-percent:0;mso-height-percent:0;mso-wrap-distance-left:9pt;mso-wrap-distance-top:0;mso-wrap-distance-right:9pt;mso-wrap-distance-bottom:0;mso-position-horizontal:absolute;mso-position-horizontal-relative:text;mso-position-vertical:absolute;mso-position-vertical-relative:text;mso-width-percent:0;mso-height-percent:0;mso-width-relative:margin;mso-height-relative:margin;v-text-anchor:middle" o:gfxdata="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" adj="17630,1739" filled="f" stroked="f" strokeweight="1pt">
                 <v:textbox>
                   <w:txbxContent>
                     <w:p>
@@ -19869,7 +19573,7 @@
         <mc:AlternateContent>
           <mc:Choice Requires="wps">
             <w:drawing>
-              <wp:anchor distT="0" distB="0" distL="114300" distR="114300" simplePos="0" relativeHeight="251708416" behindDoc="0" locked="0" layoutInCell="1" allowOverlap="1" wp14:anchorId="7EB9F586" wp14:editId="3F0D0566">
+              <wp:anchor distT="0" distB="0" distL="114300" distR="114300" simplePos="0" relativeHeight="251658270" behindDoc="0" locked="0" layoutInCell="1" allowOverlap="1" wp14:anchorId="7EB9F586" wp14:editId="3F0D0566">
                 <wp:simplePos x="0" y="0"/>
                 <wp:positionH relativeFrom="column">
                   <wp:posOffset>2959735</wp:posOffset>
@@ -19941,7 +19645,7 @@
           </mc:Choice>
           <mc:Fallback>
             <w:pict>
-              <v:shape w14:anchorId="7EB9F586" id="Textfeld 40" o:spid="_x0000_s1043" type="#_x0000_t202" style="position:absolute;margin-left:233.05pt;margin-top:230.45pt;width:20.15pt;height:22.95pt;z-index:251708416;visibility:visible;mso-wrap-style:square;mso-width-percent:0;mso-height-percent:0;mso-wrap-distance-left:9pt;mso-wrap-distance-top:0;mso-wrap-distance-right:9pt;mso-wrap-distance-bottom:0;mso-position-horizontal:absolute;mso-position-horizontal-relative:text;mso-position-vertical:absolute;mso-position-vertical-relative:text;mso-width-percent:0;mso-height-percent:0;mso-width-relative:margin;mso-height-relative:margin;v-text-anchor:top" o:gfxdata="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" filled="f" stroked="f" strokeweight=".5pt">
+              <v:shape w14:anchorId="7EB9F586" id="Textfeld 40" o:spid="_x0000_s1039" type="#_x0000_t202" style="position:absolute;margin-left:233.05pt;margin-top:230.45pt;width:20.15pt;height:22.95pt;z-index:251658270;visibility:visible;mso-wrap-style:square;mso-width-percent:0;mso-height-percent:0;mso-wrap-distance-left:9pt;mso-wrap-distance-top:0;mso-wrap-distance-right:9pt;mso-wrap-distance-bottom:0;mso-position-horizontal:absolute;mso-position-horizontal-relative:text;mso-position-vertical:absolute;mso-position-vertical-relative:text;mso-width-percent:0;mso-height-percent:0;mso-width-relative:margin;mso-height-relative:margin;v-text-anchor:top" o:gfxdata="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" filled="f" stroked="f" strokeweight=".5pt">
                 <v:textbox>
                   <w:txbxContent>
                     <w:p>
@@ -19981,7 +19685,7 @@
         <mc:AlternateContent>
           <mc:Choice Requires="wps">
             <w:drawing>
-              <wp:anchor distT="0" distB="0" distL="114300" distR="114300" simplePos="0" relativeHeight="251716608" behindDoc="0" locked="0" layoutInCell="1" allowOverlap="1" wp14:anchorId="7194ED4C" wp14:editId="7960753E">
+              <wp:anchor distT="0" distB="0" distL="114300" distR="114300" simplePos="0" relativeHeight="251658278" behindDoc="0" locked="0" layoutInCell="1" allowOverlap="1" wp14:anchorId="7194ED4C" wp14:editId="7960753E">
                 <wp:simplePos x="0" y="0"/>
                 <wp:positionH relativeFrom="column">
                   <wp:posOffset>2391410</wp:posOffset>
@@ -20037,13 +19741,13 @@
               </wp:anchor>
             </w:drawing>
           </mc:Choice>
-          <mc:Fallback>
+          <mc:Fallback xmlns:arto="http://schemas.microsoft.com/office/word/2006/arto">
             <w:pict>
               <v:shapetype w14:anchorId="5B469378" id="_x0000_t32" coordsize="21600,21600" o:spt="32" o:oned="t" path="m,l21600,21600e" filled="f">
                 <v:path arrowok="t" fillok="f" o:connecttype="none"/>
                 <o:lock v:ext="edit" shapetype="t"/>
               </v:shapetype>
-              <v:shape id="Gerade Verbindung mit Pfeil 48" o:spid="_x0000_s1026" type="#_x0000_t32" style="position:absolute;margin-left:188.3pt;margin-top:204.45pt;width:25.75pt;height:24pt;z-index:251716608;visibility:visible;mso-wrap-style:square;mso-width-percent:0;mso-height-percent:0;mso-wrap-distance-left:9pt;mso-wrap-distance-top:0;mso-wrap-distance-right:9pt;mso-wrap-distance-bottom:0;mso-position-horizontal:absolute;mso-position-horizontal-relative:text;mso-position-vertical:absolute;mso-position-vertical-relative:text;mso-width-percent:0;mso-height-percent:0;mso-width-relative:margin;mso-height-relative:margin" o:gfxdata="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" strokecolor="black [3200]" strokeweight="1pt">
+              <v:shape id="Gerade Verbindung mit Pfeil 48" o:spid="_x0000_s1026" type="#_x0000_t32" style="position:absolute;margin-left:188.3pt;margin-top:204.45pt;width:25.75pt;height:24pt;z-index:251716608;visibility:visible;mso-wrap-style:square;mso-width-percent:0;mso-height-percent:0;mso-wrap-distance-left:9pt;mso-wrap-distance-top:0;mso-wrap-distance-right:9pt;mso-wrap-distance-bottom:0;mso-position-horizontal:absolute;mso-position-horizontal-relative:text;mso-position-vertical:absolute;mso-position-vertical-relative:text;mso-width-percent:0;mso-height-percent:0;mso-width-relative:margin;mso-height-relative:margin" o:gfxdata="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" strokecolor="black [3200]" strokeweight="1pt">
                 <v:stroke endarrow="block" joinstyle="miter"/>
               </v:shape>
             </w:pict>
@@ -20062,7 +19766,7 @@
         <mc:AlternateContent>
           <mc:Choice Requires="wps">
             <w:drawing>
-              <wp:anchor distT="0" distB="0" distL="114300" distR="114300" simplePos="0" relativeHeight="251715584" behindDoc="0" locked="0" layoutInCell="1" allowOverlap="1" wp14:anchorId="047EB673" wp14:editId="0C2A150D">
+              <wp:anchor distT="0" distB="0" distL="114300" distR="114300" simplePos="0" relativeHeight="251658277" behindDoc="0" locked="0" layoutInCell="1" allowOverlap="1" wp14:anchorId="047EB673" wp14:editId="0C2A150D">
                 <wp:simplePos x="0" y="0"/>
                 <wp:positionH relativeFrom="column">
                   <wp:posOffset>2135505</wp:posOffset>
@@ -20118,9 +19822,9 @@
               </wp:anchor>
             </w:drawing>
           </mc:Choice>
-          <mc:Fallback>
+          <mc:Fallback xmlns:arto="http://schemas.microsoft.com/office/word/2006/arto">
             <w:pict>
-              <v:shape w14:anchorId="69B051F8" id="Gerade Verbindung mit Pfeil 47" o:spid="_x0000_s1026" type="#_x0000_t32" style="position:absolute;margin-left:168.15pt;margin-top:238.45pt;width:30.65pt;height:10.9pt;z-index:251715584;visibility:visible;mso-wrap-style:square;mso-width-percent:0;mso-height-percent:0;mso-wrap-distance-left:9pt;mso-wrap-distance-top:0;mso-wrap-distance-right:9pt;mso-wrap-distance-bottom:0;mso-position-horizontal:absolute;mso-position-horizontal-relative:text;mso-position-vertical:absolute;mso-position-vertical-relative:text;mso-width-percent:0;mso-height-percent:0;mso-width-relative:margin;mso-height-relative:margin" o:gfxdata="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" strokecolor="black [3200]" strokeweight="1pt">
+              <v:shape w14:anchorId="69B051F8" id="Gerade Verbindung mit Pfeil 47" o:spid="_x0000_s1026" type="#_x0000_t32" style="position:absolute;margin-left:168.15pt;margin-top:238.45pt;width:30.65pt;height:10.9pt;z-index:251715584;visibility:visible;mso-wrap-style:square;mso-width-percent:0;mso-height-percent:0;mso-wrap-distance-left:9pt;mso-wrap-distance-top:0;mso-wrap-distance-right:9pt;mso-wrap-distance-bottom:0;mso-position-horizontal:absolute;mso-position-horizontal-relative:text;mso-position-vertical:absolute;mso-position-vertical-relative:text;mso-width-percent:0;mso-height-percent:0;mso-width-relative:margin;mso-height-relative:margin" o:gfxdata="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" strokecolor="black [3200]" strokeweight="1pt">
                 <v:stroke endarrow="block" joinstyle="miter"/>
               </v:shape>
             </w:pict>
@@ -20139,7 +19843,7 @@
         <mc:AlternateContent>
           <mc:Choice Requires="wps">
             <w:drawing>
-              <wp:anchor distT="0" distB="0" distL="114300" distR="114300" simplePos="0" relativeHeight="251717632" behindDoc="0" locked="0" layoutInCell="1" allowOverlap="1" wp14:anchorId="45763AD6" wp14:editId="63BBF689">
+              <wp:anchor distT="0" distB="0" distL="114300" distR="114300" simplePos="0" relativeHeight="251658279" behindDoc="0" locked="0" layoutInCell="1" allowOverlap="1" wp14:anchorId="45763AD6" wp14:editId="63BBF689">
                 <wp:simplePos x="0" y="0"/>
                 <wp:positionH relativeFrom="column">
                   <wp:posOffset>3289300</wp:posOffset>
@@ -20195,9 +19899,9 @@
               </wp:anchor>
             </w:drawing>
           </mc:Choice>
-          <mc:Fallback>
+          <mc:Fallback xmlns:arto="http://schemas.microsoft.com/office/word/2006/arto">
             <w:pict>
-              <v:shape w14:anchorId="09849903" id="Gerade Verbindung mit Pfeil 49" o:spid="_x0000_s1026" type="#_x0000_t32" style="position:absolute;margin-left:259pt;margin-top:162.15pt;width:11.85pt;height:33.05pt;z-index:251717632;visibility:visible;mso-wrap-style:square;mso-width-percent:0;mso-height-percent:0;mso-wrap-distance-left:9pt;mso-wrap-distance-top:0;mso-wrap-distance-right:9pt;mso-wrap-distance-bottom:0;mso-position-horizontal:absolute;mso-position-horizontal-relative:text;mso-position-vertical:absolute;mso-position-vertical-relative:text;mso-width-percent:0;mso-height-percent:0;mso-width-relative:margin;mso-height-relative:margin" o:gfxdata="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" strokecolor="black [3200]" strokeweight="1pt">
+              <v:shape w14:anchorId="09849903" id="Gerade Verbindung mit Pfeil 49" o:spid="_x0000_s1026" type="#_x0000_t32" style="position:absolute;margin-left:259pt;margin-top:162.15pt;width:11.85pt;height:33.05pt;z-index:251717632;visibility:visible;mso-wrap-style:square;mso-width-percent:0;mso-height-percent:0;mso-wrap-distance-left:9pt;mso-wrap-distance-top:0;mso-wrap-distance-right:9pt;mso-wrap-distance-bottom:0;mso-position-horizontal:absolute;mso-position-horizontal-relative:text;mso-position-vertical:absolute;mso-position-vertical-relative:text;mso-width-percent:0;mso-height-percent:0;mso-width-relative:margin;mso-height-relative:margin" o:gfxdata="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" strokecolor="black [3200]" strokeweight="1pt">
                 <v:stroke endarrow="block" joinstyle="miter"/>
               </v:shape>
             </w:pict>
@@ -20216,7 +19920,7 @@
         <mc:AlternateContent>
           <mc:Choice Requires="wps">
             <w:drawing>
-              <wp:anchor distT="0" distB="0" distL="114300" distR="114300" simplePos="0" relativeHeight="251718656" behindDoc="0" locked="0" layoutInCell="1" allowOverlap="1" wp14:anchorId="3CEDDAF5" wp14:editId="0BF5C625">
+              <wp:anchor distT="0" distB="0" distL="114300" distR="114300" simplePos="0" relativeHeight="251658280" behindDoc="0" locked="0" layoutInCell="1" allowOverlap="1" wp14:anchorId="3CEDDAF5" wp14:editId="0BF5C625">
                 <wp:simplePos x="0" y="0"/>
                 <wp:positionH relativeFrom="column">
                   <wp:posOffset>3774440</wp:posOffset>
@@ -20272,9 +19976,9 @@
               </wp:anchor>
             </w:drawing>
           </mc:Choice>
-          <mc:Fallback>
+          <mc:Fallback xmlns:arto="http://schemas.microsoft.com/office/word/2006/arto">
             <w:pict>
-              <v:shape w14:anchorId="67608CD8" id="Gerade Verbindung mit Pfeil 50" o:spid="_x0000_s1026" type="#_x0000_t32" style="position:absolute;margin-left:297.2pt;margin-top:154.3pt;width:6.55pt;height:33.95pt;z-index:251718656;visibility:visible;mso-wrap-style:square;mso-width-percent:0;mso-height-percent:0;mso-wrap-distance-left:9pt;mso-wrap-distance-top:0;mso-wrap-distance-right:9pt;mso-wrap-distance-bottom:0;mso-position-horizontal:absolute;mso-position-horizontal-relative:text;mso-position-vertical:absolute;mso-position-vertical-relative:text;mso-width-percent:0;mso-height-percent:0;mso-width-relative:margin;mso-height-relative:margin" o:gfxdata="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" strokecolor="black [3200]" strokeweight="1pt">
+              <v:shape w14:anchorId="67608CD8" id="Gerade Verbindung mit Pfeil 50" o:spid="_x0000_s1026" type="#_x0000_t32" style="position:absolute;margin-left:297.2pt;margin-top:154.3pt;width:6.55pt;height:33.95pt;z-index:251718656;visibility:visible;mso-wrap-style:square;mso-width-percent:0;mso-height-percent:0;mso-wrap-distance-left:9pt;mso-wrap-distance-top:0;mso-wrap-distance-right:9pt;mso-wrap-distance-bottom:0;mso-position-horizontal:absolute;mso-position-horizontal-relative:text;mso-position-vertical:absolute;mso-position-vertical-relative:text;mso-width-percent:0;mso-height-percent:0;mso-width-relative:margin;mso-height-relative:margin" o:gfxdata="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" strokecolor="black [3200]" strokeweight="1pt">
                 <v:stroke endarrow="block" joinstyle="miter"/>
               </v:shape>
             </w:pict>
@@ -20293,7 +19997,7 @@
         <mc:AlternateContent>
           <mc:Choice Requires="wps">
             <w:drawing>
-              <wp:anchor distT="0" distB="0" distL="114300" distR="114300" simplePos="0" relativeHeight="251713536" behindDoc="0" locked="0" layoutInCell="1" allowOverlap="1" wp14:anchorId="6EBF2473" wp14:editId="35E633A8">
+              <wp:anchor distT="0" distB="0" distL="114300" distR="114300" simplePos="0" relativeHeight="251658275" behindDoc="0" locked="0" layoutInCell="1" allowOverlap="1" wp14:anchorId="6EBF2473" wp14:editId="35E633A8">
                 <wp:simplePos x="0" y="0"/>
                 <wp:positionH relativeFrom="column">
                   <wp:posOffset>3657600</wp:posOffset>
@@ -20349,9 +20053,9 @@
               </wp:anchor>
             </w:drawing>
           </mc:Choice>
-          <mc:Fallback>
+          <mc:Fallback xmlns:arto="http://schemas.microsoft.com/office/word/2006/arto">
             <w:pict>
-              <v:shape w14:anchorId="6AE1EDDE" id="Gerade Verbindung mit Pfeil 45" o:spid="_x0000_s1026" type="#_x0000_t32" style="position:absolute;margin-left:4in;margin-top:102.75pt;width:7.45pt;height:38.4pt;flip:x y;z-index:251713536;visibility:visible;mso-wrap-style:square;mso-width-percent:0;mso-height-percent:0;mso-wrap-distance-left:9pt;mso-wrap-distance-top:0;mso-wrap-distance-right:9pt;mso-wrap-distance-bottom:0;mso-position-horizontal:absolute;mso-position-horizontal-relative:text;mso-position-vertical:absolute;mso-position-vertical-relative:text;mso-width-percent:0;mso-height-percent:0;mso-width-relative:margin;mso-height-relative:margin" o:gfxdata="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" strokecolor="black [3200]" strokeweight="1pt">
+              <v:shape w14:anchorId="6AE1EDDE" id="Gerade Verbindung mit Pfeil 45" o:spid="_x0000_s1026" type="#_x0000_t32" style="position:absolute;margin-left:4in;margin-top:102.75pt;width:7.45pt;height:38.4pt;flip:x y;z-index:251713536;visibility:visible;mso-wrap-style:square;mso-width-percent:0;mso-height-percent:0;mso-wrap-distance-left:9pt;mso-wrap-distance-top:0;mso-wrap-distance-right:9pt;mso-wrap-distance-bottom:0;mso-position-horizontal:absolute;mso-position-horizontal-relative:text;mso-position-vertical:absolute;mso-position-vertical-relative:text;mso-width-percent:0;mso-height-percent:0;mso-width-relative:margin;mso-height-relative:margin" o:gfxdata="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" strokecolor="black [3200]" strokeweight="1pt">
                 <v:stroke endarrow="block" joinstyle="miter"/>
               </v:shape>
             </w:pict>
@@ -20370,7 +20074,7 @@
         <mc:AlternateContent>
           <mc:Choice Requires="wps">
             <w:drawing>
-              <wp:anchor distT="0" distB="0" distL="114300" distR="114300" simplePos="0" relativeHeight="251712512" behindDoc="0" locked="0" layoutInCell="1" allowOverlap="1" wp14:anchorId="5B5892D0" wp14:editId="70052D25">
+              <wp:anchor distT="0" distB="0" distL="114300" distR="114300" simplePos="0" relativeHeight="251658274" behindDoc="0" locked="0" layoutInCell="1" allowOverlap="1" wp14:anchorId="5B5892D0" wp14:editId="70052D25">
                 <wp:simplePos x="0" y="0"/>
                 <wp:positionH relativeFrom="column">
                   <wp:posOffset>3084830</wp:posOffset>
@@ -20426,9 +20130,9 @@
               </wp:anchor>
             </w:drawing>
           </mc:Choice>
-          <mc:Fallback>
+          <mc:Fallback xmlns:arto="http://schemas.microsoft.com/office/word/2006/arto">
             <w:pict>
-              <v:shape w14:anchorId="45D881B3" id="Gerade Verbindung mit Pfeil 44" o:spid="_x0000_s1026" type="#_x0000_t32" style="position:absolute;margin-left:242.9pt;margin-top:111.4pt;width:12.45pt;height:35.55pt;flip:x y;z-index:251712512;visibility:visible;mso-wrap-style:square;mso-width-percent:0;mso-height-percent:0;mso-wrap-distance-left:9pt;mso-wrap-distance-top:0;mso-wrap-distance-right:9pt;mso-wrap-distance-bottom:0;mso-position-horizontal:absolute;mso-position-horizontal-relative:text;mso-position-vertical:absolute;mso-position-vertical-relative:text;mso-width-percent:0;mso-height-percent:0;mso-width-relative:margin;mso-height-relative:margin" o:gfxdata="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" strokecolor="black [3200]" strokeweight="1pt">
+              <v:shape w14:anchorId="45D881B3" id="Gerade Verbindung mit Pfeil 44" o:spid="_x0000_s1026" type="#_x0000_t32" style="position:absolute;margin-left:242.9pt;margin-top:111.4pt;width:12.45pt;height:35.55pt;flip:x y;z-index:251712512;visibility:visible;mso-wrap-style:square;mso-width-percent:0;mso-height-percent:0;mso-wrap-distance-left:9pt;mso-wrap-distance-top:0;mso-wrap-distance-right:9pt;mso-wrap-distance-bottom:0;mso-position-horizontal:absolute;mso-position-horizontal-relative:text;mso-position-vertical:absolute;mso-position-vertical-relative:text;mso-width-percent:0;mso-height-percent:0;mso-width-relative:margin;mso-height-relative:margin" o:gfxdata="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" strokecolor="black [3200]" strokeweight="1pt">
                 <v:stroke endarrow="block" joinstyle="miter"/>
               </v:shape>
             </w:pict>
@@ -20447,7 +20151,7 @@
         <mc:AlternateContent>
           <mc:Choice Requires="wps">
             <w:drawing>
-              <wp:anchor distT="0" distB="0" distL="114300" distR="114300" simplePos="0" relativeHeight="251705344" behindDoc="0" locked="0" layoutInCell="1" allowOverlap="1" wp14:anchorId="11A1E0C0" wp14:editId="0AD03541">
+              <wp:anchor distT="0" distB="0" distL="114300" distR="114300" simplePos="0" relativeHeight="251658267" behindDoc="0" locked="0" layoutInCell="1" allowOverlap="1" wp14:anchorId="11A1E0C0" wp14:editId="0AD03541">
                 <wp:simplePos x="0" y="0"/>
                 <wp:positionH relativeFrom="column">
                   <wp:posOffset>1909445</wp:posOffset>
@@ -20556,9 +20260,9 @@
               </wp:anchor>
             </w:drawing>
           </mc:Choice>
-          <mc:Fallback>
+          <mc:Fallback xmlns:arto="http://schemas.microsoft.com/office/word/2006/arto">
             <w:pict>
-              <v:shape w14:anchorId="26635DB9" id="Freihandform 32" o:spid="_x0000_s1026" style="position:absolute;margin-left:150.35pt;margin-top:141.8pt;width:183pt;height:117.75pt;z-index:251705344;visibility:visible;mso-wrap-style:square;mso-wrap-distance-left:9pt;mso-wrap-distance-top:0;mso-wrap-distance-right:9pt;mso-wrap-distance-bottom:0;mso-position-horizontal:absolute;mso-position-horizontal-relative:text;mso-position-vertical:absolute;mso-position-vertical-relative:text;v-text-anchor:middle" coordsize="2324456,1495514" o:gfxdata="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" path="m,1495514c43441,1297536,86883,1099558,256374,897308,425866,695057,672269,431562,1016949,282011,1361629,132460,1843042,66230,2324456,e" filled="f" strokecolor="black [3213]" strokeweight="2.25pt">
+              <v:shape w14:anchorId="26635DB9" id="Freihandform 32" o:spid="_x0000_s1026" style="position:absolute;margin-left:150.35pt;margin-top:141.8pt;width:183pt;height:117.75pt;z-index:251705344;visibility:visible;mso-wrap-style:square;mso-wrap-distance-left:9pt;mso-wrap-distance-top:0;mso-wrap-distance-right:9pt;mso-wrap-distance-bottom:0;mso-position-horizontal:absolute;mso-position-horizontal-relative:text;mso-position-vertical:absolute;mso-position-vertical-relative:text;v-text-anchor:middle" coordsize="2324456,1495514" o:gfxdata="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" path="m,1495514c43441,1297536,86883,1099558,256374,897308,425866,695057,672269,431562,1016949,282011,1361629,132460,1843042,66230,2324456,e" filled="f" strokecolor="black [3213]" strokeweight="2.25pt">
                 <v:stroke dashstyle="dash" joinstyle="miter"/>
                 <v:path arrowok="t" o:connecttype="custom" o:connectlocs="0,1495425;256335,897255;1016793,281994;2324100,0" o:connectangles="0,0,0,0"/>
               </v:shape>
@@ -20578,7 +20282,7 @@
         <mc:AlternateContent>
           <mc:Choice Requires="wps">
             <w:drawing>
-              <wp:anchor distT="0" distB="0" distL="114300" distR="114300" simplePos="0" relativeHeight="251711488" behindDoc="0" locked="0" layoutInCell="1" allowOverlap="1" wp14:anchorId="7C50A73B" wp14:editId="3D2C7A18">
+              <wp:anchor distT="0" distB="0" distL="114300" distR="114300" simplePos="0" relativeHeight="251658273" behindDoc="0" locked="0" layoutInCell="1" allowOverlap="1" wp14:anchorId="7C50A73B" wp14:editId="3D2C7A18">
                 <wp:simplePos x="0" y="0"/>
                 <wp:positionH relativeFrom="column">
                   <wp:posOffset>1805940</wp:posOffset>
@@ -20634,9 +20338,9 @@
               </wp:anchor>
             </w:drawing>
           </mc:Choice>
-          <mc:Fallback>
+          <mc:Fallback xmlns:arto="http://schemas.microsoft.com/office/word/2006/arto">
             <w:pict>
-              <v:shape w14:anchorId="7140A688" id="Gerade Verbindung mit Pfeil 43" o:spid="_x0000_s1026" type="#_x0000_t32" style="position:absolute;margin-left:142.2pt;margin-top:164.05pt;width:31.2pt;height:26.9pt;flip:x y;z-index:251711488;visibility:visible;mso-wrap-style:square;mso-width-percent:0;mso-height-percent:0;mso-wrap-distance-left:9pt;mso-wrap-distance-top:0;mso-wrap-distance-right:9pt;mso-wrap-distance-bottom:0;mso-position-horizontal:absolute;mso-position-horizontal-relative:text;mso-position-vertical:absolute;mso-position-vertical-relative:text;mso-width-percent:0;mso-height-percent:0;mso-width-relative:margin;mso-height-relative:margin" o:gfxdata="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" strokecolor="black [3200]" strokeweight="1pt">
+              <v:shape w14:anchorId="7140A688" id="Gerade Verbindung mit Pfeil 43" o:spid="_x0000_s1026" type="#_x0000_t32" style="position:absolute;margin-left:142.2pt;margin-top:164.05pt;width:31.2pt;height:26.9pt;flip:x y;z-index:251711488;visibility:visible;mso-wrap-style:square;mso-width-percent:0;mso-height-percent:0;mso-wrap-distance-left:9pt;mso-wrap-distance-top:0;mso-wrap-distance-right:9pt;mso-wrap-distance-bottom:0;mso-position-horizontal:absolute;mso-position-horizontal-relative:text;mso-position-vertical:absolute;mso-position-vertical-relative:text;mso-width-percent:0;mso-height-percent:0;mso-width-relative:margin;mso-height-relative:margin" o:gfxdata="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" strokecolor="black [3200]" strokeweight="1pt">
                 <v:stroke endarrow="block" joinstyle="miter"/>
               </v:shape>
             </w:pict>
@@ -20655,7 +20359,7 @@
         <mc:AlternateContent>
           <mc:Choice Requires="wps">
             <w:drawing>
-              <wp:anchor distT="0" distB="0" distL="114300" distR="114300" simplePos="0" relativeHeight="251714560" behindDoc="0" locked="0" layoutInCell="1" allowOverlap="1" wp14:anchorId="6E54C7B4" wp14:editId="457E2E30">
+              <wp:anchor distT="0" distB="0" distL="114300" distR="114300" simplePos="0" relativeHeight="251658276" behindDoc="0" locked="0" layoutInCell="1" allowOverlap="1" wp14:anchorId="6E54C7B4" wp14:editId="457E2E30">
                 <wp:simplePos x="0" y="0"/>
                 <wp:positionH relativeFrom="column">
                   <wp:posOffset>1416050</wp:posOffset>
@@ -20711,9 +20415,9 @@
               </wp:anchor>
             </w:drawing>
           </mc:Choice>
-          <mc:Fallback>
+          <mc:Fallback xmlns:arto="http://schemas.microsoft.com/office/word/2006/arto">
             <w:pict>
-              <v:shape w14:anchorId="3EBAC30B" id="Gerade Verbindung mit Pfeil 46" o:spid="_x0000_s1026" type="#_x0000_t32" style="position:absolute;margin-left:111.5pt;margin-top:214.7pt;width:37.55pt;height:13.9pt;flip:x y;z-index:251714560;visibility:visible;mso-wrap-style:square;mso-width-percent:0;mso-height-percent:0;mso-wrap-distance-left:9pt;mso-wrap-distance-top:0;mso-wrap-distance-right:9pt;mso-wrap-distance-bottom:0;mso-position-horizontal:absolute;mso-position-horizontal-relative:text;mso-position-vertical:absolute;mso-position-vertical-relative:text;mso-width-percent:0;mso-height-percent:0;mso-width-relative:margin;mso-height-relative:margin" o:gfxdata="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" strokecolor="black [3200]" strokeweight="1pt">
+              <v:shape w14:anchorId="3EBAC30B" id="Gerade Verbindung mit Pfeil 46" o:spid="_x0000_s1026" type="#_x0000_t32" style="position:absolute;margin-left:111.5pt;margin-top:214.7pt;width:37.55pt;height:13.9pt;flip:x y;z-index:251714560;visibility:visible;mso-wrap-style:square;mso-width-percent:0;mso-height-percent:0;mso-wrap-distance-left:9pt;mso-wrap-distance-top:0;mso-wrap-distance-right:9pt;mso-wrap-distance-bottom:0;mso-position-horizontal:absolute;mso-position-horizontal-relative:text;mso-position-vertical:absolute;mso-position-vertical-relative:text;mso-width-percent:0;mso-height-percent:0;mso-width-relative:margin;mso-height-relative:margin" o:gfxdata="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" strokecolor="black [3200]" strokeweight="1pt">
                 <v:stroke endarrow="block" joinstyle="miter"/>
               </v:shape>
             </w:pict>
@@ -20781,7 +20485,7 @@
     </w:p>
     <w:p>
       <w:pPr>
-        <w:pStyle w:val="Untertitel"/>
+        <w:pStyle w:val="Subtitle"/>
         <w:rPr>
           <w:rFonts w:ascii="Arial" w:hAnsi="Arial" w:cs="Arial"/>
           <w:color w:val="000000" w:themeColor="text1"/>
@@ -20798,7 +20502,6 @@
           <w:szCs w:val="20"/>
           <w:lang w:val="en-US"/>
         </w:rPr>
-        <w:lastRenderedPageBreak/>
         <w:t>Figure 8: A comparison between state-of-the-art ML models and SL for predicting cementitious material properties in terms of feasibility in laboratory practice as a function of model complexity and model efficiency.</w:t>
       </w:r>
     </w:p>
@@ -20813,7 +20516,7 @@
     </w:p>
     <w:p>
       <w:pPr>
-        <w:pStyle w:val="berschrift1"/>
+        <w:pStyle w:val="Heading1"/>
         <w:numPr>
           <w:ilvl w:val="0"/>
           <w:numId w:val="14"/>
@@ -20869,7 +20572,7 @@
       <w:sdtContent>
         <w:p>
           <w:pPr>
-            <w:pStyle w:val="berschrift1"/>
+            <w:pStyle w:val="Heading1"/>
             <w:spacing w:line="360" w:lineRule="auto"/>
             <w:rPr>
               <w:rFonts w:ascii="Arial" w:eastAsiaTheme="minorHAnsi" w:hAnsi="Arial" w:cs="Arial"/>
@@ -20903,7 +20606,6 @@
             <w:id w:val="111145805"/>
             <w:bibliography/>
           </w:sdtPr>
-          <w:sdtEndPr/>
           <w:sdtContent>
             <w:p>
               <w:pPr>
@@ -20970,7 +20672,7 @@
                   </w:tcPr>
                   <w:p>
                     <w:pPr>
-                      <w:pStyle w:val="Literaturverzeichnis"/>
+                      <w:pStyle w:val="Bibliography"/>
                       <w:rPr>
                         <w:noProof/>
                         <w:lang w:val="en-US"/>
@@ -20992,7 +20694,7 @@
                   </w:tcPr>
                   <w:p>
                     <w:pPr>
-                      <w:pStyle w:val="Literaturverzeichnis"/>
+                      <w:pStyle w:val="Bibliography"/>
                       <w:rPr>
                         <w:noProof/>
                         <w:lang w:val="en-US"/>
@@ -21036,7 +20738,7 @@
                   </w:tcPr>
                   <w:p>
                     <w:pPr>
-                      <w:pStyle w:val="Literaturverzeichnis"/>
+                      <w:pStyle w:val="Bibliography"/>
                       <w:rPr>
                         <w:noProof/>
                         <w:lang w:val="en-US"/>
@@ -21058,7 +20760,7 @@
                   </w:tcPr>
                   <w:p>
                     <w:pPr>
-                      <w:pStyle w:val="Literaturverzeichnis"/>
+                      <w:pStyle w:val="Bibliography"/>
                       <w:rPr>
                         <w:noProof/>
                         <w:lang w:val="en-US"/>
@@ -21102,7 +20804,7 @@
                   </w:tcPr>
                   <w:p>
                     <w:pPr>
-                      <w:pStyle w:val="Literaturverzeichnis"/>
+                      <w:pStyle w:val="Bibliography"/>
                       <w:rPr>
                         <w:noProof/>
                         <w:lang w:val="en-US"/>
@@ -21124,7 +20826,7 @@
                   </w:tcPr>
                   <w:p>
                     <w:pPr>
-                      <w:pStyle w:val="Literaturverzeichnis"/>
+                      <w:pStyle w:val="Bibliography"/>
                       <w:rPr>
                         <w:noProof/>
                         <w:lang w:val="en-US"/>
@@ -21168,7 +20870,7 @@
                   </w:tcPr>
                   <w:p>
                     <w:pPr>
-                      <w:pStyle w:val="Literaturverzeichnis"/>
+                      <w:pStyle w:val="Bibliography"/>
                       <w:rPr>
                         <w:noProof/>
                         <w:lang w:val="en-US"/>
@@ -21190,7 +20892,7 @@
                   </w:tcPr>
                   <w:p>
                     <w:pPr>
-                      <w:pStyle w:val="Literaturverzeichnis"/>
+                      <w:pStyle w:val="Bibliography"/>
                       <w:rPr>
                         <w:noProof/>
                         <w:lang w:val="en-US"/>
@@ -21234,7 +20936,7 @@
                   </w:tcPr>
                   <w:p>
                     <w:pPr>
-                      <w:pStyle w:val="Literaturverzeichnis"/>
+                      <w:pStyle w:val="Bibliography"/>
                       <w:rPr>
                         <w:noProof/>
                         <w:lang w:val="en-US"/>
@@ -21256,7 +20958,7 @@
                   </w:tcPr>
                   <w:p>
                     <w:pPr>
-                      <w:pStyle w:val="Literaturverzeichnis"/>
+                      <w:pStyle w:val="Bibliography"/>
                       <w:rPr>
                         <w:noProof/>
                         <w:lang w:val="en-US"/>
@@ -21284,7 +20986,7 @@
                   </w:tcPr>
                   <w:p>
                     <w:pPr>
-                      <w:pStyle w:val="Literaturverzeichnis"/>
+                      <w:pStyle w:val="Bibliography"/>
                       <w:rPr>
                         <w:noProof/>
                         <w:lang w:val="en-US"/>
@@ -21306,7 +21008,7 @@
                   </w:tcPr>
                   <w:p>
                     <w:pPr>
-                      <w:pStyle w:val="Literaturverzeichnis"/>
+                      <w:pStyle w:val="Bibliography"/>
                       <w:rPr>
                         <w:noProof/>
                         <w:lang w:val="en-US"/>
@@ -21350,7 +21052,7 @@
                   </w:tcPr>
                   <w:p>
                     <w:pPr>
-                      <w:pStyle w:val="Literaturverzeichnis"/>
+                      <w:pStyle w:val="Bibliography"/>
                       <w:rPr>
                         <w:noProof/>
                         <w:lang w:val="en-US"/>
@@ -21372,7 +21074,7 @@
                   </w:tcPr>
                   <w:p>
                     <w:pPr>
-                      <w:pStyle w:val="Literaturverzeichnis"/>
+                      <w:pStyle w:val="Bibliography"/>
                       <w:rPr>
                         <w:noProof/>
                         <w:lang w:val="en-US"/>
@@ -21400,7 +21102,7 @@
                   </w:tcPr>
                   <w:p>
                     <w:pPr>
-                      <w:pStyle w:val="Literaturverzeichnis"/>
+                      <w:pStyle w:val="Bibliography"/>
                       <w:rPr>
                         <w:noProof/>
                         <w:lang w:val="en-US"/>
@@ -21422,7 +21124,7 @@
                   </w:tcPr>
                   <w:p>
                     <w:pPr>
-                      <w:pStyle w:val="Literaturverzeichnis"/>
+                      <w:pStyle w:val="Bibliography"/>
                       <w:rPr>
                         <w:noProof/>
                         <w:lang w:val="en-US"/>
@@ -21450,7 +21152,7 @@
                   </w:tcPr>
                   <w:p>
                     <w:pPr>
-                      <w:pStyle w:val="Literaturverzeichnis"/>
+                      <w:pStyle w:val="Bibliography"/>
                       <w:rPr>
                         <w:noProof/>
                         <w:lang w:val="en-US"/>
@@ -21472,7 +21174,7 @@
                   </w:tcPr>
                   <w:p>
                     <w:pPr>
-                      <w:pStyle w:val="Literaturverzeichnis"/>
+                      <w:pStyle w:val="Bibliography"/>
                       <w:rPr>
                         <w:noProof/>
                         <w:lang w:val="en-US"/>
@@ -21516,7 +21218,7 @@
                   </w:tcPr>
                   <w:p>
                     <w:pPr>
-                      <w:pStyle w:val="Literaturverzeichnis"/>
+                      <w:pStyle w:val="Bibliography"/>
                       <w:rPr>
                         <w:noProof/>
                         <w:lang w:val="en-US"/>
@@ -21538,7 +21240,7 @@
                   </w:tcPr>
                   <w:p>
                     <w:pPr>
-                      <w:pStyle w:val="Literaturverzeichnis"/>
+                      <w:pStyle w:val="Bibliography"/>
                       <w:rPr>
                         <w:noProof/>
                         <w:lang w:val="en-US"/>
@@ -21566,7 +21268,7 @@
                   </w:tcPr>
                   <w:p>
                     <w:pPr>
-                      <w:pStyle w:val="Literaturverzeichnis"/>
+                      <w:pStyle w:val="Bibliography"/>
                       <w:rPr>
                         <w:noProof/>
                         <w:lang w:val="en-US"/>
@@ -21588,7 +21290,7 @@
                   </w:tcPr>
                   <w:p>
                     <w:pPr>
-                      <w:pStyle w:val="Literaturverzeichnis"/>
+                      <w:pStyle w:val="Bibliography"/>
                       <w:rPr>
                         <w:noProof/>
                         <w:lang w:val="en-US"/>
@@ -21616,7 +21318,7 @@
                   </w:tcPr>
                   <w:p>
                     <w:pPr>
-                      <w:pStyle w:val="Literaturverzeichnis"/>
+                      <w:pStyle w:val="Bibliography"/>
                       <w:rPr>
                         <w:noProof/>
                         <w:lang w:val="en-US"/>
@@ -21638,7 +21340,7 @@
                   </w:tcPr>
                   <w:p>
                     <w:pPr>
-                      <w:pStyle w:val="Literaturverzeichnis"/>
+                      <w:pStyle w:val="Bibliography"/>
                       <w:rPr>
                         <w:noProof/>
                         <w:lang w:val="en-US"/>
@@ -21666,7 +21368,7 @@
                   </w:tcPr>
                   <w:p>
                     <w:pPr>
-                      <w:pStyle w:val="Literaturverzeichnis"/>
+                      <w:pStyle w:val="Bibliography"/>
                       <w:rPr>
                         <w:noProof/>
                         <w:lang w:val="en-US"/>
@@ -21688,7 +21390,7 @@
                   </w:tcPr>
                   <w:p>
                     <w:pPr>
-                      <w:pStyle w:val="Literaturverzeichnis"/>
+                      <w:pStyle w:val="Bibliography"/>
                       <w:rPr>
                         <w:noProof/>
                         <w:lang w:val="en-US"/>
@@ -21716,7 +21418,7 @@
                   </w:tcPr>
                   <w:p>
                     <w:pPr>
-                      <w:pStyle w:val="Literaturverzeichnis"/>
+                      <w:pStyle w:val="Bibliography"/>
                       <w:rPr>
                         <w:noProof/>
                         <w:lang w:val="en-US"/>
@@ -21738,7 +21440,7 @@
                   </w:tcPr>
                   <w:p>
                     <w:pPr>
-                      <w:pStyle w:val="Literaturverzeichnis"/>
+                      <w:pStyle w:val="Bibliography"/>
                       <w:rPr>
                         <w:noProof/>
                         <w:lang w:val="en-US"/>
@@ -21749,15 +21451,7 @@
                         <w:noProof/>
                         <w:lang w:val="en-US"/>
                       </w:rPr>
-                      <w:t xml:space="preserve">A. Ahmad, F. Farooq, P. Niewiadomski, K. Ostrowski, A. A, F. Aslam and R. Alyousef, "Prediction of Compressive Strength of Fly Ash Based Concrete Using Individual and </w:t>
-                    </w:r>
-                    <w:r>
-                      <w:rPr>
-                        <w:noProof/>
-                        <w:lang w:val="en-US"/>
-                      </w:rPr>
-                      <w:lastRenderedPageBreak/>
-                      <w:t xml:space="preserve">Ensemble Algorithm," </w:t>
+                      <w:t xml:space="preserve">A. Ahmad, F. Farooq, P. Niewiadomski, K. Ostrowski, A. A, F. Aslam and R. Alyousef, "Prediction of Compressive Strength of Fly Ash Based Concrete Using Individual and Ensemble Algorithm," </w:t>
                     </w:r>
                     <w:r>
                       <w:rPr>
@@ -21790,7 +21484,7 @@
                   </w:tcPr>
                   <w:p>
                     <w:pPr>
-                      <w:pStyle w:val="Literaturverzeichnis"/>
+                      <w:pStyle w:val="Bibliography"/>
                       <w:rPr>
                         <w:noProof/>
                         <w:lang w:val="en-US"/>
@@ -21801,7 +21495,6 @@
                         <w:noProof/>
                         <w:lang w:val="en-US"/>
                       </w:rPr>
-                      <w:lastRenderedPageBreak/>
                       <w:t xml:space="preserve">[15] </w:t>
                     </w:r>
                   </w:p>
@@ -21813,7 +21506,7 @@
                   </w:tcPr>
                   <w:p>
                     <w:pPr>
-                      <w:pStyle w:val="Literaturverzeichnis"/>
+                      <w:pStyle w:val="Bibliography"/>
                       <w:rPr>
                         <w:noProof/>
                         <w:lang w:val="en-US"/>
@@ -21857,7 +21550,7 @@
                   </w:tcPr>
                   <w:p>
                     <w:pPr>
-                      <w:pStyle w:val="Literaturverzeichnis"/>
+                      <w:pStyle w:val="Bibliography"/>
                       <w:rPr>
                         <w:noProof/>
                         <w:lang w:val="en-US"/>
@@ -21879,7 +21572,7 @@
                   </w:tcPr>
                   <w:p>
                     <w:pPr>
-                      <w:pStyle w:val="Literaturverzeichnis"/>
+                      <w:pStyle w:val="Bibliography"/>
                       <w:rPr>
                         <w:noProof/>
                         <w:lang w:val="en-US"/>
@@ -21923,7 +21616,7 @@
                   </w:tcPr>
                   <w:p>
                     <w:pPr>
-                      <w:pStyle w:val="Literaturverzeichnis"/>
+                      <w:pStyle w:val="Bibliography"/>
                       <w:rPr>
                         <w:noProof/>
                         <w:lang w:val="en-US"/>
@@ -21945,7 +21638,7 @@
                   </w:tcPr>
                   <w:p>
                     <w:pPr>
-                      <w:pStyle w:val="Literaturverzeichnis"/>
+                      <w:pStyle w:val="Bibliography"/>
                       <w:rPr>
                         <w:noProof/>
                         <w:lang w:val="en-US"/>
@@ -21989,7 +21682,7 @@
                   </w:tcPr>
                   <w:p>
                     <w:pPr>
-                      <w:pStyle w:val="Literaturverzeichnis"/>
+                      <w:pStyle w:val="Bibliography"/>
                       <w:rPr>
                         <w:noProof/>
                         <w:lang w:val="en-US"/>
@@ -22011,7 +21704,7 @@
                   </w:tcPr>
                   <w:p>
                     <w:pPr>
-                      <w:pStyle w:val="Literaturverzeichnis"/>
+                      <w:pStyle w:val="Bibliography"/>
                       <w:rPr>
                         <w:noProof/>
                         <w:lang w:val="en-US"/>
@@ -22055,7 +21748,7 @@
                   </w:tcPr>
                   <w:p>
                     <w:pPr>
-                      <w:pStyle w:val="Literaturverzeichnis"/>
+                      <w:pStyle w:val="Bibliography"/>
                       <w:rPr>
                         <w:noProof/>
                         <w:lang w:val="en-US"/>
@@ -22077,7 +21770,7 @@
                   </w:tcPr>
                   <w:p>
                     <w:pPr>
-                      <w:pStyle w:val="Literaturverzeichnis"/>
+                      <w:pStyle w:val="Bibliography"/>
                       <w:rPr>
                         <w:noProof/>
                         <w:lang w:val="en-US"/>
@@ -22121,7 +21814,7 @@
                   </w:tcPr>
                   <w:p>
                     <w:pPr>
-                      <w:pStyle w:val="Literaturverzeichnis"/>
+                      <w:pStyle w:val="Bibliography"/>
                       <w:rPr>
                         <w:noProof/>
                         <w:lang w:val="en-US"/>
@@ -22143,7 +21836,7 @@
                   </w:tcPr>
                   <w:p>
                     <w:pPr>
-                      <w:pStyle w:val="Literaturverzeichnis"/>
+                      <w:pStyle w:val="Bibliography"/>
                       <w:rPr>
                         <w:noProof/>
                         <w:lang w:val="en-US"/>
@@ -22187,7 +21880,7 @@
                   </w:tcPr>
                   <w:p>
                     <w:pPr>
-                      <w:pStyle w:val="Literaturverzeichnis"/>
+                      <w:pStyle w:val="Bibliography"/>
                       <w:rPr>
                         <w:noProof/>
                         <w:lang w:val="en-US"/>
@@ -22209,7 +21902,7 @@
                   </w:tcPr>
                   <w:p>
                     <w:pPr>
-                      <w:pStyle w:val="Literaturverzeichnis"/>
+                      <w:pStyle w:val="Bibliography"/>
                       <w:rPr>
                         <w:noProof/>
                         <w:lang w:val="en-US"/>
@@ -22253,7 +21946,7 @@
                   </w:tcPr>
                   <w:p>
                     <w:pPr>
-                      <w:pStyle w:val="Literaturverzeichnis"/>
+                      <w:pStyle w:val="Bibliography"/>
                       <w:rPr>
                         <w:noProof/>
                         <w:lang w:val="en-US"/>
@@ -22275,7 +21968,7 @@
                   </w:tcPr>
                   <w:p>
                     <w:pPr>
-                      <w:pStyle w:val="Literaturverzeichnis"/>
+                      <w:pStyle w:val="Bibliography"/>
                       <w:rPr>
                         <w:noProof/>
                         <w:lang w:val="en-US"/>
@@ -22319,7 +22012,7 @@
                   </w:tcPr>
                   <w:p>
                     <w:pPr>
-                      <w:pStyle w:val="Literaturverzeichnis"/>
+                      <w:pStyle w:val="Bibliography"/>
                       <w:rPr>
                         <w:noProof/>
                         <w:lang w:val="en-US"/>
@@ -22341,7 +22034,7 @@
                   </w:tcPr>
                   <w:p>
                     <w:pPr>
-                      <w:pStyle w:val="Literaturverzeichnis"/>
+                      <w:pStyle w:val="Bibliography"/>
                       <w:rPr>
                         <w:noProof/>
                         <w:lang w:val="en-US"/>
@@ -22385,7 +22078,7 @@
                   </w:tcPr>
                   <w:p>
                     <w:pPr>
-                      <w:pStyle w:val="Literaturverzeichnis"/>
+                      <w:pStyle w:val="Bibliography"/>
                       <w:rPr>
                         <w:noProof/>
                         <w:lang w:val="en-US"/>
@@ -22407,7 +22100,7 @@
                   </w:tcPr>
                   <w:p>
                     <w:pPr>
-                      <w:pStyle w:val="Literaturverzeichnis"/>
+                      <w:pStyle w:val="Bibliography"/>
                       <w:rPr>
                         <w:noProof/>
                         <w:lang w:val="en-US"/>
@@ -22451,7 +22144,7 @@
                   </w:tcPr>
                   <w:p>
                     <w:pPr>
-                      <w:pStyle w:val="Literaturverzeichnis"/>
+                      <w:pStyle w:val="Bibliography"/>
                       <w:rPr>
                         <w:noProof/>
                         <w:lang w:val="en-US"/>
@@ -22473,7 +22166,7 @@
                   </w:tcPr>
                   <w:p>
                     <w:pPr>
-                      <w:pStyle w:val="Literaturverzeichnis"/>
+                      <w:pStyle w:val="Bibliography"/>
                       <w:rPr>
                         <w:noProof/>
                         <w:lang w:val="en-US"/>
@@ -22517,7 +22210,7 @@
                   </w:tcPr>
                   <w:p>
                     <w:pPr>
-                      <w:pStyle w:val="Literaturverzeichnis"/>
+                      <w:pStyle w:val="Bibliography"/>
                       <w:rPr>
                         <w:noProof/>
                         <w:lang w:val="en-US"/>
@@ -22539,7 +22232,7 @@
                   </w:tcPr>
                   <w:p>
                     <w:pPr>
-                      <w:pStyle w:val="Literaturverzeichnis"/>
+                      <w:pStyle w:val="Bibliography"/>
                       <w:rPr>
                         <w:noProof/>
                         <w:lang w:val="en-US"/>
@@ -22583,7 +22276,7 @@
                   </w:tcPr>
                   <w:p>
                     <w:pPr>
-                      <w:pStyle w:val="Literaturverzeichnis"/>
+                      <w:pStyle w:val="Bibliography"/>
                       <w:rPr>
                         <w:noProof/>
                         <w:lang w:val="en-US"/>
@@ -22594,7 +22287,6 @@
                         <w:noProof/>
                         <w:lang w:val="en-US"/>
                       </w:rPr>
-                      <w:lastRenderedPageBreak/>
                       <w:t xml:space="preserve">[27] </w:t>
                     </w:r>
                   </w:p>
@@ -22606,7 +22298,7 @@
                   </w:tcPr>
                   <w:p>
                     <w:pPr>
-                      <w:pStyle w:val="Literaturverzeichnis"/>
+                      <w:pStyle w:val="Bibliography"/>
                       <w:rPr>
                         <w:noProof/>
                         <w:lang w:val="en-US"/>
@@ -22650,7 +22342,7 @@
                   </w:tcPr>
                   <w:p>
                     <w:pPr>
-                      <w:pStyle w:val="Literaturverzeichnis"/>
+                      <w:pStyle w:val="Bibliography"/>
                       <w:rPr>
                         <w:noProof/>
                         <w:lang w:val="en-US"/>
@@ -22672,7 +22364,7 @@
                   </w:tcPr>
                   <w:p>
                     <w:pPr>
-                      <w:pStyle w:val="Literaturverzeichnis"/>
+                      <w:pStyle w:val="Bibliography"/>
                       <w:rPr>
                         <w:noProof/>
                         <w:lang w:val="en-US"/>
@@ -22716,7 +22408,7 @@
                   </w:tcPr>
                   <w:p>
                     <w:pPr>
-                      <w:pStyle w:val="Literaturverzeichnis"/>
+                      <w:pStyle w:val="Bibliography"/>
                       <w:rPr>
                         <w:noProof/>
                         <w:lang w:val="en-US"/>
@@ -22738,7 +22430,7 @@
                   </w:tcPr>
                   <w:p>
                     <w:pPr>
-                      <w:pStyle w:val="Literaturverzeichnis"/>
+                      <w:pStyle w:val="Bibliography"/>
                       <w:rPr>
                         <w:noProof/>
                         <w:lang w:val="en-US"/>
@@ -22782,7 +22474,7 @@
                   </w:tcPr>
                   <w:p>
                     <w:pPr>
-                      <w:pStyle w:val="Literaturverzeichnis"/>
+                      <w:pStyle w:val="Bibliography"/>
                       <w:rPr>
                         <w:noProof/>
                         <w:lang w:val="en-US"/>
@@ -22804,7 +22496,7 @@
                   </w:tcPr>
                   <w:p>
                     <w:pPr>
-                      <w:pStyle w:val="Literaturverzeichnis"/>
+                      <w:pStyle w:val="Bibliography"/>
                       <w:rPr>
                         <w:noProof/>
                         <w:lang w:val="en-US"/>
@@ -22832,7 +22524,7 @@
                   </w:tcPr>
                   <w:p>
                     <w:pPr>
-                      <w:pStyle w:val="Literaturverzeichnis"/>
+                      <w:pStyle w:val="Bibliography"/>
                       <w:rPr>
                         <w:noProof/>
                         <w:lang w:val="en-US"/>
@@ -22854,7 +22546,7 @@
                   </w:tcPr>
                   <w:p>
                     <w:pPr>
-                      <w:pStyle w:val="Literaturverzeichnis"/>
+                      <w:pStyle w:val="Bibliography"/>
                       <w:rPr>
                         <w:noProof/>
                         <w:lang w:val="en-US"/>
@@ -22882,7 +22574,7 @@
                   </w:tcPr>
                   <w:p>
                     <w:pPr>
-                      <w:pStyle w:val="Literaturverzeichnis"/>
+                      <w:pStyle w:val="Bibliography"/>
                       <w:rPr>
                         <w:noProof/>
                         <w:lang w:val="en-US"/>
@@ -22904,7 +22596,7 @@
                   </w:tcPr>
                   <w:p>
                     <w:pPr>
-                      <w:pStyle w:val="Literaturverzeichnis"/>
+                      <w:pStyle w:val="Bibliography"/>
                       <w:rPr>
                         <w:noProof/>
                         <w:lang w:val="en-US"/>
@@ -22932,7 +22624,7 @@
                   </w:tcPr>
                   <w:p>
                     <w:pPr>
-                      <w:pStyle w:val="Literaturverzeichnis"/>
+                      <w:pStyle w:val="Bibliography"/>
                       <w:rPr>
                         <w:noProof/>
                         <w:lang w:val="en-US"/>
@@ -22954,7 +22646,7 @@
                   </w:tcPr>
                   <w:p>
                     <w:pPr>
-                      <w:pStyle w:val="Literaturverzeichnis"/>
+                      <w:pStyle w:val="Bibliography"/>
                       <w:rPr>
                         <w:noProof/>
                         <w:lang w:val="en-US"/>
@@ -22998,7 +22690,7 @@
                   </w:tcPr>
                   <w:p>
                     <w:pPr>
-                      <w:pStyle w:val="Literaturverzeichnis"/>
+                      <w:pStyle w:val="Bibliography"/>
                       <w:rPr>
                         <w:noProof/>
                         <w:lang w:val="en-US"/>
@@ -23020,7 +22712,7 @@
                   </w:tcPr>
                   <w:p>
                     <w:pPr>
-                      <w:pStyle w:val="Literaturverzeichnis"/>
+                      <w:pStyle w:val="Bibliography"/>
                       <w:rPr>
                         <w:noProof/>
                         <w:lang w:val="en-US"/>
@@ -23064,7 +22756,7 @@
                   </w:tcPr>
                   <w:p>
                     <w:pPr>
-                      <w:pStyle w:val="Literaturverzeichnis"/>
+                      <w:pStyle w:val="Bibliography"/>
                       <w:rPr>
                         <w:noProof/>
                         <w:lang w:val="en-US"/>
@@ -23086,7 +22778,7 @@
                   </w:tcPr>
                   <w:p>
                     <w:pPr>
-                      <w:pStyle w:val="Literaturverzeichnis"/>
+                      <w:pStyle w:val="Bibliography"/>
                       <w:rPr>
                         <w:noProof/>
                         <w:lang w:val="en-US"/>
@@ -23130,7 +22822,7 @@
                   </w:tcPr>
                   <w:p>
                     <w:pPr>
-                      <w:pStyle w:val="Literaturverzeichnis"/>
+                      <w:pStyle w:val="Bibliography"/>
                       <w:rPr>
                         <w:noProof/>
                         <w:lang w:val="en-US"/>
@@ -23152,7 +22844,7 @@
                   </w:tcPr>
                   <w:p>
                     <w:pPr>
-                      <w:pStyle w:val="Literaturverzeichnis"/>
+                      <w:pStyle w:val="Bibliography"/>
                       <w:rPr>
                         <w:noProof/>
                         <w:lang w:val="en-US"/>
@@ -23180,7 +22872,7 @@
                   </w:tcPr>
                   <w:p>
                     <w:pPr>
-                      <w:pStyle w:val="Literaturverzeichnis"/>
+                      <w:pStyle w:val="Bibliography"/>
                       <w:rPr>
                         <w:noProof/>
                         <w:lang w:val="en-US"/>
@@ -23202,7 +22894,7 @@
                   </w:tcPr>
                   <w:p>
                     <w:pPr>
-                      <w:pStyle w:val="Literaturverzeichnis"/>
+                      <w:pStyle w:val="Bibliography"/>
                       <w:rPr>
                         <w:noProof/>
                         <w:lang w:val="en-US"/>
@@ -23246,7 +22938,7 @@
                   </w:tcPr>
                   <w:p>
                     <w:pPr>
-                      <w:pStyle w:val="Literaturverzeichnis"/>
+                      <w:pStyle w:val="Bibliography"/>
                       <w:rPr>
                         <w:noProof/>
                         <w:lang w:val="en-US"/>
@@ -23268,7 +22960,7 @@
                   </w:tcPr>
                   <w:p>
                     <w:pPr>
-                      <w:pStyle w:val="Literaturverzeichnis"/>
+                      <w:pStyle w:val="Bibliography"/>
                       <w:rPr>
                         <w:noProof/>
                         <w:lang w:val="en-US"/>
@@ -23312,7 +23004,7 @@
                   </w:tcPr>
                   <w:p>
                     <w:pPr>
-                      <w:pStyle w:val="Literaturverzeichnis"/>
+                      <w:pStyle w:val="Bibliography"/>
                       <w:rPr>
                         <w:noProof/>
                         <w:lang w:val="en-US"/>
@@ -23334,7 +23026,7 @@
                   </w:tcPr>
                   <w:p>
                     <w:pPr>
-                      <w:pStyle w:val="Literaturverzeichnis"/>
+                      <w:pStyle w:val="Bibliography"/>
                       <w:rPr>
                         <w:noProof/>
                         <w:lang w:val="en-US"/>
@@ -23378,7 +23070,7 @@
                   </w:tcPr>
                   <w:p>
                     <w:pPr>
-                      <w:pStyle w:val="Literaturverzeichnis"/>
+                      <w:pStyle w:val="Bibliography"/>
                       <w:rPr>
                         <w:noProof/>
                         <w:lang w:val="en-US"/>
@@ -23400,7 +23092,7 @@
                   </w:tcPr>
                   <w:p>
                     <w:pPr>
-                      <w:pStyle w:val="Literaturverzeichnis"/>
+                      <w:pStyle w:val="Bibliography"/>
                       <w:rPr>
                         <w:noProof/>
                         <w:lang w:val="en-US"/>
@@ -23444,7 +23136,7 @@
                   </w:tcPr>
                   <w:p>
                     <w:pPr>
-                      <w:pStyle w:val="Literaturverzeichnis"/>
+                      <w:pStyle w:val="Bibliography"/>
                       <w:rPr>
                         <w:noProof/>
                         <w:lang w:val="en-US"/>
@@ -23466,7 +23158,7 @@
                   </w:tcPr>
                   <w:p>
                     <w:pPr>
-                      <w:pStyle w:val="Literaturverzeichnis"/>
+                      <w:pStyle w:val="Bibliography"/>
                       <w:rPr>
                         <w:noProof/>
                         <w:lang w:val="en-US"/>
@@ -23510,7 +23202,7 @@
                   </w:tcPr>
                   <w:p>
                     <w:pPr>
-                      <w:pStyle w:val="Literaturverzeichnis"/>
+                      <w:pStyle w:val="Bibliography"/>
                       <w:rPr>
                         <w:noProof/>
                         <w:lang w:val="en-US"/>
@@ -23532,7 +23224,7 @@
                   </w:tcPr>
                   <w:p>
                     <w:pPr>
-                      <w:pStyle w:val="Literaturverzeichnis"/>
+                      <w:pStyle w:val="Bibliography"/>
                       <w:rPr>
                         <w:noProof/>
                         <w:lang w:val="en-US"/>
@@ -23560,7 +23252,7 @@
                   </w:tcPr>
                   <w:p>
                     <w:pPr>
-                      <w:pStyle w:val="Literaturverzeichnis"/>
+                      <w:pStyle w:val="Bibliography"/>
                       <w:rPr>
                         <w:noProof/>
                         <w:lang w:val="en-US"/>
@@ -23571,7 +23263,6 @@
                         <w:noProof/>
                         <w:lang w:val="en-US"/>
                       </w:rPr>
-                      <w:lastRenderedPageBreak/>
                       <w:t xml:space="preserve">[43] </w:t>
                     </w:r>
                   </w:p>
@@ -23583,7 +23274,7 @@
                   </w:tcPr>
                   <w:p>
                     <w:pPr>
-                      <w:pStyle w:val="Literaturverzeichnis"/>
+                      <w:pStyle w:val="Bibliography"/>
                       <w:rPr>
                         <w:noProof/>
                         <w:lang w:val="en-US"/>
@@ -23611,7 +23302,7 @@
                   </w:tcPr>
                   <w:p>
                     <w:pPr>
-                      <w:pStyle w:val="Literaturverzeichnis"/>
+                      <w:pStyle w:val="Bibliography"/>
                       <w:rPr>
                         <w:noProof/>
                         <w:lang w:val="en-US"/>
@@ -23633,7 +23324,7 @@
                   </w:tcPr>
                   <w:p>
                     <w:pPr>
-                      <w:pStyle w:val="Literaturverzeichnis"/>
+                      <w:pStyle w:val="Bibliography"/>
                       <w:rPr>
                         <w:noProof/>
                         <w:lang w:val="en-US"/>
@@ -23677,7 +23368,7 @@
                   </w:tcPr>
                   <w:p>
                     <w:pPr>
-                      <w:pStyle w:val="Literaturverzeichnis"/>
+                      <w:pStyle w:val="Bibliography"/>
                       <w:rPr>
                         <w:noProof/>
                         <w:lang w:val="en-US"/>
@@ -23699,7 +23390,7 @@
                   </w:tcPr>
                   <w:p>
                     <w:pPr>
-                      <w:pStyle w:val="Literaturverzeichnis"/>
+                      <w:pStyle w:val="Bibliography"/>
                       <w:rPr>
                         <w:noProof/>
                       </w:rPr>
@@ -23725,7 +23416,7 @@
                   </w:tcPr>
                   <w:p>
                     <w:pPr>
-                      <w:pStyle w:val="Literaturverzeichnis"/>
+                      <w:pStyle w:val="Bibliography"/>
                       <w:rPr>
                         <w:noProof/>
                         <w:lang w:val="en-US"/>
@@ -23747,7 +23438,7 @@
                   </w:tcPr>
                   <w:p>
                     <w:pPr>
-                      <w:pStyle w:val="Literaturverzeichnis"/>
+                      <w:pStyle w:val="Bibliography"/>
                       <w:rPr>
                         <w:noProof/>
                         <w:lang w:val="en-US"/>
@@ -23775,7 +23466,7 @@
                   </w:tcPr>
                   <w:p>
                     <w:pPr>
-                      <w:pStyle w:val="Literaturverzeichnis"/>
+                      <w:pStyle w:val="Bibliography"/>
                       <w:rPr>
                         <w:noProof/>
                         <w:lang w:val="en-US"/>
@@ -23797,7 +23488,7 @@
                   </w:tcPr>
                   <w:p>
                     <w:pPr>
-                      <w:pStyle w:val="Literaturverzeichnis"/>
+                      <w:pStyle w:val="Bibliography"/>
                       <w:rPr>
                         <w:noProof/>
                         <w:lang w:val="en-US"/>
@@ -23825,7 +23516,7 @@
                   </w:tcPr>
                   <w:p>
                     <w:pPr>
-                      <w:pStyle w:val="Literaturverzeichnis"/>
+                      <w:pStyle w:val="Bibliography"/>
                       <w:rPr>
                         <w:noProof/>
                         <w:lang w:val="en-US"/>
@@ -23847,7 +23538,7 @@
                   </w:tcPr>
                   <w:p>
                     <w:pPr>
-                      <w:pStyle w:val="Literaturverzeichnis"/>
+                      <w:pStyle w:val="Bibliography"/>
                       <w:rPr>
                         <w:noProof/>
                         <w:lang w:val="en-US"/>
@@ -23875,7 +23566,7 @@
                   </w:tcPr>
                   <w:p>
                     <w:pPr>
-                      <w:pStyle w:val="Literaturverzeichnis"/>
+                      <w:pStyle w:val="Bibliography"/>
                       <w:rPr>
                         <w:noProof/>
                         <w:lang w:val="en-US"/>
@@ -23897,7 +23588,7 @@
                   </w:tcPr>
                   <w:p>
                     <w:pPr>
-                      <w:pStyle w:val="Literaturverzeichnis"/>
+                      <w:pStyle w:val="Bibliography"/>
                       <w:rPr>
                         <w:noProof/>
                         <w:lang w:val="en-US"/>
@@ -23925,7 +23616,7 @@
                   </w:tcPr>
                   <w:p>
                     <w:pPr>
-                      <w:pStyle w:val="Literaturverzeichnis"/>
+                      <w:pStyle w:val="Bibliography"/>
                       <w:rPr>
                         <w:noProof/>
                         <w:lang w:val="en-US"/>
@@ -23947,7 +23638,7 @@
                   </w:tcPr>
                   <w:p>
                     <w:pPr>
-                      <w:pStyle w:val="Literaturverzeichnis"/>
+                      <w:pStyle w:val="Bibliography"/>
                       <w:rPr>
                         <w:noProof/>
                         <w:lang w:val="en-US"/>
@@ -23975,7 +23666,7 @@
                   </w:tcPr>
                   <w:p>
                     <w:pPr>
-                      <w:pStyle w:val="Literaturverzeichnis"/>
+                      <w:pStyle w:val="Bibliography"/>
                       <w:rPr>
                         <w:noProof/>
                         <w:lang w:val="en-US"/>
@@ -23997,7 +23688,7 @@
                   </w:tcPr>
                   <w:p>
                     <w:pPr>
-                      <w:pStyle w:val="Literaturverzeichnis"/>
+                      <w:pStyle w:val="Bibliography"/>
                       <w:rPr>
                         <w:noProof/>
                         <w:lang w:val="en-US"/>
@@ -24025,7 +23716,7 @@
                   </w:tcPr>
                   <w:p>
                     <w:pPr>
-                      <w:pStyle w:val="Literaturverzeichnis"/>
+                      <w:pStyle w:val="Bibliography"/>
                       <w:rPr>
                         <w:noProof/>
                         <w:lang w:val="en-US"/>
@@ -24047,7 +23738,7 @@
                   </w:tcPr>
                   <w:p>
                     <w:pPr>
-                      <w:pStyle w:val="Literaturverzeichnis"/>
+                      <w:pStyle w:val="Bibliography"/>
                       <w:rPr>
                         <w:noProof/>
                         <w:lang w:val="en-US"/>
@@ -24075,7 +23766,7 @@
                   </w:tcPr>
                   <w:p>
                     <w:pPr>
-                      <w:pStyle w:val="Literaturverzeichnis"/>
+                      <w:pStyle w:val="Bibliography"/>
                       <w:rPr>
                         <w:noProof/>
                         <w:lang w:val="en-US"/>
@@ -24097,7 +23788,7 @@
                   </w:tcPr>
                   <w:p>
                     <w:pPr>
-                      <w:pStyle w:val="Literaturverzeichnis"/>
+                      <w:pStyle w:val="Bibliography"/>
                       <w:rPr>
                         <w:noProof/>
                         <w:lang w:val="en-US"/>
@@ -24125,7 +23816,7 @@
                   </w:tcPr>
                   <w:p>
                     <w:pPr>
-                      <w:pStyle w:val="Literaturverzeichnis"/>
+                      <w:pStyle w:val="Bibliography"/>
                       <w:rPr>
                         <w:noProof/>
                         <w:lang w:val="en-US"/>
@@ -24147,7 +23838,7 @@
                   </w:tcPr>
                   <w:p>
                     <w:pPr>
-                      <w:pStyle w:val="Literaturverzeichnis"/>
+                      <w:pStyle w:val="Bibliography"/>
                       <w:rPr>
                         <w:noProof/>
                         <w:lang w:val="en-US"/>
@@ -24191,7 +23882,7 @@
                   </w:tcPr>
                   <w:p>
                     <w:pPr>
-                      <w:pStyle w:val="Literaturverzeichnis"/>
+                      <w:pStyle w:val="Bibliography"/>
                       <w:rPr>
                         <w:noProof/>
                         <w:lang w:val="en-US"/>
@@ -24213,7 +23904,7 @@
                   </w:tcPr>
                   <w:p>
                     <w:pPr>
-                      <w:pStyle w:val="Literaturverzeichnis"/>
+                      <w:pStyle w:val="Bibliography"/>
                       <w:rPr>
                         <w:noProof/>
                         <w:lang w:val="en-US"/>
@@ -24257,7 +23948,7 @@
                   </w:tcPr>
                   <w:p>
                     <w:pPr>
-                      <w:pStyle w:val="Literaturverzeichnis"/>
+                      <w:pStyle w:val="Bibliography"/>
                       <w:rPr>
                         <w:noProof/>
                         <w:lang w:val="en-US"/>
@@ -24279,7 +23970,7 @@
                   </w:tcPr>
                   <w:p>
                     <w:pPr>
-                      <w:pStyle w:val="Literaturverzeichnis"/>
+                      <w:pStyle w:val="Bibliography"/>
                       <w:rPr>
                         <w:noProof/>
                         <w:lang w:val="en-US"/>
@@ -24339,7 +24030,7 @@
                   </w:tcPr>
                   <w:p>
                     <w:pPr>
-                      <w:pStyle w:val="Literaturverzeichnis"/>
+                      <w:pStyle w:val="Bibliography"/>
                       <w:rPr>
                         <w:noProof/>
                         <w:lang w:val="en-US"/>
@@ -24361,7 +24052,7 @@
                   </w:tcPr>
                   <w:p>
                     <w:pPr>
-                      <w:pStyle w:val="Literaturverzeichnis"/>
+                      <w:pStyle w:val="Bibliography"/>
                       <w:rPr>
                         <w:noProof/>
                         <w:lang w:val="en-US"/>
@@ -24405,7 +24096,7 @@
                   </w:tcPr>
                   <w:p>
                     <w:pPr>
-                      <w:pStyle w:val="Literaturverzeichnis"/>
+                      <w:pStyle w:val="Bibliography"/>
                       <w:rPr>
                         <w:noProof/>
                         <w:lang w:val="en-US"/>
@@ -24427,7 +24118,7 @@
                   </w:tcPr>
                   <w:p>
                     <w:pPr>
-                      <w:pStyle w:val="Literaturverzeichnis"/>
+                      <w:pStyle w:val="Bibliography"/>
                       <w:rPr>
                         <w:noProof/>
                         <w:lang w:val="en-US"/>
@@ -24438,15 +24129,7 @@
                         <w:noProof/>
                         <w:lang w:val="en-US"/>
                       </w:rPr>
-                      <w:t xml:space="preserve">J. Xu, X. Zhao, Y. Yu, T. Xie, G. Yang and J. Xue, "arametric sensitivity analysis and modelling of mechanical properties of normal- and high-strength recycled aggregate </w:t>
-                    </w:r>
-                    <w:r>
-                      <w:rPr>
-                        <w:noProof/>
-                        <w:lang w:val="en-US"/>
-                      </w:rPr>
-                      <w:lastRenderedPageBreak/>
-                      <w:t xml:space="preserve">concrete using grey theory, multiple nonlinear regression and artificial neural networks," </w:t>
+                      <w:t xml:space="preserve">J. Xu, X. Zhao, Y. Yu, T. Xie, G. Yang and J. Xue, "arametric sensitivity analysis and modelling of mechanical properties of normal- and high-strength recycled aggregate concrete using grey theory, multiple nonlinear regression and artificial neural networks," </w:t>
                     </w:r>
                     <w:r>
                       <w:rPr>
@@ -24479,7 +24162,7 @@
                   </w:tcPr>
                   <w:p>
                     <w:pPr>
-                      <w:pStyle w:val="Literaturverzeichnis"/>
+                      <w:pStyle w:val="Bibliography"/>
                       <w:rPr>
                         <w:noProof/>
                         <w:lang w:val="en-US"/>
@@ -24490,7 +24173,6 @@
                         <w:noProof/>
                         <w:lang w:val="en-US"/>
                       </w:rPr>
-                      <w:lastRenderedPageBreak/>
                       <w:t xml:space="preserve">[59] </w:t>
                     </w:r>
                   </w:p>
@@ -24502,7 +24184,7 @@
                   </w:tcPr>
                   <w:p>
                     <w:pPr>
-                      <w:pStyle w:val="Literaturverzeichnis"/>
+                      <w:pStyle w:val="Bibliography"/>
                       <w:rPr>
                         <w:noProof/>
                         <w:lang w:val="en-US"/>
@@ -24546,7 +24228,7 @@
                   </w:tcPr>
                   <w:p>
                     <w:pPr>
-                      <w:pStyle w:val="Literaturverzeichnis"/>
+                      <w:pStyle w:val="Bibliography"/>
                       <w:rPr>
                         <w:noProof/>
                         <w:lang w:val="en-US"/>
@@ -24568,7 +24250,7 @@
                   </w:tcPr>
                   <w:p>
                     <w:pPr>
-                      <w:pStyle w:val="Literaturverzeichnis"/>
+                      <w:pStyle w:val="Bibliography"/>
                       <w:rPr>
                         <w:noProof/>
                         <w:lang w:val="en-US"/>
@@ -24612,7 +24294,7 @@
                   </w:tcPr>
                   <w:p>
                     <w:pPr>
-                      <w:pStyle w:val="Literaturverzeichnis"/>
+                      <w:pStyle w:val="Bibliography"/>
                       <w:rPr>
                         <w:noProof/>
                         <w:lang w:val="en-US"/>
@@ -24634,7 +24316,7 @@
                   </w:tcPr>
                   <w:p>
                     <w:pPr>
-                      <w:pStyle w:val="Literaturverzeichnis"/>
+                      <w:pStyle w:val="Bibliography"/>
                       <w:rPr>
                         <w:noProof/>
                         <w:lang w:val="en-US"/>
@@ -24678,7 +24360,7 @@
                   </w:tcPr>
                   <w:p>
                     <w:pPr>
-                      <w:pStyle w:val="Literaturverzeichnis"/>
+                      <w:pStyle w:val="Bibliography"/>
                       <w:rPr>
                         <w:noProof/>
                         <w:lang w:val="en-US"/>
@@ -24700,7 +24382,7 @@
                   </w:tcPr>
                   <w:p>
                     <w:pPr>
-                      <w:pStyle w:val="Literaturverzeichnis"/>
+                      <w:pStyle w:val="Bibliography"/>
                       <w:rPr>
                         <w:noProof/>
                         <w:lang w:val="en-US"/>
@@ -24744,7 +24426,7 @@
                   </w:tcPr>
                   <w:p>
                     <w:pPr>
-                      <w:pStyle w:val="Literaturverzeichnis"/>
+                      <w:pStyle w:val="Bibliography"/>
                       <w:rPr>
                         <w:noProof/>
                         <w:lang w:val="en-US"/>
@@ -24766,7 +24448,7 @@
                   </w:tcPr>
                   <w:p>
                     <w:pPr>
-                      <w:pStyle w:val="Literaturverzeichnis"/>
+                      <w:pStyle w:val="Bibliography"/>
                       <w:rPr>
                         <w:noProof/>
                         <w:lang w:val="en-US"/>
@@ -24810,7 +24492,7 @@
                   </w:tcPr>
                   <w:p>
                     <w:pPr>
-                      <w:pStyle w:val="Literaturverzeichnis"/>
+                      <w:pStyle w:val="Bibliography"/>
                       <w:rPr>
                         <w:noProof/>
                         <w:lang w:val="en-US"/>
@@ -24832,7 +24514,7 @@
                   </w:tcPr>
                   <w:p>
                     <w:pPr>
-                      <w:pStyle w:val="Literaturverzeichnis"/>
+                      <w:pStyle w:val="Bibliography"/>
                       <w:rPr>
                         <w:noProof/>
                         <w:lang w:val="en-US"/>
@@ -24876,7 +24558,7 @@
                   </w:tcPr>
                   <w:p>
                     <w:pPr>
-                      <w:pStyle w:val="Literaturverzeichnis"/>
+                      <w:pStyle w:val="Bibliography"/>
                       <w:rPr>
                         <w:noProof/>
                         <w:lang w:val="en-US"/>
@@ -24898,7 +24580,7 @@
                   </w:tcPr>
                   <w:p>
                     <w:pPr>
-                      <w:pStyle w:val="Literaturverzeichnis"/>
+                      <w:pStyle w:val="Bibliography"/>
                       <w:rPr>
                         <w:noProof/>
                         <w:lang w:val="en-US"/>
@@ -24942,7 +24624,7 @@
                   </w:tcPr>
                   <w:p>
                     <w:pPr>
-                      <w:pStyle w:val="Literaturverzeichnis"/>
+                      <w:pStyle w:val="Bibliography"/>
                       <w:rPr>
                         <w:noProof/>
                         <w:lang w:val="en-US"/>
@@ -24964,7 +24646,7 @@
                   </w:tcPr>
                   <w:p>
                     <w:pPr>
-                      <w:pStyle w:val="Literaturverzeichnis"/>
+                      <w:pStyle w:val="Bibliography"/>
                       <w:rPr>
                         <w:noProof/>
                         <w:lang w:val="en-US"/>
@@ -25008,7 +24690,7 @@
                   </w:tcPr>
                   <w:p>
                     <w:pPr>
-                      <w:pStyle w:val="Literaturverzeichnis"/>
+                      <w:pStyle w:val="Bibliography"/>
                       <w:rPr>
                         <w:noProof/>
                         <w:lang w:val="en-US"/>
@@ -25030,7 +24712,7 @@
                   </w:tcPr>
                   <w:p>
                     <w:pPr>
-                      <w:pStyle w:val="Literaturverzeichnis"/>
+                      <w:pStyle w:val="Bibliography"/>
                       <w:rPr>
                         <w:noProof/>
                         <w:lang w:val="en-US"/>
@@ -25074,7 +24756,7 @@
                   </w:tcPr>
                   <w:p>
                     <w:pPr>
-                      <w:pStyle w:val="Literaturverzeichnis"/>
+                      <w:pStyle w:val="Bibliography"/>
                       <w:rPr>
                         <w:noProof/>
                         <w:lang w:val="en-US"/>
@@ -25096,7 +24778,7 @@
                   </w:tcPr>
                   <w:p>
                     <w:pPr>
-                      <w:pStyle w:val="Literaturverzeichnis"/>
+                      <w:pStyle w:val="Bibliography"/>
                       <w:rPr>
                         <w:noProof/>
                         <w:lang w:val="en-US"/>
@@ -25140,7 +24822,7 @@
                   </w:tcPr>
                   <w:p>
                     <w:pPr>
-                      <w:pStyle w:val="Literaturverzeichnis"/>
+                      <w:pStyle w:val="Bibliography"/>
                       <w:rPr>
                         <w:noProof/>
                         <w:lang w:val="en-US"/>
@@ -25162,7 +24844,7 @@
                   </w:tcPr>
                   <w:p>
                     <w:pPr>
-                      <w:pStyle w:val="Literaturverzeichnis"/>
+                      <w:pStyle w:val="Bibliography"/>
                       <w:rPr>
                         <w:noProof/>
                         <w:lang w:val="en-US"/>
@@ -25206,7 +24888,7 @@
                   </w:tcPr>
                   <w:p>
                     <w:pPr>
-                      <w:pStyle w:val="Literaturverzeichnis"/>
+                      <w:pStyle w:val="Bibliography"/>
                       <w:rPr>
                         <w:noProof/>
                         <w:lang w:val="en-US"/>
@@ -25228,7 +24910,7 @@
                   </w:tcPr>
                   <w:p>
                     <w:pPr>
-                      <w:pStyle w:val="Literaturverzeichnis"/>
+                      <w:pStyle w:val="Bibliography"/>
                       <w:rPr>
                         <w:noProof/>
                         <w:lang w:val="en-US"/>
@@ -25272,7 +24954,7 @@
                   </w:tcPr>
                   <w:p>
                     <w:pPr>
-                      <w:pStyle w:val="Literaturverzeichnis"/>
+                      <w:pStyle w:val="Bibliography"/>
                       <w:rPr>
                         <w:noProof/>
                         <w:lang w:val="en-US"/>
@@ -25283,7 +24965,6 @@
                         <w:noProof/>
                         <w:lang w:val="en-US"/>
                       </w:rPr>
-                      <w:lastRenderedPageBreak/>
                       <w:t xml:space="preserve">[71] </w:t>
                     </w:r>
                   </w:p>
@@ -25295,7 +24976,7 @@
                   </w:tcPr>
                   <w:p>
                     <w:pPr>
-                      <w:pStyle w:val="Literaturverzeichnis"/>
+                      <w:pStyle w:val="Bibliography"/>
                       <w:rPr>
                         <w:noProof/>
                         <w:lang w:val="en-US"/>
@@ -25339,7 +25020,7 @@
                   </w:tcPr>
                   <w:p>
                     <w:pPr>
-                      <w:pStyle w:val="Literaturverzeichnis"/>
+                      <w:pStyle w:val="Bibliography"/>
                       <w:rPr>
                         <w:noProof/>
                         <w:lang w:val="en-US"/>
@@ -25361,7 +25042,7 @@
                   </w:tcPr>
                   <w:p>
                     <w:pPr>
-                      <w:pStyle w:val="Literaturverzeichnis"/>
+                      <w:pStyle w:val="Bibliography"/>
                       <w:rPr>
                         <w:noProof/>
                         <w:lang w:val="en-US"/>
@@ -25471,7 +25152,7 @@
   <w:sdt>
     <w:sdtPr>
       <w:rPr>
-        <w:rStyle w:val="Seitenzahl"/>
+        <w:rStyle w:val="PageNumber"/>
       </w:rPr>
       <w:id w:val="-356588005"/>
       <w:docPartObj>
@@ -25479,35 +25160,30 @@
         <w:docPartUnique/>
       </w:docPartObj>
     </w:sdtPr>
-    <w:sdtEndPr>
-      <w:rPr>
-        <w:rStyle w:val="Seitenzahl"/>
-      </w:rPr>
-    </w:sdtEndPr>
     <w:sdtContent>
       <w:p>
         <w:pPr>
-          <w:pStyle w:val="Fuzeile"/>
+          <w:pStyle w:val="Footer"/>
           <w:framePr w:wrap="none" w:vAnchor="text" w:hAnchor="margin" w:xAlign="center" w:y="1"/>
           <w:rPr>
-            <w:rStyle w:val="Seitenzahl"/>
+            <w:rStyle w:val="PageNumber"/>
           </w:rPr>
         </w:pPr>
         <w:r>
           <w:rPr>
-            <w:rStyle w:val="Seitenzahl"/>
+            <w:rStyle w:val="PageNumber"/>
           </w:rPr>
           <w:fldChar w:fldCharType="begin"/>
         </w:r>
         <w:r>
           <w:rPr>
-            <w:rStyle w:val="Seitenzahl"/>
+            <w:rStyle w:val="PageNumber"/>
           </w:rPr>
           <w:instrText xml:space="preserve"> PAGE </w:instrText>
         </w:r>
         <w:r>
           <w:rPr>
-            <w:rStyle w:val="Seitenzahl"/>
+            <w:rStyle w:val="PageNumber"/>
           </w:rPr>
           <w:fldChar w:fldCharType="end"/>
         </w:r>
@@ -25516,7 +25192,7 @@
   </w:sdt>
   <w:p>
     <w:pPr>
-      <w:pStyle w:val="Fuzeile"/>
+      <w:pStyle w:val="Footer"/>
     </w:pPr>
   </w:p>
 </w:ftr>
@@ -25527,7 +25203,7 @@
   <w:sdt>
     <w:sdtPr>
       <w:rPr>
-        <w:rStyle w:val="Seitenzahl"/>
+        <w:rStyle w:val="PageNumber"/>
       </w:rPr>
       <w:id w:val="-137889355"/>
       <w:docPartObj>
@@ -25535,48 +25211,43 @@
         <w:docPartUnique/>
       </w:docPartObj>
     </w:sdtPr>
-    <w:sdtEndPr>
-      <w:rPr>
-        <w:rStyle w:val="Seitenzahl"/>
-      </w:rPr>
-    </w:sdtEndPr>
     <w:sdtContent>
       <w:p>
         <w:pPr>
-          <w:pStyle w:val="Fuzeile"/>
+          <w:pStyle w:val="Footer"/>
           <w:framePr w:wrap="none" w:vAnchor="text" w:hAnchor="margin" w:xAlign="center" w:y="1"/>
           <w:rPr>
-            <w:rStyle w:val="Seitenzahl"/>
+            <w:rStyle w:val="PageNumber"/>
           </w:rPr>
         </w:pPr>
         <w:r>
           <w:rPr>
-            <w:rStyle w:val="Seitenzahl"/>
+            <w:rStyle w:val="PageNumber"/>
           </w:rPr>
           <w:fldChar w:fldCharType="begin"/>
         </w:r>
         <w:r>
           <w:rPr>
-            <w:rStyle w:val="Seitenzahl"/>
+            <w:rStyle w:val="PageNumber"/>
           </w:rPr>
           <w:instrText xml:space="preserve"> PAGE </w:instrText>
         </w:r>
         <w:r>
           <w:rPr>
-            <w:rStyle w:val="Seitenzahl"/>
+            <w:rStyle w:val="PageNumber"/>
           </w:rPr>
           <w:fldChar w:fldCharType="separate"/>
         </w:r>
         <w:r>
           <w:rPr>
-            <w:rStyle w:val="Seitenzahl"/>
+            <w:rStyle w:val="PageNumber"/>
             <w:noProof/>
           </w:rPr>
           <w:t>19</w:t>
         </w:r>
         <w:r>
           <w:rPr>
-            <w:rStyle w:val="Seitenzahl"/>
+            <w:rStyle w:val="PageNumber"/>
           </w:rPr>
           <w:fldChar w:fldCharType="end"/>
         </w:r>
@@ -25585,7 +25256,7 @@
   </w:sdt>
   <w:p>
     <w:pPr>
-      <w:pStyle w:val="Fuzeile"/>
+      <w:pStyle w:val="Footer"/>
     </w:pPr>
   </w:p>
 </w:ftr>
@@ -27746,18 +27417,18 @@
     <w:lsdException w:name="Unresolved Mention" w:semiHidden="1" w:unhideWhenUsed="1"/>
     <w:lsdException w:name="Smart Link" w:semiHidden="1" w:unhideWhenUsed="1"/>
   </w:latentStyles>
-  <w:style w:type="paragraph" w:default="1" w:styleId="Standard">
+  <w:style w:type="paragraph" w:default="1" w:styleId="Normal">
     <w:name w:val="Normal"/>
     <w:qFormat/>
     <w:rPr>
       <w:rFonts w:eastAsiaTheme="minorEastAsia"/>
     </w:rPr>
   </w:style>
-  <w:style w:type="paragraph" w:styleId="berschrift1">
+  <w:style w:type="paragraph" w:styleId="Heading1">
     <w:name w:val="heading 1"/>
-    <w:basedOn w:val="Standard"/>
-    <w:next w:val="Standard"/>
-    <w:link w:val="berschrift1Zchn"/>
+    <w:basedOn w:val="Normal"/>
+    <w:next w:val="Normal"/>
+    <w:link w:val="Heading1Char"/>
     <w:uiPriority w:val="9"/>
     <w:qFormat/>
     <w:rsid w:val="001D2D63"/>
@@ -27774,11 +27445,11 @@
       <w:szCs w:val="32"/>
     </w:rPr>
   </w:style>
-  <w:style w:type="paragraph" w:styleId="berschrift2">
+  <w:style w:type="paragraph" w:styleId="Heading2">
     <w:name w:val="heading 2"/>
-    <w:basedOn w:val="Standard"/>
-    <w:next w:val="Standard"/>
-    <w:link w:val="berschrift2Zchn"/>
+    <w:basedOn w:val="Normal"/>
+    <w:next w:val="Normal"/>
+    <w:link w:val="Heading2Char"/>
     <w:uiPriority w:val="9"/>
     <w:unhideWhenUsed/>
     <w:qFormat/>
@@ -27796,11 +27467,11 @@
       <w:szCs w:val="26"/>
     </w:rPr>
   </w:style>
-  <w:style w:type="paragraph" w:styleId="berschrift3">
+  <w:style w:type="paragraph" w:styleId="Heading3">
     <w:name w:val="heading 3"/>
-    <w:basedOn w:val="Standard"/>
-    <w:next w:val="Standard"/>
-    <w:link w:val="berschrift3Zchn"/>
+    <w:basedOn w:val="Normal"/>
+    <w:next w:val="Normal"/>
+    <w:link w:val="Heading3Char"/>
     <w:uiPriority w:val="9"/>
     <w:unhideWhenUsed/>
     <w:qFormat/>
@@ -27816,13 +27487,13 @@
       <w:color w:val="1F3763" w:themeColor="accent1" w:themeShade="7F"/>
     </w:rPr>
   </w:style>
-  <w:style w:type="character" w:default="1" w:styleId="Absatz-Standardschriftart">
+  <w:style w:type="character" w:default="1" w:styleId="DefaultParagraphFont">
     <w:name w:val="Default Paragraph Font"/>
     <w:uiPriority w:val="1"/>
     <w:semiHidden/>
     <w:unhideWhenUsed/>
   </w:style>
-  <w:style w:type="table" w:default="1" w:styleId="NormaleTabelle">
+  <w:style w:type="table" w:default="1" w:styleId="TableNormal">
     <w:name w:val="Normal Table"/>
     <w:uiPriority w:val="99"/>
     <w:semiHidden/>
@@ -27837,7 +27508,7 @@
       </w:tblCellMar>
     </w:tblPr>
   </w:style>
-  <w:style w:type="numbering" w:default="1" w:styleId="KeineListe">
+  <w:style w:type="numbering" w:default="1" w:styleId="NoList">
     <w:name w:val="No List"/>
     <w:uiPriority w:val="99"/>
     <w:semiHidden/>
@@ -27845,19 +27516,19 @@
   </w:style>
   <w:style w:type="character" w:customStyle="1" w:styleId="mathtext">
     <w:name w:val="mathtext"/>
-    <w:basedOn w:val="Absatz-Standardschriftart"/>
+    <w:basedOn w:val="DefaultParagraphFont"/>
     <w:rsid w:val="00C10B67"/>
   </w:style>
   <w:style w:type="character" w:customStyle="1" w:styleId="mathtextbox">
     <w:name w:val="mathtextbox"/>
-    <w:basedOn w:val="Absatz-Standardschriftart"/>
+    <w:basedOn w:val="DefaultParagraphFont"/>
     <w:rsid w:val="00C10B67"/>
   </w:style>
-  <w:style w:type="paragraph" w:styleId="Titel">
+  <w:style w:type="paragraph" w:styleId="Title">
     <w:name w:val="Title"/>
-    <w:basedOn w:val="Standard"/>
-    <w:next w:val="Standard"/>
-    <w:link w:val="TitelZchn"/>
+    <w:basedOn w:val="Normal"/>
+    <w:next w:val="Normal"/>
+    <w:link w:val="TitleChar"/>
     <w:uiPriority w:val="10"/>
     <w:qFormat/>
     <w:rsid w:val="001D2D63"/>
@@ -27872,10 +27543,10 @@
       <w:szCs w:val="56"/>
     </w:rPr>
   </w:style>
-  <w:style w:type="character" w:customStyle="1" w:styleId="TitelZchn">
-    <w:name w:val="Titel Zchn"/>
-    <w:basedOn w:val="Absatz-Standardschriftart"/>
-    <w:link w:val="Titel"/>
+  <w:style w:type="character" w:customStyle="1" w:styleId="TitleChar">
+    <w:name w:val="Title Char"/>
+    <w:basedOn w:val="DefaultParagraphFont"/>
+    <w:link w:val="Title"/>
     <w:uiPriority w:val="10"/>
     <w:rsid w:val="001D2D63"/>
     <w:rPr>
@@ -27886,10 +27557,10 @@
       <w:szCs w:val="56"/>
     </w:rPr>
   </w:style>
-  <w:style w:type="character" w:customStyle="1" w:styleId="berschrift1Zchn">
-    <w:name w:val="Überschrift 1 Zchn"/>
-    <w:basedOn w:val="Absatz-Standardschriftart"/>
-    <w:link w:val="berschrift1"/>
+  <w:style w:type="character" w:customStyle="1" w:styleId="Heading1Char">
+    <w:name w:val="Heading 1 Char"/>
+    <w:basedOn w:val="DefaultParagraphFont"/>
+    <w:link w:val="Heading1"/>
     <w:uiPriority w:val="9"/>
     <w:rsid w:val="001D2D63"/>
     <w:rPr>
@@ -27899,10 +27570,10 @@
       <w:szCs w:val="32"/>
     </w:rPr>
   </w:style>
-  <w:style w:type="character" w:customStyle="1" w:styleId="berschrift2Zchn">
-    <w:name w:val="Überschrift 2 Zchn"/>
-    <w:basedOn w:val="Absatz-Standardschriftart"/>
-    <w:link w:val="berschrift2"/>
+  <w:style w:type="character" w:customStyle="1" w:styleId="Heading2Char">
+    <w:name w:val="Heading 2 Char"/>
+    <w:basedOn w:val="DefaultParagraphFont"/>
+    <w:link w:val="Heading2"/>
     <w:uiPriority w:val="9"/>
     <w:rsid w:val="001D2D63"/>
     <w:rPr>
@@ -27912,10 +27583,10 @@
       <w:szCs w:val="26"/>
     </w:rPr>
   </w:style>
-  <w:style w:type="character" w:customStyle="1" w:styleId="berschrift3Zchn">
-    <w:name w:val="Überschrift 3 Zchn"/>
-    <w:basedOn w:val="Absatz-Standardschriftart"/>
-    <w:link w:val="berschrift3"/>
+  <w:style w:type="character" w:customStyle="1" w:styleId="Heading3Char">
+    <w:name w:val="Heading 3 Char"/>
+    <w:basedOn w:val="DefaultParagraphFont"/>
+    <w:link w:val="Heading3"/>
     <w:uiPriority w:val="9"/>
     <w:rsid w:val="00B401E3"/>
     <w:rPr>
@@ -27923,17 +27594,17 @@
       <w:color w:val="1F3763" w:themeColor="accent1" w:themeShade="7F"/>
     </w:rPr>
   </w:style>
-  <w:style w:type="paragraph" w:styleId="Literaturverzeichnis">
+  <w:style w:type="paragraph" w:styleId="Bibliography">
     <w:name w:val="Bibliography"/>
-    <w:basedOn w:val="Standard"/>
-    <w:next w:val="Standard"/>
+    <w:basedOn w:val="Normal"/>
+    <w:next w:val="Normal"/>
     <w:uiPriority w:val="37"/>
     <w:unhideWhenUsed/>
     <w:rsid w:val="001B4312"/>
   </w:style>
-  <w:style w:type="table" w:styleId="Tabellenraster">
+  <w:style w:type="table" w:styleId="TableGrid">
     <w:name w:val="Table Grid"/>
-    <w:basedOn w:val="NormaleTabelle"/>
+    <w:basedOn w:val="TableNormal"/>
     <w:uiPriority w:val="39"/>
     <w:rsid w:val="00F536F2"/>
     <w:tblPr>
@@ -27947,9 +27618,9 @@
       </w:tblBorders>
     </w:tblPr>
   </w:style>
-  <w:style w:type="paragraph" w:styleId="StandardWeb">
+  <w:style w:type="paragraph" w:styleId="NormalWeb">
     <w:name w:val="Normal (Web)"/>
-    <w:basedOn w:val="Standard"/>
+    <w:basedOn w:val="Normal"/>
     <w:uiPriority w:val="99"/>
     <w:unhideWhenUsed/>
     <w:rsid w:val="00ED1C81"/>
@@ -27961,9 +27632,9 @@
       <w:lang w:eastAsia="de-DE"/>
     </w:rPr>
   </w:style>
-  <w:style w:type="paragraph" w:styleId="Listenabsatz">
+  <w:style w:type="paragraph" w:styleId="ListParagraph">
     <w:name w:val="List Paragraph"/>
-    <w:basedOn w:val="Standard"/>
+    <w:basedOn w:val="Normal"/>
     <w:uiPriority w:val="34"/>
     <w:qFormat/>
     <w:rsid w:val="00750FF6"/>
@@ -27974,7 +27645,7 @@
   </w:style>
   <w:style w:type="character" w:styleId="Hyperlink">
     <w:name w:val="Hyperlink"/>
-    <w:basedOn w:val="Absatz-Standardschriftart"/>
+    <w:basedOn w:val="DefaultParagraphFont"/>
     <w:uiPriority w:val="99"/>
     <w:unhideWhenUsed/>
     <w:rsid w:val="00761F9F"/>
@@ -27983,9 +27654,9 @@
       <w:u w:val="single"/>
     </w:rPr>
   </w:style>
-  <w:style w:type="character" w:styleId="BesuchterLink">
+  <w:style w:type="character" w:styleId="FollowedHyperlink">
     <w:name w:val="FollowedHyperlink"/>
-    <w:basedOn w:val="Absatz-Standardschriftart"/>
+    <w:basedOn w:val="DefaultParagraphFont"/>
     <w:uiPriority w:val="99"/>
     <w:semiHidden/>
     <w:unhideWhenUsed/>
@@ -27995,9 +27666,9 @@
       <w:u w:val="single"/>
     </w:rPr>
   </w:style>
-  <w:style w:type="character" w:styleId="Platzhaltertext">
+  <w:style w:type="character" w:styleId="PlaceholderText">
     <w:name w:val="Placeholder Text"/>
-    <w:basedOn w:val="Absatz-Standardschriftart"/>
+    <w:basedOn w:val="DefaultParagraphFont"/>
     <w:uiPriority w:val="99"/>
     <w:semiHidden/>
     <w:rsid w:val="007E056B"/>
@@ -28005,10 +27676,10 @@
       <w:color w:val="808080"/>
     </w:rPr>
   </w:style>
-  <w:style w:type="paragraph" w:styleId="Kopfzeile">
+  <w:style w:type="paragraph" w:styleId="Header">
     <w:name w:val="header"/>
-    <w:basedOn w:val="Standard"/>
-    <w:link w:val="KopfzeileZchn"/>
+    <w:basedOn w:val="Normal"/>
+    <w:link w:val="HeaderChar"/>
     <w:uiPriority w:val="99"/>
     <w:unhideWhenUsed/>
     <w:rsid w:val="008B31E6"/>
@@ -28019,17 +27690,17 @@
       </w:tabs>
     </w:pPr>
   </w:style>
-  <w:style w:type="character" w:customStyle="1" w:styleId="KopfzeileZchn">
-    <w:name w:val="Kopfzeile Zchn"/>
-    <w:basedOn w:val="Absatz-Standardschriftart"/>
-    <w:link w:val="Kopfzeile"/>
+  <w:style w:type="character" w:customStyle="1" w:styleId="HeaderChar">
+    <w:name w:val="Header Char"/>
+    <w:basedOn w:val="DefaultParagraphFont"/>
+    <w:link w:val="Header"/>
     <w:uiPriority w:val="99"/>
     <w:rsid w:val="008B31E6"/>
   </w:style>
-  <w:style w:type="paragraph" w:styleId="Fuzeile">
+  <w:style w:type="paragraph" w:styleId="Footer">
     <w:name w:val="footer"/>
-    <w:basedOn w:val="Standard"/>
-    <w:link w:val="FuzeileZchn"/>
+    <w:basedOn w:val="Normal"/>
+    <w:link w:val="FooterChar"/>
     <w:uiPriority w:val="99"/>
     <w:unhideWhenUsed/>
     <w:rsid w:val="008B31E6"/>
@@ -28040,17 +27711,17 @@
       </w:tabs>
     </w:pPr>
   </w:style>
-  <w:style w:type="character" w:customStyle="1" w:styleId="FuzeileZchn">
-    <w:name w:val="Fußzeile Zchn"/>
-    <w:basedOn w:val="Absatz-Standardschriftart"/>
-    <w:link w:val="Fuzeile"/>
+  <w:style w:type="character" w:customStyle="1" w:styleId="FooterChar">
+    <w:name w:val="Footer Char"/>
+    <w:basedOn w:val="DefaultParagraphFont"/>
+    <w:link w:val="Footer"/>
     <w:uiPriority w:val="99"/>
     <w:rsid w:val="008B31E6"/>
   </w:style>
-  <w:style w:type="paragraph" w:styleId="Kommentartext">
+  <w:style w:type="paragraph" w:styleId="CommentText">
     <w:name w:val="annotation text"/>
-    <w:basedOn w:val="Standard"/>
-    <w:link w:val="KommentartextZchn"/>
+    <w:basedOn w:val="Normal"/>
+    <w:link w:val="CommentTextChar"/>
     <w:uiPriority w:val="99"/>
     <w:semiHidden/>
     <w:unhideWhenUsed/>
@@ -28060,10 +27731,10 @@
       <w:szCs w:val="20"/>
     </w:rPr>
   </w:style>
-  <w:style w:type="character" w:customStyle="1" w:styleId="KommentartextZchn">
-    <w:name w:val="Kommentartext Zchn"/>
-    <w:basedOn w:val="Absatz-Standardschriftart"/>
-    <w:link w:val="Kommentartext"/>
+  <w:style w:type="character" w:customStyle="1" w:styleId="CommentTextChar">
+    <w:name w:val="Comment Text Char"/>
+    <w:basedOn w:val="DefaultParagraphFont"/>
+    <w:link w:val="CommentText"/>
     <w:uiPriority w:val="99"/>
     <w:semiHidden/>
     <w:rsid w:val="00046A47"/>
@@ -28072,9 +27743,9 @@
       <w:szCs w:val="20"/>
     </w:rPr>
   </w:style>
-  <w:style w:type="character" w:styleId="Kommentarzeichen">
+  <w:style w:type="character" w:styleId="CommentReference">
     <w:name w:val="annotation reference"/>
-    <w:basedOn w:val="Absatz-Standardschriftart"/>
+    <w:basedOn w:val="DefaultParagraphFont"/>
     <w:uiPriority w:val="99"/>
     <w:semiHidden/>
     <w:unhideWhenUsed/>
@@ -28084,11 +27755,11 @@
       <w:szCs w:val="16"/>
     </w:rPr>
   </w:style>
-  <w:style w:type="paragraph" w:styleId="Kommentarthema">
+  <w:style w:type="paragraph" w:styleId="CommentSubject">
     <w:name w:val="annotation subject"/>
-    <w:basedOn w:val="Kommentartext"/>
-    <w:next w:val="Kommentartext"/>
-    <w:link w:val="KommentarthemaZchn"/>
+    <w:basedOn w:val="CommentText"/>
+    <w:next w:val="CommentText"/>
+    <w:link w:val="CommentSubjectChar"/>
     <w:uiPriority w:val="99"/>
     <w:semiHidden/>
     <w:unhideWhenUsed/>
@@ -28098,10 +27769,10 @@
       <w:bCs/>
     </w:rPr>
   </w:style>
-  <w:style w:type="character" w:customStyle="1" w:styleId="KommentarthemaZchn">
-    <w:name w:val="Kommentarthema Zchn"/>
-    <w:basedOn w:val="KommentartextZchn"/>
-    <w:link w:val="Kommentarthema"/>
+  <w:style w:type="character" w:customStyle="1" w:styleId="CommentSubjectChar">
+    <w:name w:val="Comment Subject Char"/>
+    <w:basedOn w:val="CommentTextChar"/>
+    <w:link w:val="CommentSubject"/>
     <w:uiPriority w:val="99"/>
     <w:semiHidden/>
     <w:rsid w:val="003013C7"/>
@@ -28112,11 +27783,11 @@
       <w:szCs w:val="20"/>
     </w:rPr>
   </w:style>
-  <w:style w:type="paragraph" w:styleId="Untertitel">
+  <w:style w:type="paragraph" w:styleId="Subtitle">
     <w:name w:val="Subtitle"/>
-    <w:basedOn w:val="Standard"/>
-    <w:next w:val="Standard"/>
-    <w:link w:val="UntertitelZchn"/>
+    <w:basedOn w:val="Normal"/>
+    <w:next w:val="Normal"/>
+    <w:link w:val="SubtitleChar"/>
     <w:uiPriority w:val="11"/>
     <w:qFormat/>
     <w:rsid w:val="00F5103E"/>
@@ -28133,10 +27804,10 @@
       <w:szCs w:val="22"/>
     </w:rPr>
   </w:style>
-  <w:style w:type="character" w:customStyle="1" w:styleId="UntertitelZchn">
-    <w:name w:val="Untertitel Zchn"/>
-    <w:basedOn w:val="Absatz-Standardschriftart"/>
-    <w:link w:val="Untertitel"/>
+  <w:style w:type="character" w:customStyle="1" w:styleId="SubtitleChar">
+    <w:name w:val="Subtitle Char"/>
+    <w:basedOn w:val="DefaultParagraphFont"/>
+    <w:link w:val="Subtitle"/>
     <w:uiPriority w:val="11"/>
     <w:rsid w:val="00F5103E"/>
     <w:rPr>
@@ -28147,10 +27818,10 @@
       <w:szCs w:val="22"/>
     </w:rPr>
   </w:style>
-  <w:style w:type="paragraph" w:styleId="Sprechblasentext">
+  <w:style w:type="paragraph" w:styleId="BalloonText">
     <w:name w:val="Balloon Text"/>
-    <w:basedOn w:val="Standard"/>
-    <w:link w:val="SprechblasentextZchn"/>
+    <w:basedOn w:val="Normal"/>
+    <w:link w:val="BalloonTextChar"/>
     <w:uiPriority w:val="99"/>
     <w:semiHidden/>
     <w:unhideWhenUsed/>
@@ -28161,10 +27832,10 @@
       <w:szCs w:val="18"/>
     </w:rPr>
   </w:style>
-  <w:style w:type="character" w:customStyle="1" w:styleId="SprechblasentextZchn">
-    <w:name w:val="Sprechblasentext Zchn"/>
-    <w:basedOn w:val="Absatz-Standardschriftart"/>
-    <w:link w:val="Sprechblasentext"/>
+  <w:style w:type="character" w:customStyle="1" w:styleId="BalloonTextChar">
+    <w:name w:val="Balloon Text Char"/>
+    <w:basedOn w:val="DefaultParagraphFont"/>
+    <w:link w:val="BalloonText"/>
     <w:uiPriority w:val="99"/>
     <w:semiHidden/>
     <w:rsid w:val="004F2BA6"/>
@@ -28174,9 +27845,9 @@
       <w:szCs w:val="18"/>
     </w:rPr>
   </w:style>
-  <w:style w:type="character" w:styleId="NichtaufgelsteErwhnung">
+  <w:style w:type="character" w:styleId="UnresolvedMention">
     <w:name w:val="Unresolved Mention"/>
-    <w:basedOn w:val="Absatz-Standardschriftart"/>
+    <w:basedOn w:val="DefaultParagraphFont"/>
     <w:uiPriority w:val="99"/>
     <w:semiHidden/>
     <w:unhideWhenUsed/>
@@ -28188,18 +27859,18 @@
   </w:style>
   <w:style w:type="character" w:customStyle="1" w:styleId="apple-converted-space">
     <w:name w:val="apple-converted-space"/>
-    <w:basedOn w:val="Absatz-Standardschriftart"/>
+    <w:basedOn w:val="DefaultParagraphFont"/>
     <w:rsid w:val="00835099"/>
   </w:style>
-  <w:style w:type="character" w:styleId="Seitenzahl">
+  <w:style w:type="character" w:styleId="PageNumber">
     <w:name w:val="page number"/>
-    <w:basedOn w:val="Absatz-Standardschriftart"/>
+    <w:basedOn w:val="DefaultParagraphFont"/>
     <w:uiPriority w:val="99"/>
     <w:semiHidden/>
     <w:unhideWhenUsed/>
     <w:rsid w:val="001C26EA"/>
   </w:style>
-  <w:style w:type="paragraph" w:styleId="berarbeitung">
+  <w:style w:type="paragraph" w:styleId="Revision">
     <w:name w:val="Revision"/>
     <w:hidden/>
     <w:uiPriority w:val="99"/>
@@ -28209,9 +27880,9 @@
       <w:rFonts w:eastAsiaTheme="minorEastAsia"/>
     </w:rPr>
   </w:style>
-  <w:style w:type="character" w:styleId="Zeilennummer">
+  <w:style w:type="character" w:styleId="LineNumber">
     <w:name w:val="line number"/>
-    <w:basedOn w:val="Absatz-Standardschriftart"/>
+    <w:basedOn w:val="DefaultParagraphFont"/>
     <w:uiPriority w:val="99"/>
     <w:semiHidden/>
     <w:unhideWhenUsed/>

</xml_diff>

<commit_message>
change meid and plot hist
</commit_message>
<xml_diff>
--- a/AppDescription/App_Descript.docx
+++ b/AppDescription/App_Descript.docx
@@ -76,7 +76,101 @@
           <w:szCs w:val="22"/>
           <w:lang w:val="en-US"/>
         </w:rPr>
-        <w:t xml:space="preserve">methods. The app provides flexible and low-threshold access to AI methods via user interfaces. </w:t>
+        <w:t>methods.</w:t>
+      </w:r>
+      <w:r>
+        <w:rPr>
+          <w:rFonts w:ascii="Arial" w:hAnsi="Arial" w:cs="Arial"/>
+          <w:color w:val="000000" w:themeColor="text1"/>
+          <w:sz w:val="22"/>
+          <w:szCs w:val="22"/>
+          <w:lang w:val="en-US"/>
+        </w:rPr>
+        <w:t xml:space="preserve"> </w:t>
+      </w:r>
+      <w:r>
+        <w:rPr>
+          <w:rFonts w:ascii="Arial" w:hAnsi="Arial" w:cs="Arial"/>
+          <w:color w:val="000000" w:themeColor="text1"/>
+          <w:sz w:val="22"/>
+          <w:szCs w:val="22"/>
+          <w:lang w:val="en-US"/>
+        </w:rPr>
+        <w:t xml:space="preserve">To determine the performance of SL methods, it is common to use simulated experiments where the ground truth labels for all data points are already known. Initially, only a small fraction is provided to the SL algorithm (although more training data would be available). This is extended with one new data point from the remainder of the available data at each iteration. It is investigated which approach requires the least amount of data to achieve the goal. Approaches that require less data simply lead to faster success in laboratory practice. </w:t>
+      </w:r>
+      <w:r>
+        <w:rPr>
+          <w:rFonts w:ascii="Arial" w:hAnsi="Arial" w:cs="Arial"/>
+          <w:color w:val="000000" w:themeColor="text1"/>
+          <w:sz w:val="22"/>
+          <w:szCs w:val="22"/>
+          <w:lang w:val="en-US"/>
+        </w:rPr>
+        <w:t xml:space="preserve">Thus, the goal is not to </w:t>
+      </w:r>
+      <w:proofErr w:type="gramStart"/>
+      <w:r>
+        <w:rPr>
+          <w:rFonts w:ascii="Arial" w:hAnsi="Arial" w:cs="Arial"/>
+          <w:color w:val="000000" w:themeColor="text1"/>
+          <w:sz w:val="22"/>
+          <w:szCs w:val="22"/>
+          <w:lang w:val="en-US"/>
+        </w:rPr>
+        <w:t>actually discover</w:t>
+      </w:r>
+      <w:proofErr w:type="gramEnd"/>
+      <w:r>
+        <w:rPr>
+          <w:rFonts w:ascii="Arial" w:hAnsi="Arial" w:cs="Arial"/>
+          <w:color w:val="000000" w:themeColor="text1"/>
+          <w:sz w:val="22"/>
+          <w:szCs w:val="22"/>
+          <w:lang w:val="en-US"/>
+        </w:rPr>
+        <w:t xml:space="preserve"> new materials using all available data, but to validate material discovery methods for scenarios where fewer labels are known (e.g., for new materials).</w:t>
+      </w:r>
+    </w:p>
+    <w:p>
+      <w:pPr>
+        <w:spacing w:line="360" w:lineRule="auto"/>
+        <w:rPr>
+          <w:rFonts w:ascii="Arial" w:hAnsi="Arial" w:cs="Arial"/>
+          <w:color w:val="000000" w:themeColor="text1"/>
+          <w:sz w:val="22"/>
+          <w:szCs w:val="22"/>
+          <w:lang w:val="en-US"/>
+        </w:rPr>
+      </w:pPr>
+      <w:r>
+        <w:rPr>
+          <w:rFonts w:ascii="Arial" w:hAnsi="Arial" w:cs="Arial"/>
+          <w:color w:val="000000" w:themeColor="text1"/>
+          <w:sz w:val="22"/>
+          <w:szCs w:val="22"/>
+          <w:lang w:val="en-US"/>
+        </w:rPr>
+        <w:t xml:space="preserve">The app provides flexible and low-threshold access to </w:t>
+      </w:r>
+      <w:r>
+        <w:rPr>
+          <w:rFonts w:ascii="Arial" w:hAnsi="Arial" w:cs="Arial"/>
+          <w:color w:val="000000" w:themeColor="text1"/>
+          <w:sz w:val="22"/>
+          <w:szCs w:val="22"/>
+          <w:lang w:val="en-US"/>
+        </w:rPr>
+        <w:t>SL</w:t>
+      </w:r>
+      <w:r>
+        <w:rPr>
+          <w:rFonts w:ascii="Arial" w:hAnsi="Arial" w:cs="Arial"/>
+          <w:color w:val="000000" w:themeColor="text1"/>
+          <w:sz w:val="22"/>
+          <w:szCs w:val="22"/>
+          <w:lang w:val="en-US"/>
+        </w:rPr>
+        <w:t xml:space="preserve"> methods via user interfaces. </w:t>
       </w:r>
     </w:p>
     <w:p>
@@ -212,18 +306,16 @@
         </w:rPr>
         <w:t>In the upload window of the app, the material data in CSV format can be imported via a dialog. An example file is provided in this repository. An option to set the CSV separator, the decimal separator and to delete non-numeric data is available. Additionally, lines at the beginning of the file can be skipped (</w:t>
       </w:r>
-      <w:proofErr w:type="gramStart"/>
-      <w:r>
-        <w:rPr>
-          <w:rFonts w:ascii="Arial" w:hAnsi="Arial" w:cs="Arial"/>
-          <w:color w:val="000000" w:themeColor="text1"/>
-          <w:sz w:val="22"/>
-          <w:szCs w:val="22"/>
-          <w:lang w:val="en-US"/>
-        </w:rPr>
-        <w:t>e.g.</w:t>
-      </w:r>
-      <w:proofErr w:type="gramEnd"/>
+      <w:r>
+        <w:rPr>
+          <w:rFonts w:ascii="Arial" w:hAnsi="Arial" w:cs="Arial"/>
+          <w:color w:val="000000" w:themeColor="text1"/>
+          <w:sz w:val="22"/>
+          <w:szCs w:val="22"/>
+          <w:lang w:val="en-US"/>
+        </w:rPr>
+        <w:t>e.g.,</w:t>
+      </w:r>
       <w:r>
         <w:rPr>
           <w:rFonts w:ascii="Arial" w:hAnsi="Arial" w:cs="Arial"/>
@@ -234,18 +326,16 @@
         </w:rPr>
         <w:t xml:space="preserve"> header information, etc.). At the end of this process, the data is displayed to the user to allow a plausibility check. Here it can be checked quickly and easily whether decimal places are specified </w:t>
       </w:r>
-      <w:proofErr w:type="gramStart"/>
-      <w:r>
-        <w:rPr>
-          <w:rFonts w:ascii="Arial" w:hAnsi="Arial" w:cs="Arial"/>
-          <w:color w:val="000000" w:themeColor="text1"/>
-          <w:sz w:val="22"/>
-          <w:szCs w:val="22"/>
-          <w:lang w:val="en-US"/>
-        </w:rPr>
-        <w:t>correctly</w:t>
-      </w:r>
-      <w:proofErr w:type="gramEnd"/>
+      <w:r>
+        <w:rPr>
+          <w:rFonts w:ascii="Arial" w:hAnsi="Arial" w:cs="Arial"/>
+          <w:color w:val="000000" w:themeColor="text1"/>
+          <w:sz w:val="22"/>
+          <w:szCs w:val="22"/>
+          <w:lang w:val="en-US"/>
+        </w:rPr>
+        <w:t>correctly,</w:t>
+      </w:r>
       <w:r>
         <w:rPr>
           <w:rFonts w:ascii="Arial" w:hAnsi="Arial" w:cs="Arial"/>
@@ -277,6 +367,7 @@
           <w:szCs w:val="22"/>
           <w:lang w:val="en-US"/>
         </w:rPr>
+        <w:lastRenderedPageBreak/>
         <w:drawing>
           <wp:inline distT="0" distB="0" distL="0" distR="0" wp14:anchorId="78722CCB" wp14:editId="70364798">
             <wp:extent cx="5760720" cy="3203575"/>
@@ -367,7 +458,6 @@
           <w:szCs w:val="22"/>
           <w:lang w:val="en-US"/>
         </w:rPr>
-        <w:lastRenderedPageBreak/>
         <w:t>This window gives a detailed overview of the uploaded data. Besides the data preview, there is a detailed list of all variables (Info button) and some basic statistical characteristics of the variables (Stats button).</w:t>
       </w:r>
     </w:p>
@@ -491,7 +581,18 @@
           <w:szCs w:val="22"/>
           <w:lang w:val="en-US"/>
         </w:rPr>
-        <w:t xml:space="preserve">Here, specific dependencies between selected variables can be displayed as a scatter plot, the interrelationships and distributions of the variables can be mapped as a scatter matrix, and correlations can be visualized as a correlation heatmap. These tools allow a quick visual overview, </w:t>
+        <w:t xml:space="preserve">Here, specific dependencies between selected variables can be displayed as a scatter plot, the interrelationships and distributions of the variables can be mapped as a scatter matrix, </w:t>
+      </w:r>
+      <w:r>
+        <w:rPr>
+          <w:rFonts w:ascii="Arial" w:hAnsi="Arial" w:cs="Arial"/>
+          <w:color w:val="000000" w:themeColor="text1"/>
+          <w:sz w:val="22"/>
+          <w:szCs w:val="22"/>
+          <w:lang w:val="en-US"/>
+        </w:rPr>
+        <w:lastRenderedPageBreak/>
+        <w:t xml:space="preserve">and correlations can be visualized as a correlation heatmap. These tools allow a quick visual overview, </w:t>
       </w:r>
       <w:proofErr w:type="gramStart"/>
       <w:r>
@@ -548,7 +649,6 @@
           <w:szCs w:val="22"/>
           <w:lang w:val="en-US"/>
         </w:rPr>
-        <w:lastRenderedPageBreak/>
         <w:drawing>
           <wp:inline distT="0" distB="0" distL="0" distR="0" wp14:anchorId="6C9F2A79" wp14:editId="29FA1640">
             <wp:extent cx="5760720" cy="3840480"/>
@@ -890,246 +990,100 @@
           <w:rFonts w:ascii="Times New Roman" w:eastAsia="Times New Roman" w:hAnsi="Times New Roman" w:cs="Times New Roman"/>
           <w:lang w:val="en-US" w:eastAsia="de-DE"/>
         </w:rPr>
-        <w:t xml:space="preserve">s. The number of randomized </w:t>
+        <w:t xml:space="preserve">s. </w:t>
       </w:r>
       <w:r>
         <w:rPr>
           <w:rFonts w:ascii="Times New Roman" w:eastAsia="Times New Roman" w:hAnsi="Times New Roman" w:cs="Times New Roman"/>
           <w:lang w:val="en-US" w:eastAsia="de-DE"/>
         </w:rPr>
-        <w:t>SL runs can be set with the “</w:t>
+        <w:lastRenderedPageBreak/>
+        <w:t xml:space="preserve">The number of randomized </w:t>
       </w:r>
       <w:r>
         <w:rPr>
           <w:rFonts w:ascii="Times New Roman" w:eastAsia="Times New Roman" w:hAnsi="Times New Roman" w:cs="Times New Roman"/>
           <w:lang w:val="en-US" w:eastAsia="de-DE"/>
         </w:rPr>
-        <w:t># of SL runs</w:t>
+        <w:t>SL runs can be set with the “</w:t>
       </w:r>
       <w:r>
         <w:rPr>
           <w:rFonts w:ascii="Times New Roman" w:eastAsia="Times New Roman" w:hAnsi="Times New Roman" w:cs="Times New Roman"/>
           <w:lang w:val="en-US" w:eastAsia="de-DE"/>
         </w:rPr>
-        <w:t>”</w:t>
+        <w:t># of SL runs</w:t>
       </w:r>
       <w:r>
         <w:rPr>
           <w:rFonts w:ascii="Times New Roman" w:eastAsia="Times New Roman" w:hAnsi="Times New Roman" w:cs="Times New Roman"/>
           <w:lang w:val="en-US" w:eastAsia="de-DE"/>
         </w:rPr>
-        <w:t xml:space="preserve"> </w:t>
+        <w:t>”</w:t>
       </w:r>
       <w:r>
         <w:rPr>
           <w:rFonts w:ascii="Times New Roman" w:eastAsia="Times New Roman" w:hAnsi="Times New Roman" w:cs="Times New Roman"/>
           <w:lang w:val="en-US" w:eastAsia="de-DE"/>
         </w:rPr>
-        <w:t xml:space="preserve">slider (standard value=30). The “Run” button executes a simulated experiments where the selected SL algorithms solve the optimization problem that has been specified </w:t>
+        <w:t xml:space="preserve"> </w:t>
       </w:r>
       <w:r>
         <w:rPr>
           <w:rFonts w:ascii="Times New Roman" w:eastAsia="Times New Roman" w:hAnsi="Times New Roman" w:cs="Times New Roman"/>
           <w:lang w:val="en-US" w:eastAsia="de-DE"/>
         </w:rPr>
-        <w:t xml:space="preserve">in the </w:t>
+        <w:t xml:space="preserve">slider (standard value=30). The “Run” button executes a simulated experiments where the selected SL algorithms solve the optimization problem that has been specified </w:t>
       </w:r>
       <w:r>
         <w:rPr>
           <w:rFonts w:ascii="Times New Roman" w:eastAsia="Times New Roman" w:hAnsi="Times New Roman" w:cs="Times New Roman"/>
           <w:lang w:val="en-US" w:eastAsia="de-DE"/>
         </w:rPr>
-        <w:t>“</w:t>
+        <w:t xml:space="preserve">in the </w:t>
       </w:r>
       <w:r>
         <w:rPr>
           <w:rFonts w:ascii="Times New Roman" w:eastAsia="Times New Roman" w:hAnsi="Times New Roman" w:cs="Times New Roman"/>
           <w:lang w:val="en-US" w:eastAsia="de-DE"/>
         </w:rPr>
-        <w:t>Settings</w:t>
+        <w:t>“</w:t>
       </w:r>
       <w:r>
         <w:rPr>
           <w:rFonts w:ascii="Times New Roman" w:eastAsia="Times New Roman" w:hAnsi="Times New Roman" w:cs="Times New Roman"/>
           <w:lang w:val="en-US" w:eastAsia="de-DE"/>
         </w:rPr>
-        <w:t>”</w:t>
+        <w:t>Settings</w:t>
       </w:r>
       <w:r>
         <w:rPr>
           <w:rFonts w:ascii="Times New Roman" w:eastAsia="Times New Roman" w:hAnsi="Times New Roman" w:cs="Times New Roman"/>
           <w:lang w:val="en-US" w:eastAsia="de-DE"/>
         </w:rPr>
-        <w:t xml:space="preserve"> tab for the set number of </w:t>
+        <w:t>”</w:t>
       </w:r>
       <w:r>
         <w:rPr>
           <w:rFonts w:ascii="Times New Roman" w:eastAsia="Times New Roman" w:hAnsi="Times New Roman" w:cs="Times New Roman"/>
           <w:lang w:val="en-US" w:eastAsia="de-DE"/>
         </w:rPr>
-        <w:t>SL runs</w:t>
+        <w:t xml:space="preserve"> tab for the set number of </w:t>
       </w:r>
       <w:r>
         <w:rPr>
           <w:rFonts w:ascii="Times New Roman" w:eastAsia="Times New Roman" w:hAnsi="Times New Roman" w:cs="Times New Roman"/>
           <w:lang w:val="en-US" w:eastAsia="de-DE"/>
         </w:rPr>
-        <w:t xml:space="preserve">. </w:t>
-      </w:r>
-    </w:p>
-    <w:p>
-      <w:pPr>
+        <w:t>SL runs</w:t>
+      </w:r>
+      <w:r>
         <w:rPr>
           <w:rFonts w:ascii="Times New Roman" w:eastAsia="Times New Roman" w:hAnsi="Times New Roman" w:cs="Times New Roman"/>
           <w:lang w:val="en-US" w:eastAsia="de-DE"/>
         </w:rPr>
-      </w:pPr>
-    </w:p>
-    <w:p>
-      <w:pPr>
-        <w:rPr>
-          <w:rFonts w:ascii="Times New Roman" w:eastAsia="Times New Roman" w:hAnsi="Times New Roman" w:cs="Times New Roman"/>
-          <w:lang w:val="en-US" w:eastAsia="de-DE"/>
-        </w:rPr>
-      </w:pPr>
-      <w:r>
-        <w:rPr>
-          <w:rFonts w:ascii="Times New Roman" w:eastAsia="Times New Roman" w:hAnsi="Times New Roman" w:cs="Times New Roman"/>
-          <w:lang w:val="en-US" w:eastAsia="de-DE"/>
-        </w:rPr>
-        <w:t>Result Plots</w:t>
-      </w:r>
-    </w:p>
-    <w:p>
-      <w:pPr>
-        <w:rPr>
-          <w:rFonts w:ascii="Times New Roman" w:eastAsia="Times New Roman" w:hAnsi="Times New Roman" w:cs="Times New Roman"/>
-          <w:lang w:val="en-US" w:eastAsia="de-DE"/>
-        </w:rPr>
-      </w:pPr>
-      <w:r>
-        <w:rPr>
-          <w:rFonts w:ascii="Times New Roman" w:eastAsia="Times New Roman" w:hAnsi="Times New Roman" w:cs="Times New Roman"/>
-          <w:lang w:val="en-US" w:eastAsia="de-DE"/>
-        </w:rPr>
-        <w:lastRenderedPageBreak/>
-        <w:t xml:space="preserve">After each </w:t>
-      </w:r>
-      <w:r>
-        <w:rPr>
-          <w:rFonts w:ascii="Times New Roman" w:eastAsia="Times New Roman" w:hAnsi="Times New Roman" w:cs="Times New Roman"/>
-          <w:lang w:val="en-US" w:eastAsia="de-DE"/>
-        </w:rPr>
-        <w:t xml:space="preserve">of these </w:t>
-      </w:r>
-      <w:r>
-        <w:rPr>
-          <w:rFonts w:ascii="Times New Roman" w:eastAsia="Times New Roman" w:hAnsi="Times New Roman" w:cs="Times New Roman"/>
-          <w:lang w:val="en-US" w:eastAsia="de-DE"/>
-        </w:rPr>
-        <w:t>runs</w:t>
-      </w:r>
-      <w:r>
-        <w:rPr>
-          <w:rFonts w:ascii="Times New Roman" w:eastAsia="Times New Roman" w:hAnsi="Times New Roman" w:cs="Times New Roman"/>
-          <w:lang w:val="en-US" w:eastAsia="de-DE"/>
-        </w:rPr>
-        <w:t xml:space="preserve"> </w:t>
-      </w:r>
-      <w:r>
-        <w:rPr>
-          <w:rFonts w:ascii="Times New Roman" w:eastAsia="Times New Roman" w:hAnsi="Times New Roman" w:cs="Times New Roman"/>
-          <w:lang w:val="en-US" w:eastAsia="de-DE"/>
-        </w:rPr>
-        <w:t xml:space="preserve">the </w:t>
-      </w:r>
-      <w:r>
-        <w:rPr>
-          <w:rFonts w:ascii="Times New Roman" w:eastAsia="Times New Roman" w:hAnsi="Times New Roman" w:cs="Times New Roman"/>
-          <w:lang w:val="en-US" w:eastAsia="de-DE"/>
-        </w:rPr>
-        <w:t xml:space="preserve">minimal </w:t>
-      </w:r>
-      <w:r>
-        <w:rPr>
-          <w:rFonts w:ascii="Times New Roman" w:eastAsia="Times New Roman" w:hAnsi="Times New Roman" w:cs="Times New Roman"/>
-          <w:lang w:val="en-US" w:eastAsia="de-DE"/>
-        </w:rPr>
-        <w:t xml:space="preserve">distances from the already sampled data to the </w:t>
-      </w:r>
-      <w:r>
-        <w:rPr>
-          <w:rFonts w:ascii="Times New Roman" w:eastAsia="Times New Roman" w:hAnsi="Times New Roman" w:cs="Times New Roman"/>
-          <w:lang w:val="en-US" w:eastAsia="de-DE"/>
-        </w:rPr>
-        <w:t xml:space="preserve">targets is </w:t>
-      </w:r>
-      <w:r>
-        <w:rPr>
-          <w:rFonts w:ascii="Times New Roman" w:eastAsia="Times New Roman" w:hAnsi="Times New Roman" w:cs="Times New Roman"/>
-          <w:lang w:val="en-US" w:eastAsia="de-DE"/>
-        </w:rPr>
-        <w:t>plotted</w:t>
-      </w:r>
-      <w:r>
-        <w:rPr>
-          <w:rFonts w:ascii="Times New Roman" w:eastAsia="Times New Roman" w:hAnsi="Times New Roman" w:cs="Times New Roman"/>
-          <w:lang w:val="en-US" w:eastAsia="de-DE"/>
-        </w:rPr>
-        <w:t xml:space="preserve"> over the number of SL iterations. </w:t>
-      </w:r>
-      <w:r>
-        <w:rPr>
-          <w:rFonts w:ascii="Times New Roman" w:eastAsia="Times New Roman" w:hAnsi="Times New Roman" w:cs="Times New Roman"/>
-          <w:lang w:val="en-US" w:eastAsia="de-DE"/>
-        </w:rPr>
-        <w:t xml:space="preserve">This shows how quickly a selected algorithm </w:t>
-      </w:r>
-      <w:proofErr w:type="gramStart"/>
-      <w:r>
-        <w:rPr>
-          <w:rFonts w:ascii="Times New Roman" w:eastAsia="Times New Roman" w:hAnsi="Times New Roman" w:cs="Times New Roman"/>
-          <w:lang w:val="en-US" w:eastAsia="de-DE"/>
-        </w:rPr>
-        <w:t xml:space="preserve">is </w:t>
-      </w:r>
-      <w:r>
-        <w:rPr>
-          <w:rFonts w:ascii="Times New Roman" w:eastAsia="Times New Roman" w:hAnsi="Times New Roman" w:cs="Times New Roman"/>
-          <w:lang w:val="en-US" w:eastAsia="de-DE"/>
-        </w:rPr>
-        <w:t>able to</w:t>
-      </w:r>
-      <w:proofErr w:type="gramEnd"/>
-      <w:r>
-        <w:rPr>
-          <w:rFonts w:ascii="Times New Roman" w:eastAsia="Times New Roman" w:hAnsi="Times New Roman" w:cs="Times New Roman"/>
-          <w:lang w:val="en-US" w:eastAsia="de-DE"/>
-        </w:rPr>
-        <w:t xml:space="preserve"> find its path to the target. If it stays far from the solution </w:t>
-      </w:r>
-      <w:r>
-        <w:rPr>
-          <w:rFonts w:ascii="Times New Roman" w:eastAsia="Times New Roman" w:hAnsi="Times New Roman" w:cs="Times New Roman"/>
-          <w:lang w:val="en-US" w:eastAsia="de-DE"/>
-        </w:rPr>
-        <w:t xml:space="preserve">for many iterations a more explorative approach may help to improve the performance. If it converges quickly </w:t>
-      </w:r>
-      <w:r>
-        <w:rPr>
-          <w:rFonts w:ascii="Times New Roman" w:eastAsia="Times New Roman" w:hAnsi="Times New Roman" w:cs="Times New Roman"/>
-          <w:lang w:val="en-US" w:eastAsia="de-DE"/>
-        </w:rPr>
-        <w:t xml:space="preserve">a more exploiting algorithm may even enhance the performance. </w:t>
-      </w:r>
-    </w:p>
-    <w:p>
-      <w:pPr>
-        <w:rPr>
-          <w:rFonts w:ascii="Times New Roman" w:eastAsia="Times New Roman" w:hAnsi="Times New Roman" w:cs="Times New Roman"/>
-          <w:lang w:val="en-US" w:eastAsia="de-DE"/>
-        </w:rPr>
-      </w:pPr>
+        <w:t xml:space="preserve">. </w:t>
+      </w:r>
     </w:p>
     <w:p>
       <w:pPr>
@@ -1143,13 +1097,174 @@
       <w:pPr>
         <w:spacing w:line="360" w:lineRule="auto"/>
         <w:rPr>
-          <w:rFonts w:ascii="Arial" w:hAnsi="Arial" w:cs="Arial"/>
-          <w:color w:val="000000" w:themeColor="text1"/>
-          <w:sz w:val="22"/>
-          <w:szCs w:val="22"/>
-          <w:lang w:val="en-US"/>
+          <w:rFonts w:ascii="Times New Roman" w:eastAsia="Times New Roman" w:hAnsi="Times New Roman" w:cs="Times New Roman"/>
+          <w:lang w:val="en-US" w:eastAsia="de-DE"/>
         </w:rPr>
       </w:pPr>
+      <w:r>
+        <w:rPr>
+          <w:rFonts w:ascii="Times New Roman" w:eastAsia="Times New Roman" w:hAnsi="Times New Roman" w:cs="Times New Roman"/>
+          <w:lang w:val="en-US" w:eastAsia="de-DE"/>
+        </w:rPr>
+        <w:t>Result diagrams</w:t>
+      </w:r>
+    </w:p>
+    <w:p>
+      <w:pPr>
+        <w:spacing w:line="360" w:lineRule="auto"/>
+        <w:rPr>
+          <w:rFonts w:ascii="Times New Roman" w:eastAsia="Times New Roman" w:hAnsi="Times New Roman" w:cs="Times New Roman"/>
+          <w:lang w:val="en-US" w:eastAsia="de-DE"/>
+        </w:rPr>
+      </w:pPr>
+    </w:p>
+    <w:p>
+      <w:pPr>
+        <w:spacing w:line="360" w:lineRule="auto"/>
+        <w:rPr>
+          <w:rFonts w:ascii="Times New Roman" w:eastAsia="Times New Roman" w:hAnsi="Times New Roman" w:cs="Times New Roman"/>
+          <w:lang w:val="en-US" w:eastAsia="de-DE"/>
+        </w:rPr>
+      </w:pPr>
+      <w:r>
+        <w:rPr>
+          <w:rFonts w:ascii="Times New Roman" w:eastAsia="Times New Roman" w:hAnsi="Times New Roman" w:cs="Times New Roman"/>
+          <w:lang w:val="en-US" w:eastAsia="de-DE"/>
+        </w:rPr>
+        <w:t xml:space="preserve">The first diagram shows how fast a selected SL algorithm can find its way to the target. This is shown for each SL run as a </w:t>
+      </w:r>
+      <w:proofErr w:type="spellStart"/>
+      <w:r>
+        <w:rPr>
+          <w:rFonts w:ascii="Times New Roman" w:eastAsia="Times New Roman" w:hAnsi="Times New Roman" w:cs="Times New Roman"/>
+          <w:lang w:val="en-US" w:eastAsia="de-DE"/>
+        </w:rPr>
+        <w:t>linineplot</w:t>
+      </w:r>
+      <w:proofErr w:type="spellEnd"/>
+      <w:r>
+        <w:rPr>
+          <w:rFonts w:ascii="Times New Roman" w:eastAsia="Times New Roman" w:hAnsi="Times New Roman" w:cs="Times New Roman"/>
+          <w:lang w:val="en-US" w:eastAsia="de-DE"/>
+        </w:rPr>
+        <w:t xml:space="preserve"> in terms of the minimum distances in the design space from the already discovered materials to the targets per SL iterations.  If the discovered materials remain far from the target solution for many iterations, a more explorative approach may help to improve performance. If it converges quickly, a more exploiting algorithm may improve performance even further. </w:t>
+      </w:r>
+    </w:p>
+    <w:p>
+      <w:pPr>
+        <w:spacing w:line="360" w:lineRule="auto"/>
+        <w:rPr>
+          <w:rFonts w:ascii="Times New Roman" w:eastAsia="Times New Roman" w:hAnsi="Times New Roman" w:cs="Times New Roman"/>
+          <w:lang w:val="en-US" w:eastAsia="de-DE"/>
+        </w:rPr>
+      </w:pPr>
+      <w:r>
+        <w:rPr>
+          <w:rFonts w:ascii="Times New Roman" w:eastAsia="Times New Roman" w:hAnsi="Times New Roman" w:cs="Times New Roman"/>
+          <w:lang w:val="en-US" w:eastAsia="de-DE"/>
+        </w:rPr>
+        <w:t>The histogram below compares the performance in terms of experiments required of the SL algorithm VS a random process. SL is typically compared to a random process (RP) (i.e., without strategy or model) as a baseline benchmark. RPs consider each candidate as equally likely to succeed (uniform distribution). However, the success rate of RP has a nonlinear relationship with the required draws for the case of multiple targets, (The set of targets is controlled by the target threshold). A low target threshold means that RP becomes a much more difficult benchmark.</w:t>
+      </w:r>
+    </w:p>
+    <w:p>
+      <w:pPr>
+        <w:spacing w:line="360" w:lineRule="auto"/>
+        <w:rPr>
+          <w:rFonts w:ascii="Times New Roman" w:eastAsia="Times New Roman" w:hAnsi="Times New Roman" w:cs="Times New Roman"/>
+          <w:lang w:val="en-US" w:eastAsia="de-DE"/>
+        </w:rPr>
+      </w:pPr>
+    </w:p>
+    <w:p>
+      <w:pPr>
+        <w:spacing w:line="360" w:lineRule="auto"/>
+        <w:rPr>
+          <w:rFonts w:ascii="Times New Roman" w:eastAsia="Times New Roman" w:hAnsi="Times New Roman" w:cs="Times New Roman"/>
+          <w:lang w:val="en-US" w:eastAsia="de-DE"/>
+        </w:rPr>
+      </w:pPr>
+      <w:r>
+        <w:rPr>
+          <w:rFonts w:ascii="Times New Roman" w:eastAsia="Times New Roman" w:hAnsi="Times New Roman" w:cs="Times New Roman"/>
+          <w:lang w:val="en-US" w:eastAsia="de-DE"/>
+        </w:rPr>
+        <w:t>Conclusion</w:t>
+      </w:r>
+    </w:p>
+    <w:p>
+      <w:pPr>
+        <w:spacing w:line="360" w:lineRule="auto"/>
+        <w:rPr>
+          <w:rFonts w:ascii="Times New Roman" w:eastAsia="Times New Roman" w:hAnsi="Times New Roman" w:cs="Times New Roman"/>
+          <w:lang w:val="en-US" w:eastAsia="de-DE"/>
+        </w:rPr>
+      </w:pPr>
+      <w:r>
+        <w:rPr>
+          <w:rFonts w:ascii="Times New Roman" w:eastAsia="Times New Roman" w:hAnsi="Times New Roman" w:cs="Times New Roman"/>
+          <w:lang w:val="en-US" w:eastAsia="de-DE"/>
+        </w:rPr>
+        <w:t xml:space="preserve">Serial data collection of </w:t>
+      </w:r>
+      <w:proofErr w:type="gramStart"/>
+      <w:r>
+        <w:rPr>
+          <w:rFonts w:ascii="Times New Roman" w:eastAsia="Times New Roman" w:hAnsi="Times New Roman" w:cs="Times New Roman"/>
+          <w:lang w:val="en-US" w:eastAsia="de-DE"/>
+        </w:rPr>
+        <w:t>SL</w:t>
+      </w:r>
+      <w:proofErr w:type="gramEnd"/>
+      <w:r>
+        <w:rPr>
+          <w:rFonts w:ascii="Times New Roman" w:eastAsia="Times New Roman" w:hAnsi="Times New Roman" w:cs="Times New Roman"/>
+          <w:lang w:val="en-US" w:eastAsia="de-DE"/>
+        </w:rPr>
+        <w:t xml:space="preserve">, even if more successful than RP, can be detrimental in a real-world application, as waiting for experimental results could delay experimental progress. This is especially the case for materials whose synthesis is complex and whose material properties take time to develop or characterize (e.g., 28-day compressive strength of concrete). Collecting all samples at once or in batches may be more successful. </w:t>
+      </w:r>
+    </w:p>
+    <w:p>
+      <w:pPr>
+        <w:spacing w:line="360" w:lineRule="auto"/>
+        <w:rPr>
+          <w:rFonts w:ascii="Arial" w:hAnsi="Arial" w:cs="Arial"/>
+          <w:color w:val="000000" w:themeColor="text1"/>
+          <w:sz w:val="22"/>
+          <w:szCs w:val="22"/>
+          <w:lang w:val="en-US"/>
+        </w:rPr>
+      </w:pPr>
+      <w:r>
+        <w:rPr>
+          <w:rFonts w:ascii="Times New Roman" w:eastAsia="Times New Roman" w:hAnsi="Times New Roman" w:cs="Times New Roman"/>
+          <w:lang w:val="en-US" w:eastAsia="de-DE"/>
+        </w:rPr>
+        <w:t xml:space="preserve">SL therefore targets material innovations for which data are not available or large-scale data collection would be too expensive. However, what </w:t>
+      </w:r>
+      <w:proofErr w:type="gramStart"/>
+      <w:r>
+        <w:rPr>
+          <w:rFonts w:ascii="Times New Roman" w:eastAsia="Times New Roman" w:hAnsi="Times New Roman" w:cs="Times New Roman"/>
+          <w:lang w:val="en-US" w:eastAsia="de-DE"/>
+        </w:rPr>
+        <w:t>actually provides</w:t>
+      </w:r>
+      <w:proofErr w:type="gramEnd"/>
+      <w:r>
+        <w:rPr>
+          <w:rFonts w:ascii="Times New Roman" w:eastAsia="Times New Roman" w:hAnsi="Times New Roman" w:cs="Times New Roman"/>
+          <w:lang w:val="en-US" w:eastAsia="de-DE"/>
+        </w:rPr>
+        <w:t xml:space="preserve"> an advantage in the lab depends heavily on how the SL problem is designed. The purpose of this app is to provide a </w:t>
+      </w:r>
+      <w:r>
+        <w:rPr>
+          <w:rFonts w:ascii="Times New Roman" w:eastAsia="Times New Roman" w:hAnsi="Times New Roman" w:cs="Times New Roman"/>
+          <w:lang w:val="en-US" w:eastAsia="de-DE"/>
+        </w:rPr>
+        <w:lastRenderedPageBreak/>
+        <w:t>tool to explore exactly under what conditions SL can help accelerate research.</w:t>
+      </w:r>
       <w:r>
         <w:rPr>
           <w:rFonts w:ascii="Arial" w:hAnsi="Arial" w:cs="Arial"/>
@@ -1593,7 +1708,6 @@
           <w:noProof/>
           <w:color w:val="000000" w:themeColor="text1"/>
         </w:rPr>
-        <w:lastRenderedPageBreak/>
         <mc:AlternateContent>
           <mc:Choice Requires="wps">
             <w:drawing>
@@ -3898,6 +4012,7 @@
           <w:color w:val="000000" w:themeColor="text1"/>
           <w:lang w:val="en-US"/>
         </w:rPr>
+        <w:lastRenderedPageBreak/>
         <w:t>sampling</w:t>
       </w:r>
       <w:r>
@@ -5086,18 +5201,7 @@
           <w:szCs w:val="22"/>
           <w:lang w:val="en-US"/>
         </w:rPr>
-        <w:t xml:space="preserve"> adapts common utility functions </w:t>
-      </w:r>
-      <w:r>
-        <w:rPr>
-          <w:rFonts w:ascii="Arial" w:hAnsi="Arial" w:cs="Arial"/>
-          <w:color w:val="000000" w:themeColor="text1"/>
-          <w:sz w:val="22"/>
-          <w:szCs w:val="22"/>
-          <w:lang w:val="en-US"/>
-        </w:rPr>
-        <w:lastRenderedPageBreak/>
-        <w:t xml:space="preserve">for applications with </w:t>
+        <w:t xml:space="preserve"> adapts common utility functions for applications with </w:t>
       </w:r>
       <w:r>
         <w:rPr>
@@ -5637,6 +5741,7 @@
           <w:szCs w:val="22"/>
           <w:lang w:val="en-US"/>
         </w:rPr>
+        <w:lastRenderedPageBreak/>
         <w:t>Theoretic</w:t>
       </w:r>
       <w:r>
@@ -6365,18 +6470,7 @@
           <w:szCs w:val="22"/>
           <w:lang w:val="en-US"/>
         </w:rPr>
-        <w:t xml:space="preserve">available, cheap, known to have further desirable properties, or simply because they seem generally </w:t>
-      </w:r>
-      <w:r>
-        <w:rPr>
-          <w:rFonts w:ascii="Arial" w:hAnsi="Arial" w:cs="Arial"/>
-          <w:color w:val="000000" w:themeColor="text1"/>
-          <w:sz w:val="22"/>
-          <w:szCs w:val="22"/>
-          <w:lang w:val="en-US"/>
-        </w:rPr>
-        <w:lastRenderedPageBreak/>
-        <w:t>promising. Although the exact criteria are not specified, it is recognized that the performance of the SL for material discovery is related to the quality of the candidates</w:t>
+        <w:t>available, cheap, known to have further desirable properties, or simply because they seem generally promising. Although the exact criteria are not specified, it is recognized that the performance of the SL for material discovery is related to the quality of the candidates</w:t>
       </w:r>
       <w:sdt>
         <w:sdtPr>
@@ -7239,6 +7333,7 @@
           <w:noProof/>
           <w:color w:val="000000" w:themeColor="text1"/>
         </w:rPr>
+        <w:lastRenderedPageBreak/>
         <mc:AlternateContent>
           <mc:Choice Requires="wps">
             <w:drawing>
@@ -8513,7 +8608,167 @@
           <w:szCs w:val="22"/>
           <w:lang w:val="en-US"/>
         </w:rPr>
-        <w:t xml:space="preserve">. By </w:t>
+        <w:t>. By introducing one class per discrete label value (and interpolated intermediate values), pseudo</w:t>
+      </w:r>
+      <w:r>
+        <w:rPr>
+          <w:rFonts w:ascii="Arial" w:hAnsi="Arial" w:cs="Arial"/>
+          <w:color w:val="000000" w:themeColor="text1"/>
+          <w:sz w:val="22"/>
+          <w:szCs w:val="22"/>
+          <w:lang w:val="en-US"/>
+        </w:rPr>
+        <w:t>-</w:t>
+      </w:r>
+      <w:r>
+        <w:rPr>
+          <w:rFonts w:ascii="Arial" w:hAnsi="Arial" w:cs="Arial"/>
+          <w:color w:val="000000" w:themeColor="text1"/>
+          <w:sz w:val="22"/>
+          <w:szCs w:val="22"/>
+          <w:lang w:val="en-US"/>
+        </w:rPr>
+        <w:t xml:space="preserve">regression </w:t>
+      </w:r>
+      <w:r>
+        <w:rPr>
+          <w:rFonts w:ascii="Arial" w:hAnsi="Arial" w:cs="Arial"/>
+          <w:color w:val="000000" w:themeColor="text1"/>
+          <w:sz w:val="22"/>
+          <w:szCs w:val="22"/>
+          <w:lang w:val="en-US"/>
+        </w:rPr>
+        <w:t xml:space="preserve">is </w:t>
+      </w:r>
+      <w:r>
+        <w:rPr>
+          <w:rFonts w:ascii="Arial" w:hAnsi="Arial" w:cs="Arial"/>
+          <w:color w:val="000000" w:themeColor="text1"/>
+          <w:sz w:val="22"/>
+          <w:szCs w:val="22"/>
+          <w:lang w:val="en-US"/>
+        </w:rPr>
+        <w:t>performed, meaning that interpolated predictions are possible, but extrapolations outside the range of values of the label set are not. The core of tree-based algorithms is the sequential decision</w:t>
+      </w:r>
+      <w:r>
+        <w:rPr>
+          <w:rFonts w:ascii="Arial" w:hAnsi="Arial" w:cs="Arial"/>
+          <w:color w:val="000000" w:themeColor="text1"/>
+          <w:sz w:val="22"/>
+          <w:szCs w:val="22"/>
+          <w:lang w:val="en-US"/>
+        </w:rPr>
+        <w:t>-</w:t>
+      </w:r>
+      <w:r>
+        <w:rPr>
+          <w:rFonts w:ascii="Arial" w:hAnsi="Arial" w:cs="Arial"/>
+          <w:color w:val="000000" w:themeColor="text1"/>
+          <w:sz w:val="22"/>
+          <w:szCs w:val="22"/>
+          <w:lang w:val="en-US"/>
+        </w:rPr>
+        <w:t>making along</w:t>
+      </w:r>
+      <w:r>
+        <w:rPr>
+          <w:rFonts w:ascii="Arial" w:hAnsi="Arial" w:cs="Arial"/>
+          <w:color w:val="000000" w:themeColor="text1"/>
+          <w:sz w:val="22"/>
+          <w:szCs w:val="22"/>
+          <w:lang w:val="en-US"/>
+        </w:rPr>
+        <w:t>side</w:t>
+      </w:r>
+      <w:r>
+        <w:rPr>
+          <w:rFonts w:ascii="Arial" w:hAnsi="Arial" w:cs="Arial"/>
+          <w:color w:val="000000" w:themeColor="text1"/>
+          <w:sz w:val="22"/>
+          <w:szCs w:val="22"/>
+          <w:lang w:val="en-US"/>
+        </w:rPr>
+        <w:t xml:space="preserve"> the values of the respective input variables. In that sense, the data points are not considered as a "whole", but each coordinate is </w:t>
+      </w:r>
+      <w:r>
+        <w:rPr>
+          <w:rFonts w:ascii="Arial" w:hAnsi="Arial" w:cs="Arial"/>
+          <w:color w:val="000000" w:themeColor="text1"/>
+          <w:sz w:val="22"/>
+          <w:szCs w:val="22"/>
+          <w:lang w:val="en-US"/>
+        </w:rPr>
+        <w:t>independently</w:t>
+      </w:r>
+      <w:r>
+        <w:rPr>
+          <w:rFonts w:ascii="Arial" w:hAnsi="Arial" w:cs="Arial"/>
+          <w:color w:val="000000" w:themeColor="text1"/>
+          <w:sz w:val="22"/>
+          <w:szCs w:val="22"/>
+          <w:lang w:val="en-US"/>
+        </w:rPr>
+        <w:t xml:space="preserve"> partitioned into discrete label values. </w:t>
+      </w:r>
+      <w:r>
+        <w:rPr>
+          <w:rFonts w:ascii="Arial" w:hAnsi="Arial" w:cs="Arial"/>
+          <w:color w:val="000000" w:themeColor="text1"/>
+          <w:sz w:val="22"/>
+          <w:szCs w:val="22"/>
+          <w:lang w:val="en-US"/>
+        </w:rPr>
+        <w:t xml:space="preserve">By nature, this makes it relatively ill-suited to capture inter-parameter correlations. However, this can be advantageous for high-dimensional data, where </w:t>
+      </w:r>
+      <w:r>
+        <w:rPr>
+          <w:rFonts w:ascii="Arial" w:hAnsi="Arial" w:cs="Arial"/>
+          <w:color w:val="000000" w:themeColor="text1"/>
+          <w:sz w:val="22"/>
+          <w:szCs w:val="22"/>
+          <w:lang w:val="en-US"/>
+        </w:rPr>
+        <w:t xml:space="preserve">unwanted </w:t>
+      </w:r>
+      <w:r>
+        <w:rPr>
+          <w:rFonts w:ascii="Arial" w:hAnsi="Arial" w:cs="Arial"/>
+          <w:color w:val="000000" w:themeColor="text1"/>
+          <w:sz w:val="22"/>
+          <w:szCs w:val="22"/>
+          <w:lang w:val="en-US"/>
+        </w:rPr>
+        <w:t>correlations (</w:t>
+      </w:r>
+      <w:r>
+        <w:rPr>
+          <w:rFonts w:ascii="Arial" w:hAnsi="Arial" w:cs="Arial"/>
+          <w:color w:val="000000" w:themeColor="text1"/>
+          <w:sz w:val="22"/>
+          <w:szCs w:val="22"/>
+          <w:lang w:val="en-US"/>
+        </w:rPr>
+        <w:t>so-</w:t>
+      </w:r>
+      <w:r>
+        <w:rPr>
+          <w:rFonts w:ascii="Arial" w:hAnsi="Arial" w:cs="Arial"/>
+          <w:color w:val="000000" w:themeColor="text1"/>
+          <w:sz w:val="22"/>
+          <w:szCs w:val="22"/>
+          <w:lang w:val="en-US"/>
+        </w:rPr>
+        <w:t xml:space="preserve">called </w:t>
+      </w:r>
+      <w:r>
+        <w:rPr>
+          <w:rFonts w:ascii="Arial" w:hAnsi="Arial" w:cs="Arial"/>
+          <w:color w:val="000000" w:themeColor="text1"/>
+          <w:sz w:val="22"/>
+          <w:szCs w:val="22"/>
+          <w:lang w:val="en-US"/>
+        </w:rPr>
+        <w:t xml:space="preserve">co-linear behavior) often result </w:t>
       </w:r>
       <w:r>
         <w:rPr>
@@ -8524,167 +8779,7 @@
           <w:lang w:val="en-US"/>
         </w:rPr>
         <w:lastRenderedPageBreak/>
-        <w:t>introducing one class per discrete label value (and interpolated intermediate values), pseudo</w:t>
-      </w:r>
-      <w:r>
-        <w:rPr>
-          <w:rFonts w:ascii="Arial" w:hAnsi="Arial" w:cs="Arial"/>
-          <w:color w:val="000000" w:themeColor="text1"/>
-          <w:sz w:val="22"/>
-          <w:szCs w:val="22"/>
-          <w:lang w:val="en-US"/>
-        </w:rPr>
-        <w:t>-</w:t>
-      </w:r>
-      <w:r>
-        <w:rPr>
-          <w:rFonts w:ascii="Arial" w:hAnsi="Arial" w:cs="Arial"/>
-          <w:color w:val="000000" w:themeColor="text1"/>
-          <w:sz w:val="22"/>
-          <w:szCs w:val="22"/>
-          <w:lang w:val="en-US"/>
-        </w:rPr>
-        <w:t xml:space="preserve">regression </w:t>
-      </w:r>
-      <w:r>
-        <w:rPr>
-          <w:rFonts w:ascii="Arial" w:hAnsi="Arial" w:cs="Arial"/>
-          <w:color w:val="000000" w:themeColor="text1"/>
-          <w:sz w:val="22"/>
-          <w:szCs w:val="22"/>
-          <w:lang w:val="en-US"/>
-        </w:rPr>
-        <w:t xml:space="preserve">is </w:t>
-      </w:r>
-      <w:r>
-        <w:rPr>
-          <w:rFonts w:ascii="Arial" w:hAnsi="Arial" w:cs="Arial"/>
-          <w:color w:val="000000" w:themeColor="text1"/>
-          <w:sz w:val="22"/>
-          <w:szCs w:val="22"/>
-          <w:lang w:val="en-US"/>
-        </w:rPr>
-        <w:t>performed, meaning that interpolated predictions are possible, but extrapolations outside the range of values of the label set are not. The core of tree-based algorithms is the sequential decision</w:t>
-      </w:r>
-      <w:r>
-        <w:rPr>
-          <w:rFonts w:ascii="Arial" w:hAnsi="Arial" w:cs="Arial"/>
-          <w:color w:val="000000" w:themeColor="text1"/>
-          <w:sz w:val="22"/>
-          <w:szCs w:val="22"/>
-          <w:lang w:val="en-US"/>
-        </w:rPr>
-        <w:t>-</w:t>
-      </w:r>
-      <w:r>
-        <w:rPr>
-          <w:rFonts w:ascii="Arial" w:hAnsi="Arial" w:cs="Arial"/>
-          <w:color w:val="000000" w:themeColor="text1"/>
-          <w:sz w:val="22"/>
-          <w:szCs w:val="22"/>
-          <w:lang w:val="en-US"/>
-        </w:rPr>
-        <w:t>making along</w:t>
-      </w:r>
-      <w:r>
-        <w:rPr>
-          <w:rFonts w:ascii="Arial" w:hAnsi="Arial" w:cs="Arial"/>
-          <w:color w:val="000000" w:themeColor="text1"/>
-          <w:sz w:val="22"/>
-          <w:szCs w:val="22"/>
-          <w:lang w:val="en-US"/>
-        </w:rPr>
-        <w:t>side</w:t>
-      </w:r>
-      <w:r>
-        <w:rPr>
-          <w:rFonts w:ascii="Arial" w:hAnsi="Arial" w:cs="Arial"/>
-          <w:color w:val="000000" w:themeColor="text1"/>
-          <w:sz w:val="22"/>
-          <w:szCs w:val="22"/>
-          <w:lang w:val="en-US"/>
-        </w:rPr>
-        <w:t xml:space="preserve"> the values of the respective input variables. In that sense, the data points are not considered as a "whole", but each coordinate is </w:t>
-      </w:r>
-      <w:r>
-        <w:rPr>
-          <w:rFonts w:ascii="Arial" w:hAnsi="Arial" w:cs="Arial"/>
-          <w:color w:val="000000" w:themeColor="text1"/>
-          <w:sz w:val="22"/>
-          <w:szCs w:val="22"/>
-          <w:lang w:val="en-US"/>
-        </w:rPr>
-        <w:t>independently</w:t>
-      </w:r>
-      <w:r>
-        <w:rPr>
-          <w:rFonts w:ascii="Arial" w:hAnsi="Arial" w:cs="Arial"/>
-          <w:color w:val="000000" w:themeColor="text1"/>
-          <w:sz w:val="22"/>
-          <w:szCs w:val="22"/>
-          <w:lang w:val="en-US"/>
-        </w:rPr>
-        <w:t xml:space="preserve"> partitioned into discrete label values. </w:t>
-      </w:r>
-      <w:r>
-        <w:rPr>
-          <w:rFonts w:ascii="Arial" w:hAnsi="Arial" w:cs="Arial"/>
-          <w:color w:val="000000" w:themeColor="text1"/>
-          <w:sz w:val="22"/>
-          <w:szCs w:val="22"/>
-          <w:lang w:val="en-US"/>
-        </w:rPr>
-        <w:t xml:space="preserve">By nature, this makes it relatively ill-suited to capture inter-parameter correlations. However, this can be advantageous for high-dimensional data, where </w:t>
-      </w:r>
-      <w:r>
-        <w:rPr>
-          <w:rFonts w:ascii="Arial" w:hAnsi="Arial" w:cs="Arial"/>
-          <w:color w:val="000000" w:themeColor="text1"/>
-          <w:sz w:val="22"/>
-          <w:szCs w:val="22"/>
-          <w:lang w:val="en-US"/>
-        </w:rPr>
-        <w:t xml:space="preserve">unwanted </w:t>
-      </w:r>
-      <w:r>
-        <w:rPr>
-          <w:rFonts w:ascii="Arial" w:hAnsi="Arial" w:cs="Arial"/>
-          <w:color w:val="000000" w:themeColor="text1"/>
-          <w:sz w:val="22"/>
-          <w:szCs w:val="22"/>
-          <w:lang w:val="en-US"/>
-        </w:rPr>
-        <w:t>correlations (</w:t>
-      </w:r>
-      <w:r>
-        <w:rPr>
-          <w:rFonts w:ascii="Arial" w:hAnsi="Arial" w:cs="Arial"/>
-          <w:color w:val="000000" w:themeColor="text1"/>
-          <w:sz w:val="22"/>
-          <w:szCs w:val="22"/>
-          <w:lang w:val="en-US"/>
-        </w:rPr>
-        <w:t>so-</w:t>
-      </w:r>
-      <w:r>
-        <w:rPr>
-          <w:rFonts w:ascii="Arial" w:hAnsi="Arial" w:cs="Arial"/>
-          <w:color w:val="000000" w:themeColor="text1"/>
-          <w:sz w:val="22"/>
-          <w:szCs w:val="22"/>
-          <w:lang w:val="en-US"/>
-        </w:rPr>
-        <w:t xml:space="preserve">called </w:t>
-      </w:r>
-      <w:r>
-        <w:rPr>
-          <w:rFonts w:ascii="Arial" w:hAnsi="Arial" w:cs="Arial"/>
-          <w:color w:val="000000" w:themeColor="text1"/>
-          <w:sz w:val="22"/>
-          <w:szCs w:val="22"/>
-          <w:lang w:val="en-US"/>
-        </w:rPr>
-        <w:t xml:space="preserve">co-linear behavior) often result from the limited amount of available data (as expected with </w:t>
+        <w:t xml:space="preserve">from the limited amount of available data (as expected with </w:t>
       </w:r>
       <w:r>
         <w:rPr>
@@ -10003,18 +10098,7 @@
           <w:szCs w:val="22"/>
           <w:lang w:val="en-US"/>
         </w:rPr>
-        <w:t xml:space="preserve">to compute a joint posterior probability distribution over all possible values. It </w:t>
-      </w:r>
-      <w:r>
-        <w:rPr>
-          <w:rFonts w:ascii="Arial" w:hAnsi="Arial" w:cs="Arial"/>
-          <w:color w:val="000000" w:themeColor="text1"/>
-          <w:sz w:val="22"/>
-          <w:szCs w:val="22"/>
-          <w:lang w:val="en-US"/>
-        </w:rPr>
-        <w:lastRenderedPageBreak/>
-        <w:t>contains information from both the prior distribution and the data set.</w:t>
+        <w:t>to compute a joint posterior probability distribution over all possible values. It contains information from both the prior distribution and the data set.</w:t>
       </w:r>
       <w:r>
         <w:rPr>
@@ -10482,7 +10566,18 @@
           <w:szCs w:val="22"/>
           <w:lang w:val="en-US"/>
         </w:rPr>
-        <w:t>mean and covariance function</w:t>
+        <w:t xml:space="preserve">mean and </w:t>
+      </w:r>
+      <w:r>
+        <w:rPr>
+          <w:rFonts w:ascii="Arial" w:hAnsi="Arial" w:cs="Arial"/>
+          <w:color w:val="000000" w:themeColor="text1"/>
+          <w:sz w:val="22"/>
+          <w:szCs w:val="22"/>
+          <w:lang w:val="en-US"/>
+        </w:rPr>
+        <w:lastRenderedPageBreak/>
+        <w:t>covariance function</w:t>
       </w:r>
       <w:r>
         <w:rPr>
@@ -11821,7 +11916,6 @@
           <w:szCs w:val="22"/>
           <w:lang w:val="en-US"/>
         </w:rPr>
-        <w:lastRenderedPageBreak/>
         <w:br/>
       </w:r>
       <m:oMath>
@@ -12536,6 +12630,7 @@
           <w:szCs w:val="22"/>
           <w:lang w:val="en-US"/>
         </w:rPr>
+        <w:lastRenderedPageBreak/>
         <w:t>prediction</w:t>
       </w:r>
       <w:r>
@@ -15339,18 +15434,7 @@
             <w:szCs w:val="22"/>
             <w:lang w:val="en-US"/>
           </w:rPr>
-          <m:t>i-</m:t>
-        </m:r>
-        <m:r>
-          <w:rPr>
-            <w:rFonts w:ascii="Cambria Math" w:hAnsi="Cambria Math" w:cs="Arial"/>
-            <w:color w:val="000000" w:themeColor="text1"/>
-            <w:sz w:val="22"/>
-            <w:szCs w:val="22"/>
-            <w:lang w:val="en-US"/>
-          </w:rPr>
-          <w:lastRenderedPageBreak/>
-          <m:t xml:space="preserve">th </m:t>
+          <m:t xml:space="preserve">i-th </m:t>
         </m:r>
       </m:oMath>
       <w:r>
@@ -15736,7 +15820,18 @@
           <w:szCs w:val="22"/>
           <w:lang w:val="en-US"/>
         </w:rPr>
-        <w:t>he target of SL in materials discovery is to find a candidate with - depending on the property - maximum or minimum value of a said property</w:t>
+        <w:t xml:space="preserve">he target of SL in materials discovery is to find a </w:t>
+      </w:r>
+      <w:r>
+        <w:rPr>
+          <w:rFonts w:ascii="Arial" w:hAnsi="Arial" w:cs="Arial"/>
+          <w:color w:val="000000" w:themeColor="text1"/>
+          <w:sz w:val="22"/>
+          <w:szCs w:val="22"/>
+          <w:lang w:val="en-US"/>
+        </w:rPr>
+        <w:lastRenderedPageBreak/>
+        <w:t>candidate with - depending on the property - maximum or minimum value of a said property</w:t>
       </w:r>
       <w:r>
         <w:rPr>
@@ -16420,18 +16515,7 @@
           <w:szCs w:val="22"/>
           <w:lang w:val="en-US"/>
         </w:rPr>
-        <w:t xml:space="preserve">. RPs consider each candidate equally likely to succeed (uniform distribution). The average number of draws necessary to find the maximum target </w:t>
-      </w:r>
-      <w:r>
-        <w:rPr>
-          <w:rFonts w:ascii="Arial" w:hAnsi="Arial" w:cs="Arial"/>
-          <w:color w:val="000000" w:themeColor="text1"/>
-          <w:sz w:val="22"/>
-          <w:szCs w:val="22"/>
-          <w:lang w:val="en-US"/>
-        </w:rPr>
-        <w:lastRenderedPageBreak/>
-        <w:t>property is 50</w:t>
+        <w:t>. RPs consider each candidate equally likely to succeed (uniform distribution). The average number of draws necessary to find the maximum target property is 50</w:t>
       </w:r>
       <w:r>
         <w:rPr>
@@ -16587,6 +16671,7 @@
           <w:szCs w:val="22"/>
           <w:lang w:val="en-US"/>
         </w:rPr>
+        <w:lastRenderedPageBreak/>
         <w:t xml:space="preserve">The specific value of the </w:t>
       </w:r>
       <w:r>
@@ -18425,18 +18510,7 @@
           <w:szCs w:val="22"/>
           <w:lang w:val="en-US"/>
         </w:rPr>
-        <w:t xml:space="preserve">against RP must consider </w:t>
-      </w:r>
-      <w:r>
-        <w:rPr>
-          <w:rFonts w:ascii="Arial" w:hAnsi="Arial" w:cs="Arial"/>
-          <w:color w:val="000000" w:themeColor="text1"/>
-          <w:sz w:val="22"/>
-          <w:szCs w:val="22"/>
-          <w:lang w:val="en-US"/>
-        </w:rPr>
-        <w:lastRenderedPageBreak/>
-        <w:t xml:space="preserve">the maximum available </w:t>
+        <w:t xml:space="preserve">against RP must consider the maximum available </w:t>
       </w:r>
       <w:r>
         <w:rPr>
@@ -18658,6 +18732,7 @@
           <w:szCs w:val="22"/>
           <w:lang w:val="en-US"/>
         </w:rPr>
+        <w:lastRenderedPageBreak/>
         <w:t>First</w:t>
       </w:r>
       <w:r>
@@ -19420,7 +19495,6 @@
           <w:color w:val="000000" w:themeColor="text1"/>
           <w:lang w:val="en-US"/>
         </w:rPr>
-        <w:lastRenderedPageBreak/>
         <w:t xml:space="preserve">Table 2: Influencing factor on the success of SL and </w:t>
       </w:r>
       <w:r>
@@ -21691,7 +21765,6 @@
           <w:szCs w:val="22"/>
           <w:lang w:val="en-US"/>
         </w:rPr>
-        <w:lastRenderedPageBreak/>
         <w:t>Conclusions</w:t>
       </w:r>
     </w:p>
@@ -21899,6 +21972,7 @@
                         <w:noProof/>
                         <w:lang w:val="en-US"/>
                       </w:rPr>
+                      <w:lastRenderedPageBreak/>
                       <w:t xml:space="preserve">[2] </w:t>
                     </w:r>
                   </w:p>
@@ -22676,7 +22750,6 @@
                         <w:noProof/>
                         <w:lang w:val="en-US"/>
                       </w:rPr>
-                      <w:lastRenderedPageBreak/>
                       <w:t xml:space="preserve">Measurement, </w:t>
                     </w:r>
                     <w:r>
@@ -22712,7 +22785,6 @@
                         <w:noProof/>
                         <w:lang w:val="en-US"/>
                       </w:rPr>
-                      <w:lastRenderedPageBreak/>
                       <w:t xml:space="preserve">[16] </w:t>
                     </w:r>
                   </w:p>
@@ -22817,7 +22889,15 @@
                         <w:noProof/>
                         <w:lang w:val="en-US"/>
                       </w:rPr>
-                      <w:t xml:space="preserve">p. 256 (2020) 119380; DOI: https://doi.org/10.1016/j.conbuildmat.2020.119380, 17. April 2020. </w:t>
+                      <w:t xml:space="preserve">p. 256 </w:t>
+                    </w:r>
+                    <w:r>
+                      <w:rPr>
+                        <w:noProof/>
+                        <w:lang w:val="en-US"/>
+                      </w:rPr>
+                      <w:lastRenderedPageBreak/>
+                      <w:t xml:space="preserve">(2020) 119380; DOI: https://doi.org/10.1016/j.conbuildmat.2020.119380, 17. April 2020. </w:t>
                     </w:r>
                   </w:p>
                 </w:tc>
@@ -22845,6 +22925,7 @@
                         <w:noProof/>
                         <w:lang w:val="en-US"/>
                       </w:rPr>
+                      <w:lastRenderedPageBreak/>
                       <w:t xml:space="preserve">[18] </w:t>
                     </w:r>
                   </w:p>
@@ -23505,7 +23586,6 @@
                         <w:noProof/>
                         <w:lang w:val="en-US"/>
                       </w:rPr>
-                      <w:lastRenderedPageBreak/>
                       <w:t xml:space="preserve">[28] </w:t>
                     </w:r>
                   </w:p>
@@ -23660,7 +23740,15 @@
                         <w:noProof/>
                         <w:lang w:val="en-US"/>
                       </w:rPr>
-                      <w:t>R. Dell, "Making the Concrete and Steel We Need Doesn’t Have to Bake the Planet," 4 March 2021. [Online]. Available: https://www.nytimes.com/2021/03/04/opinion/climate-change-infrastructure.html . [Accessed 29. March 2021].</w:t>
+                      <w:t xml:space="preserve">R. Dell, "Making the Concrete and Steel We Need Doesn’t Have to Bake the Planet," 4 March 2021. [Online]. Available: </w:t>
+                    </w:r>
+                    <w:r>
+                      <w:rPr>
+                        <w:noProof/>
+                        <w:lang w:val="en-US"/>
+                      </w:rPr>
+                      <w:lastRenderedPageBreak/>
+                      <w:t>https://www.nytimes.com/2021/03/04/opinion/climate-change-infrastructure.html . [Accessed 29. March 2021].</w:t>
                     </w:r>
                   </w:p>
                 </w:tc>
@@ -23688,6 +23776,7 @@
                         <w:noProof/>
                         <w:lang w:val="en-US"/>
                       </w:rPr>
+                      <w:lastRenderedPageBreak/>
                       <w:t xml:space="preserve">[31] </w:t>
                     </w:r>
                   </w:p>
@@ -24466,7 +24555,6 @@
                         <w:noProof/>
                         <w:lang w:val="en-US"/>
                       </w:rPr>
-                      <w:lastRenderedPageBreak/>
                       <w:t xml:space="preserve">[44] </w:t>
                     </w:r>
                   </w:p>
@@ -24631,6 +24719,7 @@
                         <w:noProof/>
                         <w:lang w:val="en-US"/>
                       </w:rPr>
+                      <w:lastRenderedPageBreak/>
                       <w:t xml:space="preserve">[47] </w:t>
                     </w:r>
                   </w:p>
@@ -25327,7 +25416,6 @@
                         <w:noProof/>
                         <w:lang w:val="en-US"/>
                       </w:rPr>
-                      <w:lastRenderedPageBreak/>
                       <w:t xml:space="preserve">[59] </w:t>
                     </w:r>
                   </w:p>
@@ -25460,6 +25548,7 @@
                         <w:noProof/>
                         <w:lang w:val="en-US"/>
                       </w:rPr>
+                      <w:lastRenderedPageBreak/>
                       <w:t xml:space="preserve">[61] </w:t>
                     </w:r>
                   </w:p>
@@ -26208,15 +26297,7 @@
                         <w:noProof/>
                         <w:lang w:val="en-US"/>
                       </w:rPr>
-                      <w:t xml:space="preserve">P. A. Ortega, J. X. Wang, M. Rowland, T. Genewein, Z. Kurth-Nelson, R. Pascanu, N. Heess, J. Veness, A. Pritzel, P. Sprechmann, S. M. Jayakumar, T. McGrath, K. Miller, M. </w:t>
-                    </w:r>
-                    <w:r>
-                      <w:rPr>
-                        <w:noProof/>
-                        <w:lang w:val="en-US"/>
-                      </w:rPr>
-                      <w:lastRenderedPageBreak/>
-                      <w:t xml:space="preserve">Azar, I. Osband and Rabinowitz, "Meta-learning of Sequential Strategies," </w:t>
+                      <w:t xml:space="preserve">P. A. Ortega, J. X. Wang, M. Rowland, T. Genewein, Z. Kurth-Nelson, R. Pascanu, N. Heess, J. Veness, A. Pritzel, P. Sprechmann, S. M. Jayakumar, T. McGrath, K. Miller, M. Azar, I. Osband and Rabinowitz, "Meta-learning of Sequential Strategies," </w:t>
                     </w:r>
                     <w:r>
                       <w:rPr>

</xml_diff>